<commit_message>
first version before submit the project
</commit_message>
<xml_diff>
--- a/TestPdfFinalProject.docx
+++ b/TestPdfFinalProject.docx
@@ -2,6 +2,276 @@
 <file path=word/document.xml><?xml version="1.0" encoding="utf-8"?>
 <w:document xmlns:wpc="http://schemas.microsoft.com/office/word/2010/wordprocessingCanvas" xmlns:mc="http://schemas.openxmlformats.org/markup-compatibility/2006" xmlns:o="urn:schemas-microsoft-com:office:office" xmlns:r="http://schemas.openxmlformats.org/officeDocument/2006/relationships" xmlns:m="http://schemas.openxmlformats.org/officeDocument/2006/math" xmlns:v="urn:schemas-microsoft-com:vml" xmlns:wp14="http://schemas.microsoft.com/office/word/2010/wordprocessingDrawing" xmlns:wp="http://schemas.openxmlformats.org/drawingml/2006/wordprocessingDrawing" xmlns:w10="urn:schemas-microsoft-com:office:word" xmlns:w="http://schemas.openxmlformats.org/wordprocessingml/2006/main" xmlns:w14="http://schemas.microsoft.com/office/word/2010/wordml" xmlns:wpg="http://schemas.microsoft.com/office/word/2010/wordprocessingGroup" xmlns:wpi="http://schemas.microsoft.com/office/word/2010/wordprocessingInk" xmlns:wne="http://schemas.microsoft.com/office/word/2006/wordml" xmlns:wps="http://schemas.microsoft.com/office/word/2010/wordprocessingShape" mc:Ignorable="w14 wp14">
   <w:body>
+    <w:sdt>
+      <w:sdtPr>
+        <w:rPr>
+          <w:rFonts w:asciiTheme="majorHAnsi" w:eastAsiaTheme="majorEastAsia" w:hAnsiTheme="majorHAnsi" w:cstheme="majorBidi"/>
+        </w:rPr>
+        <w:id w:val="1757930146"/>
+        <w:docPartObj>
+          <w:docPartGallery w:val="Cover Pages"/>
+          <w:docPartUnique/>
+        </w:docPartObj>
+      </w:sdtPr>
+      <w:sdtEndPr>
+        <w:rPr>
+          <w:rFonts w:asciiTheme="minorHAnsi" w:eastAsiaTheme="minorHAnsi" w:hAnsiTheme="minorHAnsi" w:cstheme="minorBidi"/>
+        </w:rPr>
+      </w:sdtEndPr>
+      <w:sdtContent>
+        <w:tbl>
+          <w:tblPr>
+            <w:tblpPr w:leftFromText="187" w:rightFromText="187" w:horzAnchor="margin" w:tblpXSpec="center" w:tblpY="2881"/>
+            <w:tblW w:w="4000" w:type="pct"/>
+            <w:tblBorders>
+              <w:left w:val="single" w:sz="18" w:space="0" w:color="4F81BD" w:themeColor="accent1"/>
+            </w:tblBorders>
+            <w:tblLook w:val="04A0" w:firstRow="1" w:lastRow="0" w:firstColumn="1" w:lastColumn="0" w:noHBand="0" w:noVBand="1"/>
+          </w:tblPr>
+          <w:tblGrid>
+            <w:gridCol w:w="6987"/>
+          </w:tblGrid>
+          <w:tr>
+            <w:tc>
+              <w:tcPr>
+                <w:tcW w:w="7672" w:type="dxa"/>
+                <w:tcMar>
+                  <w:top w:w="216" w:type="dxa"/>
+                  <w:left w:w="115" w:type="dxa"/>
+                  <w:bottom w:w="216" w:type="dxa"/>
+                  <w:right w:w="115" w:type="dxa"/>
+                </w:tcMar>
+              </w:tcPr>
+              <w:p>
+                <w:pPr>
+                  <w:pStyle w:val="SemEspaamento"/>
+                  <w:rPr>
+                    <w:rFonts w:asciiTheme="majorHAnsi" w:eastAsiaTheme="majorEastAsia" w:hAnsiTheme="majorHAnsi" w:cstheme="majorBidi"/>
+                    <w:lang w:val="pt-BR"/>
+                  </w:rPr>
+                </w:pPr>
+              </w:p>
+            </w:tc>
+          </w:tr>
+          <w:tr>
+            <w:tc>
+              <w:tcPr>
+                <w:tcW w:w="7672" w:type="dxa"/>
+              </w:tcPr>
+              <w:sdt>
+                <w:sdtPr>
+                  <w:rPr>
+                    <w:rFonts w:asciiTheme="majorHAnsi" w:eastAsiaTheme="majorEastAsia" w:hAnsiTheme="majorHAnsi" w:cstheme="majorBidi"/>
+                    <w:color w:val="4F81BD" w:themeColor="accent1"/>
+                    <w:sz w:val="80"/>
+                    <w:szCs w:val="80"/>
+                  </w:rPr>
+                  <w:alias w:val="Título"/>
+                  <w:id w:val="13406919"/>
+                  <w:placeholder>
+                    <w:docPart w:val="E85B35D622E340018AC1651A6F9FBD41"/>
+                  </w:placeholder>
+                  <w:dataBinding w:prefixMappings="xmlns:ns0='http://schemas.openxmlformats.org/package/2006/metadata/core-properties' xmlns:ns1='http://purl.org/dc/elements/1.1/'" w:xpath="/ns0:coreProperties[1]/ns1:title[1]" w:storeItemID="{6C3C8BC8-F283-45AE-878A-BAB7291924A1}"/>
+                  <w:text/>
+                </w:sdtPr>
+                <w:sdtContent>
+                  <w:p>
+                    <w:pPr>
+                      <w:pStyle w:val="SemEspaamento"/>
+                      <w:rPr>
+                        <w:rFonts w:asciiTheme="majorHAnsi" w:eastAsiaTheme="majorEastAsia" w:hAnsiTheme="majorHAnsi" w:cstheme="majorBidi"/>
+                        <w:color w:val="4F81BD" w:themeColor="accent1"/>
+                        <w:sz w:val="80"/>
+                        <w:szCs w:val="80"/>
+                      </w:rPr>
+                    </w:pPr>
+                    <w:r>
+                      <w:rPr>
+                        <w:rFonts w:asciiTheme="majorHAnsi" w:eastAsiaTheme="majorEastAsia" w:hAnsiTheme="majorHAnsi" w:cstheme="majorBidi"/>
+                        <w:color w:val="4F81BD" w:themeColor="accent1"/>
+                        <w:sz w:val="80"/>
+                        <w:szCs w:val="80"/>
+                      </w:rPr>
+                      <w:t>Final Project – Multi-Tier Application</w:t>
+                    </w:r>
+                  </w:p>
+                </w:sdtContent>
+              </w:sdt>
+            </w:tc>
+          </w:tr>
+          <w:tr>
+            <w:tc>
+              <w:tcPr>
+                <w:tcW w:w="7672" w:type="dxa"/>
+                <w:tcMar>
+                  <w:top w:w="216" w:type="dxa"/>
+                  <w:left w:w="115" w:type="dxa"/>
+                  <w:bottom w:w="216" w:type="dxa"/>
+                  <w:right w:w="115" w:type="dxa"/>
+                </w:tcMar>
+              </w:tcPr>
+              <w:p>
+                <w:pPr>
+                  <w:pStyle w:val="SemEspaamento"/>
+                  <w:rPr>
+                    <w:rFonts w:asciiTheme="majorHAnsi" w:eastAsiaTheme="majorEastAsia" w:hAnsiTheme="majorHAnsi" w:cstheme="majorBidi"/>
+                  </w:rPr>
+                </w:pPr>
+              </w:p>
+            </w:tc>
+          </w:tr>
+        </w:tbl>
+        <w:p>
+          <w:pPr>
+            <w:rPr>
+              <w:lang w:val="en-US"/>
+            </w:rPr>
+          </w:pPr>
+        </w:p>
+        <w:p>
+          <w:pPr>
+            <w:rPr>
+              <w:lang w:val="en-US"/>
+            </w:rPr>
+          </w:pPr>
+        </w:p>
+        <w:tbl>
+          <w:tblPr>
+            <w:tblpPr w:leftFromText="187" w:rightFromText="187" w:horzAnchor="margin" w:tblpXSpec="center" w:tblpYSpec="bottom"/>
+            <w:tblW w:w="4000" w:type="pct"/>
+            <w:tblLook w:val="04A0" w:firstRow="1" w:lastRow="0" w:firstColumn="1" w:lastColumn="0" w:noHBand="0" w:noVBand="1"/>
+          </w:tblPr>
+          <w:tblGrid>
+            <w:gridCol w:w="6987"/>
+          </w:tblGrid>
+          <w:tr>
+            <w:tc>
+              <w:tcPr>
+                <w:tcW w:w="7672" w:type="dxa"/>
+                <w:tcMar>
+                  <w:top w:w="216" w:type="dxa"/>
+                  <w:left w:w="115" w:type="dxa"/>
+                  <w:bottom w:w="216" w:type="dxa"/>
+                  <w:right w:w="115" w:type="dxa"/>
+                </w:tcMar>
+              </w:tcPr>
+              <w:sdt>
+                <w:sdtPr>
+                  <w:rPr>
+                    <w:color w:val="4F81BD" w:themeColor="accent1"/>
+                  </w:rPr>
+                  <w:alias w:val="Autor"/>
+                  <w:id w:val="13406928"/>
+                  <w:placeholder>
+                    <w:docPart w:val="5D2F5A49F96B4B7DA0299EE7D50A1D90"/>
+                  </w:placeholder>
+                  <w:dataBinding w:prefixMappings="xmlns:ns0='http://schemas.openxmlformats.org/package/2006/metadata/core-properties' xmlns:ns1='http://purl.org/dc/elements/1.1/'" w:xpath="/ns0:coreProperties[1]/ns1:creator[1]" w:storeItemID="{6C3C8BC8-F283-45AE-878A-BAB7291924A1}"/>
+                  <w:text/>
+                </w:sdtPr>
+                <w:sdtContent>
+                  <w:p>
+                    <w:pPr>
+                      <w:pStyle w:val="SemEspaamento"/>
+                      <w:rPr>
+                        <w:color w:val="4F81BD" w:themeColor="accent1"/>
+                      </w:rPr>
+                    </w:pPr>
+                    <w:r>
+                      <w:rPr>
+                        <w:rFonts w:ascii="Times New Roman" w:hAnsi="Times New Roman"/>
+                        <w:color w:val="4F81BD" w:themeColor="accent1"/>
+                      </w:rPr>
+                      <w:t xml:space="preserve">Thiago </w:t>
+                    </w:r>
+                    <w:proofErr w:type="spellStart"/>
+                    <w:r>
+                      <w:rPr>
+                        <w:rFonts w:ascii="Times New Roman" w:hAnsi="Times New Roman"/>
+                        <w:color w:val="4F81BD" w:themeColor="accent1"/>
+                      </w:rPr>
+                      <w:t>Soares</w:t>
+                    </w:r>
+                    <w:proofErr w:type="spellEnd"/>
+                    <w:r>
+                      <w:rPr>
+                        <w:rFonts w:ascii="Times New Roman" w:hAnsi="Times New Roman"/>
+                        <w:color w:val="4F81BD" w:themeColor="accent1"/>
+                      </w:rPr>
+                      <w:t xml:space="preserve"> de Souza</w:t>
+                    </w:r>
+                  </w:p>
+                </w:sdtContent>
+              </w:sdt>
+              <w:sdt>
+                <w:sdtPr>
+                  <w:rPr>
+                    <w:color w:val="4F81BD" w:themeColor="accent1"/>
+                  </w:rPr>
+                  <w:alias w:val="Data"/>
+                  <w:id w:val="13406932"/>
+                  <w:placeholder>
+                    <w:docPart w:val="FF04D3EC47464651AAF481AD2FF58448"/>
+                  </w:placeholder>
+                  <w:dataBinding w:prefixMappings="xmlns:ns0='http://schemas.microsoft.com/office/2006/coverPageProps'" w:xpath="/ns0:CoverPageProperties[1]/ns0:PublishDate[1]" w:storeItemID="{55AF091B-3C7A-41E3-B477-F2FDAA23CFDA}"/>
+                  <w:date w:fullDate="2023-04-14T00:00:00Z">
+                    <w:dateFormat w:val="dd/MM/yyyy"/>
+                    <w:lid w:val="pt-BR"/>
+                    <w:storeMappedDataAs w:val="dateTime"/>
+                    <w:calendar w:val="gregorian"/>
+                  </w:date>
+                </w:sdtPr>
+                <w:sdtContent>
+                  <w:p>
+                    <w:pPr>
+                      <w:pStyle w:val="SemEspaamento"/>
+                      <w:rPr>
+                        <w:color w:val="4F81BD" w:themeColor="accent1"/>
+                      </w:rPr>
+                    </w:pPr>
+                    <w:r>
+                      <w:rPr>
+                        <w:color w:val="4F81BD" w:themeColor="accent1"/>
+                        <w:lang w:val="pt-BR"/>
+                      </w:rPr>
+                      <w:t>14/04/2023</w:t>
+                    </w:r>
+                  </w:p>
+                </w:sdtContent>
+              </w:sdt>
+              <w:p>
+                <w:pPr>
+                  <w:pStyle w:val="SemEspaamento"/>
+                  <w:rPr>
+                    <w:color w:val="4F81BD" w:themeColor="accent1"/>
+                  </w:rPr>
+                </w:pPr>
+              </w:p>
+            </w:tc>
+          </w:tr>
+        </w:tbl>
+        <w:p/>
+        <w:p>
+          <w:pPr>
+            <w:rPr>
+              <w:lang w:val="en-US"/>
+            </w:rPr>
+          </w:pPr>
+          <w:r>
+            <w:rPr>
+              <w:lang w:val="en-US"/>
+            </w:rPr>
+            <w:br w:type="page"/>
+          </w:r>
+        </w:p>
+      </w:sdtContent>
+    </w:sdt>
+    <w:p>
+      <w:pPr>
+        <w:rPr>
+          <w:lang w:val="en-US"/>
+        </w:rPr>
+      </w:pPr>
+    </w:p>
     <w:p>
       <w:pPr>
         <w:pStyle w:val="PargrafodaLista"/>
@@ -32,7 +302,7 @@
           <w:lang w:val="en-US"/>
         </w:rPr>
         <w:drawing>
-          <wp:inline distT="0" distB="0" distL="0" distR="0" wp14:anchorId="64E5F384" wp14:editId="6DBB05D1">
+          <wp:inline distT="0" distB="0" distL="0" distR="0" wp14:anchorId="6E48D45E" wp14:editId="7B080F1C">
             <wp:extent cx="5400040" cy="1756021"/>
             <wp:effectExtent l="0" t="0" r="0" b="0"/>
             <wp:docPr id="1" name="Imagem 1"/>
@@ -47,7 +317,7 @@
                     <pic:cNvPicPr/>
                   </pic:nvPicPr>
                   <pic:blipFill>
-                    <a:blip r:embed="rId6"/>
+                    <a:blip r:embed="rId7"/>
                     <a:stretch>
                       <a:fillRect/>
                     </a:stretch>
@@ -106,7 +376,7 @@
           <w:lang w:val="en-US"/>
         </w:rPr>
         <w:drawing>
-          <wp:inline distT="0" distB="0" distL="0" distR="0" wp14:anchorId="1F6CF212" wp14:editId="20C61E6F">
+          <wp:inline distT="0" distB="0" distL="0" distR="0" wp14:anchorId="7F3893D6" wp14:editId="388C83E3">
             <wp:extent cx="5400040" cy="2783727"/>
             <wp:effectExtent l="0" t="0" r="0" b="0"/>
             <wp:docPr id="2" name="Imagem 2"/>
@@ -121,7 +391,7 @@
                     <pic:cNvPicPr/>
                   </pic:nvPicPr>
                   <pic:blipFill>
-                    <a:blip r:embed="rId7"/>
+                    <a:blip r:embed="rId8"/>
                     <a:stretch>
                       <a:fillRect/>
                     </a:stretch>
@@ -180,7 +450,7 @@
           <w:lang w:val="en-US"/>
         </w:rPr>
         <w:drawing>
-          <wp:inline distT="0" distB="0" distL="0" distR="0" wp14:anchorId="1A49D3D6" wp14:editId="6F850452">
+          <wp:inline distT="0" distB="0" distL="0" distR="0" wp14:anchorId="01AC5AC9" wp14:editId="4C2370CA">
             <wp:extent cx="5400040" cy="2315088"/>
             <wp:effectExtent l="0" t="0" r="0" b="9525"/>
             <wp:docPr id="3" name="Imagem 3"/>
@@ -195,7 +465,7 @@
                     <pic:cNvPicPr/>
                   </pic:nvPicPr>
                   <pic:blipFill>
-                    <a:blip r:embed="rId8"/>
+                    <a:blip r:embed="rId9"/>
                     <a:stretch>
                       <a:fillRect/>
                     </a:stretch>
@@ -255,7 +525,7 @@
         </w:rPr>
         <w:lastRenderedPageBreak/>
         <w:drawing>
-          <wp:inline distT="0" distB="0" distL="0" distR="0" wp14:anchorId="1C005277" wp14:editId="2B0224E8">
+          <wp:inline distT="0" distB="0" distL="0" distR="0" wp14:anchorId="06AACFD4" wp14:editId="61F3A558">
             <wp:extent cx="5400040" cy="1267219"/>
             <wp:effectExtent l="0" t="0" r="0" b="9525"/>
             <wp:docPr id="4" name="Imagem 4"/>
@@ -270,7 +540,7 @@
                     <pic:cNvPicPr/>
                   </pic:nvPicPr>
                   <pic:blipFill>
-                    <a:blip r:embed="rId9"/>
+                    <a:blip r:embed="rId10"/>
                     <a:stretch>
                       <a:fillRect/>
                     </a:stretch>
@@ -328,7 +598,7 @@
           <w:lang w:val="en-US"/>
         </w:rPr>
         <w:drawing>
-          <wp:inline distT="0" distB="0" distL="0" distR="0" wp14:anchorId="2A792516" wp14:editId="56AE54B5">
+          <wp:inline distT="0" distB="0" distL="0" distR="0" wp14:anchorId="5B1B1D0C" wp14:editId="3A364DC5">
             <wp:extent cx="5400040" cy="2745234"/>
             <wp:effectExtent l="0" t="0" r="0" b="0"/>
             <wp:docPr id="5" name="Imagem 5"/>
@@ -343,7 +613,7 @@
                     <pic:cNvPicPr/>
                   </pic:nvPicPr>
                   <pic:blipFill>
-                    <a:blip r:embed="rId10"/>
+                    <a:blip r:embed="rId11"/>
                     <a:stretch>
                       <a:fillRect/>
                     </a:stretch>
@@ -384,7 +654,7 @@
           <w:lang w:val="en-US"/>
         </w:rPr>
         <w:drawing>
-          <wp:inline distT="0" distB="0" distL="0" distR="0" wp14:anchorId="5506A380" wp14:editId="7ABB3692">
+          <wp:inline distT="0" distB="0" distL="0" distR="0" wp14:anchorId="5052546F" wp14:editId="017E0650">
             <wp:extent cx="5400040" cy="2789555"/>
             <wp:effectExtent l="0" t="0" r="0" b="0"/>
             <wp:docPr id="6" name="Imagem 6"/>
@@ -399,7 +669,7 @@
                     <pic:cNvPicPr/>
                   </pic:nvPicPr>
                   <pic:blipFill>
-                    <a:blip r:embed="rId11"/>
+                    <a:blip r:embed="rId12"/>
                     <a:stretch>
                       <a:fillRect/>
                     </a:stretch>
@@ -459,7 +729,7 @@
         </w:rPr>
         <w:lastRenderedPageBreak/>
         <w:drawing>
-          <wp:inline distT="0" distB="0" distL="0" distR="0" wp14:anchorId="52819B17" wp14:editId="348DCFE1">
+          <wp:inline distT="0" distB="0" distL="0" distR="0" wp14:anchorId="5AC4D253" wp14:editId="4BC59AE3">
             <wp:extent cx="5400040" cy="2805112"/>
             <wp:effectExtent l="0" t="0" r="0" b="0"/>
             <wp:docPr id="7" name="Imagem 7"/>
@@ -474,7 +744,7 @@
                     <pic:cNvPicPr/>
                   </pic:nvPicPr>
                   <pic:blipFill>
-                    <a:blip r:embed="rId12"/>
+                    <a:blip r:embed="rId13"/>
                     <a:stretch>
                       <a:fillRect/>
                     </a:stretch>
@@ -533,7 +803,7 @@
           <w:lang w:val="en-US"/>
         </w:rPr>
         <w:drawing>
-          <wp:inline distT="0" distB="0" distL="0" distR="0" wp14:anchorId="52C15B86" wp14:editId="5EE11798">
+          <wp:inline distT="0" distB="0" distL="0" distR="0" wp14:anchorId="76D3C882" wp14:editId="35C01F75">
             <wp:extent cx="5400040" cy="2288815"/>
             <wp:effectExtent l="0" t="0" r="0" b="0"/>
             <wp:docPr id="8" name="Imagem 8"/>
@@ -548,7 +818,7 @@
                     <pic:cNvPicPr/>
                   </pic:nvPicPr>
                   <pic:blipFill>
-                    <a:blip r:embed="rId13"/>
+                    <a:blip r:embed="rId14"/>
                     <a:stretch>
                       <a:fillRect/>
                     </a:stretch>
@@ -589,7 +859,7 @@
           <w:lang w:val="en-US"/>
         </w:rPr>
         <w:drawing>
-          <wp:inline distT="0" distB="0" distL="0" distR="0" wp14:anchorId="77D6CC36" wp14:editId="73DF696A">
+          <wp:inline distT="0" distB="0" distL="0" distR="0" wp14:anchorId="2683ABA4" wp14:editId="245C67C7">
             <wp:extent cx="5438692" cy="1226444"/>
             <wp:effectExtent l="0" t="0" r="0" b="0"/>
             <wp:docPr id="9" name="Imagem 9"/>
@@ -604,7 +874,7 @@
                     <pic:cNvPicPr/>
                   </pic:nvPicPr>
                   <pic:blipFill>
-                    <a:blip r:embed="rId14"/>
+                    <a:blip r:embed="rId15"/>
                     <a:stretch>
                       <a:fillRect/>
                     </a:stretch>
@@ -646,7 +916,7 @@
         </w:rPr>
         <w:lastRenderedPageBreak/>
         <w:drawing>
-          <wp:inline distT="0" distB="0" distL="0" distR="0" wp14:anchorId="6F5CF870" wp14:editId="0AAE2CE9">
+          <wp:inline distT="0" distB="0" distL="0" distR="0" wp14:anchorId="080615C9" wp14:editId="6C7E8759">
             <wp:extent cx="5400040" cy="2239935"/>
             <wp:effectExtent l="0" t="0" r="0" b="8255"/>
             <wp:docPr id="13" name="Imagem 13"/>
@@ -661,7 +931,7 @@
                     <pic:cNvPicPr/>
                   </pic:nvPicPr>
                   <pic:blipFill>
-                    <a:blip r:embed="rId15"/>
+                    <a:blip r:embed="rId16"/>
                     <a:stretch>
                       <a:fillRect/>
                     </a:stretch>
@@ -702,7 +972,7 @@
           <w:lang w:val="en-US"/>
         </w:rPr>
         <w:drawing>
-          <wp:inline distT="0" distB="0" distL="0" distR="0" wp14:anchorId="40E4A04F" wp14:editId="112A3498">
+          <wp:inline distT="0" distB="0" distL="0" distR="0" wp14:anchorId="4D1B5E89" wp14:editId="2E069BB1">
             <wp:extent cx="5400040" cy="1339317"/>
             <wp:effectExtent l="0" t="0" r="0" b="0"/>
             <wp:docPr id="14" name="Imagem 14"/>
@@ -717,7 +987,7 @@
                     <pic:cNvPicPr/>
                   </pic:nvPicPr>
                   <pic:blipFill>
-                    <a:blip r:embed="rId16"/>
+                    <a:blip r:embed="rId17"/>
                     <a:stretch>
                       <a:fillRect/>
                     </a:stretch>
@@ -776,7 +1046,7 @@
           <w:lang w:val="en-US"/>
         </w:rPr>
         <w:drawing>
-          <wp:inline distT="0" distB="0" distL="0" distR="0" wp14:anchorId="2CEF80EA" wp14:editId="14495AB8">
+          <wp:inline distT="0" distB="0" distL="0" distR="0" wp14:anchorId="4E8F9AAF" wp14:editId="762E0D0E">
             <wp:extent cx="5400040" cy="2263153"/>
             <wp:effectExtent l="0" t="0" r="0" b="3810"/>
             <wp:docPr id="10" name="Imagem 10"/>
@@ -791,7 +1061,7 @@
                     <pic:cNvPicPr/>
                   </pic:nvPicPr>
                   <pic:blipFill>
-                    <a:blip r:embed="rId17"/>
+                    <a:blip r:embed="rId18"/>
                     <a:stretch>
                       <a:fillRect/>
                     </a:stretch>
@@ -832,7 +1102,7 @@
           <w:lang w:val="en-US"/>
         </w:rPr>
         <w:drawing>
-          <wp:inline distT="0" distB="0" distL="0" distR="0" wp14:anchorId="71F3783B" wp14:editId="550BBC3F">
+          <wp:inline distT="0" distB="0" distL="0" distR="0" wp14:anchorId="5FB7B7FD" wp14:editId="261A3FF3">
             <wp:extent cx="5400040" cy="1361925"/>
             <wp:effectExtent l="0" t="0" r="0" b="0"/>
             <wp:docPr id="12" name="Imagem 12"/>
@@ -847,7 +1117,7 @@
                     <pic:cNvPicPr/>
                   </pic:nvPicPr>
                   <pic:blipFill>
-                    <a:blip r:embed="rId18"/>
+                    <a:blip r:embed="rId19"/>
                     <a:stretch>
                       <a:fillRect/>
                     </a:stretch>
@@ -907,7 +1177,7 @@
         </w:rPr>
         <w:lastRenderedPageBreak/>
         <w:drawing>
-          <wp:inline distT="0" distB="0" distL="0" distR="0" wp14:anchorId="29A92804" wp14:editId="2AA75818">
+          <wp:inline distT="0" distB="0" distL="0" distR="0" wp14:anchorId="58141B5A" wp14:editId="166A2FE1">
             <wp:extent cx="5400040" cy="1387587"/>
             <wp:effectExtent l="0" t="0" r="0" b="3175"/>
             <wp:docPr id="15" name="Imagem 15"/>
@@ -922,7 +1192,7 @@
                     <pic:cNvPicPr/>
                   </pic:nvPicPr>
                   <pic:blipFill>
-                    <a:blip r:embed="rId19"/>
+                    <a:blip r:embed="rId20"/>
                     <a:stretch>
                       <a:fillRect/>
                     </a:stretch>
@@ -955,7 +1225,7 @@
           <w:lang w:val="en-US"/>
         </w:rPr>
         <w:drawing>
-          <wp:inline distT="0" distB="0" distL="0" distR="0" wp14:anchorId="134D3F99" wp14:editId="4F75A493">
+          <wp:inline distT="0" distB="0" distL="0" distR="0" wp14:anchorId="02BB7899" wp14:editId="6D0E3F59">
             <wp:extent cx="5400040" cy="1333207"/>
             <wp:effectExtent l="0" t="0" r="0" b="635"/>
             <wp:docPr id="16" name="Imagem 16"/>
@@ -970,7 +1240,7 @@
                     <pic:cNvPicPr/>
                   </pic:nvPicPr>
                   <pic:blipFill>
-                    <a:blip r:embed="rId20"/>
+                    <a:blip r:embed="rId21"/>
                     <a:stretch>
                       <a:fillRect/>
                     </a:stretch>
@@ -1011,7 +1281,7 @@
           <w:lang w:val="en-US"/>
         </w:rPr>
         <w:drawing>
-          <wp:inline distT="0" distB="0" distL="0" distR="0" wp14:anchorId="397C2A46" wp14:editId="0A659B7D">
+          <wp:inline distT="0" distB="0" distL="0" distR="0" wp14:anchorId="56A13B42" wp14:editId="026B428D">
             <wp:extent cx="1971924" cy="1658833"/>
             <wp:effectExtent l="0" t="0" r="0" b="0"/>
             <wp:docPr id="17" name="Imagem 17"/>
@@ -1026,7 +1296,7 @@
                     <pic:cNvPicPr/>
                   </pic:nvPicPr>
                   <pic:blipFill>
-                    <a:blip r:embed="rId21"/>
+                    <a:blip r:embed="rId22"/>
                     <a:stretch>
                       <a:fillRect/>
                     </a:stretch>
@@ -1077,7 +1347,7 @@
           <w:lang w:val="en-US"/>
         </w:rPr>
         <w:drawing>
-          <wp:inline distT="0" distB="0" distL="0" distR="0" wp14:anchorId="258CFF7D" wp14:editId="5B6A4FAB">
+          <wp:inline distT="0" distB="0" distL="0" distR="0" wp14:anchorId="67E4BA17" wp14:editId="4CC3FE44">
             <wp:extent cx="5400040" cy="2642586"/>
             <wp:effectExtent l="0" t="0" r="0" b="5715"/>
             <wp:docPr id="24" name="Imagem 24"/>
@@ -1092,7 +1362,7 @@
                     <pic:cNvPicPr/>
                   </pic:nvPicPr>
                   <pic:blipFill>
-                    <a:blip r:embed="rId22"/>
+                    <a:blip r:embed="rId23"/>
                     <a:stretch>
                       <a:fillRect/>
                     </a:stretch>
@@ -1134,7 +1404,7 @@
         </w:rPr>
         <w:lastRenderedPageBreak/>
         <w:drawing>
-          <wp:inline distT="0" distB="0" distL="0" distR="0" wp14:anchorId="1234BCC8" wp14:editId="327A6F09">
+          <wp:inline distT="0" distB="0" distL="0" distR="0" wp14:anchorId="15FE557E" wp14:editId="59226DA2">
             <wp:extent cx="5400040" cy="1787793"/>
             <wp:effectExtent l="0" t="0" r="0" b="3175"/>
             <wp:docPr id="25" name="Imagem 25"/>
@@ -1149,7 +1419,7 @@
                     <pic:cNvPicPr/>
                   </pic:nvPicPr>
                   <pic:blipFill>
-                    <a:blip r:embed="rId23"/>
+                    <a:blip r:embed="rId24"/>
                     <a:stretch>
                       <a:fillRect/>
                     </a:stretch>
@@ -1190,7 +1460,7 @@
           <w:lang w:val="en-US"/>
         </w:rPr>
         <w:drawing>
-          <wp:inline distT="0" distB="0" distL="0" distR="0" wp14:anchorId="5CEE6C21" wp14:editId="41B70D72">
+          <wp:inline distT="0" distB="0" distL="0" distR="0" wp14:anchorId="18D4B5CC" wp14:editId="334F13B3">
             <wp:extent cx="5400040" cy="2787015"/>
             <wp:effectExtent l="0" t="0" r="0" b="0"/>
             <wp:docPr id="28" name="Imagem 28"/>
@@ -1205,7 +1475,7 @@
                     <pic:cNvPicPr/>
                   </pic:nvPicPr>
                   <pic:blipFill>
-                    <a:blip r:embed="rId24"/>
+                    <a:blip r:embed="rId25"/>
                     <a:stretch>
                       <a:fillRect/>
                     </a:stretch>
@@ -1246,7 +1516,7 @@
           <w:lang w:val="en-US"/>
         </w:rPr>
         <w:drawing>
-          <wp:inline distT="0" distB="0" distL="0" distR="0" wp14:anchorId="327DC341" wp14:editId="1DB858BA">
+          <wp:inline distT="0" distB="0" distL="0" distR="0" wp14:anchorId="7BB38387" wp14:editId="30C9D984">
             <wp:extent cx="5400040" cy="1899920"/>
             <wp:effectExtent l="0" t="0" r="0" b="5080"/>
             <wp:docPr id="29" name="Imagem 29"/>
@@ -1261,7 +1531,7 @@
                     <pic:cNvPicPr/>
                   </pic:nvPicPr>
                   <pic:blipFill>
-                    <a:blip r:embed="rId25"/>
+                    <a:blip r:embed="rId26"/>
                     <a:stretch>
                       <a:fillRect/>
                     </a:stretch>
@@ -1321,7 +1591,7 @@
         </w:rPr>
         <w:lastRenderedPageBreak/>
         <w:drawing>
-          <wp:inline distT="0" distB="0" distL="0" distR="0" wp14:anchorId="0E4B255D" wp14:editId="57C420EA">
+          <wp:inline distT="0" distB="0" distL="0" distR="0" wp14:anchorId="4AAA6003" wp14:editId="053242BD">
             <wp:extent cx="5400040" cy="2717739"/>
             <wp:effectExtent l="0" t="0" r="0" b="6985"/>
             <wp:docPr id="26" name="Imagem 26"/>
@@ -1336,7 +1606,7 @@
                     <pic:cNvPicPr/>
                   </pic:nvPicPr>
                   <pic:blipFill>
-                    <a:blip r:embed="rId26"/>
+                    <a:blip r:embed="rId27"/>
                     <a:stretch>
                       <a:fillRect/>
                     </a:stretch>
@@ -1377,7 +1647,7 @@
           <w:lang w:val="en-US"/>
         </w:rPr>
         <w:drawing>
-          <wp:inline distT="0" distB="0" distL="0" distR="0" wp14:anchorId="18591357" wp14:editId="37689DB8">
+          <wp:inline distT="0" distB="0" distL="0" distR="0" wp14:anchorId="7436F27F" wp14:editId="7B01E7EC">
             <wp:extent cx="5400040" cy="2004699"/>
             <wp:effectExtent l="0" t="0" r="0" b="0"/>
             <wp:docPr id="27" name="Imagem 27"/>
@@ -1392,7 +1662,7 @@
                     <pic:cNvPicPr/>
                   </pic:nvPicPr>
                   <pic:blipFill>
-                    <a:blip r:embed="rId27"/>
+                    <a:blip r:embed="rId28"/>
                     <a:stretch>
                       <a:fillRect/>
                     </a:stretch>
@@ -1459,7 +1729,7 @@
           <w:lang w:val="en-US"/>
         </w:rPr>
         <w:drawing>
-          <wp:inline distT="0" distB="0" distL="0" distR="0" wp14:anchorId="36097E7E" wp14:editId="12DABEDB">
+          <wp:inline distT="0" distB="0" distL="0" distR="0" wp14:anchorId="132B3742" wp14:editId="7BF38F74">
             <wp:extent cx="5400040" cy="2723849"/>
             <wp:effectExtent l="0" t="0" r="0" b="635"/>
             <wp:docPr id="30" name="Imagem 30"/>
@@ -1474,7 +1744,7 @@
                     <pic:cNvPicPr/>
                   </pic:nvPicPr>
                   <pic:blipFill>
-                    <a:blip r:embed="rId28"/>
+                    <a:blip r:embed="rId29"/>
                     <a:stretch>
                       <a:fillRect/>
                     </a:stretch>
@@ -1516,7 +1786,7 @@
         </w:rPr>
         <w:lastRenderedPageBreak/>
         <w:drawing>
-          <wp:inline distT="0" distB="0" distL="0" distR="0" wp14:anchorId="59962A43" wp14:editId="09622237">
+          <wp:inline distT="0" distB="0" distL="0" distR="0" wp14:anchorId="49D342FC" wp14:editId="48BDA27A">
             <wp:extent cx="5400040" cy="1759687"/>
             <wp:effectExtent l="0" t="0" r="0" b="0"/>
             <wp:docPr id="31" name="Imagem 31"/>
@@ -1531,7 +1801,7 @@
                     <pic:cNvPicPr/>
                   </pic:nvPicPr>
                   <pic:blipFill>
-                    <a:blip r:embed="rId29"/>
+                    <a:blip r:embed="rId30"/>
                     <a:stretch>
                       <a:fillRect/>
                     </a:stretch>
@@ -1590,7 +1860,7 @@
           <w:lang w:val="en-US"/>
         </w:rPr>
         <w:drawing>
-          <wp:inline distT="0" distB="0" distL="0" distR="0" wp14:anchorId="4463C2C5" wp14:editId="5446B035">
+          <wp:inline distT="0" distB="0" distL="0" distR="0" wp14:anchorId="2E0EEF7F" wp14:editId="0E06B86D">
             <wp:extent cx="5400040" cy="2089018"/>
             <wp:effectExtent l="0" t="0" r="0" b="6985"/>
             <wp:docPr id="32" name="Imagem 32"/>
@@ -1605,7 +1875,7 @@
                     <pic:cNvPicPr/>
                   </pic:nvPicPr>
                   <pic:blipFill>
-                    <a:blip r:embed="rId30"/>
+                    <a:blip r:embed="rId31"/>
                     <a:stretch>
                       <a:fillRect/>
                     </a:stretch>
@@ -1646,7 +1916,7 @@
           <w:lang w:val="en-US"/>
         </w:rPr>
         <w:drawing>
-          <wp:inline distT="0" distB="0" distL="0" distR="0" wp14:anchorId="575E2185" wp14:editId="2869FD2A">
+          <wp:inline distT="0" distB="0" distL="0" distR="0" wp14:anchorId="32DDE68B" wp14:editId="05E23E23">
             <wp:extent cx="5400040" cy="1936267"/>
             <wp:effectExtent l="0" t="0" r="0" b="6985"/>
             <wp:docPr id="33" name="Imagem 33"/>
@@ -1661,7 +1931,7 @@
                     <pic:cNvPicPr/>
                   </pic:nvPicPr>
                   <pic:blipFill>
-                    <a:blip r:embed="rId31"/>
+                    <a:blip r:embed="rId32"/>
                     <a:stretch>
                       <a:fillRect/>
                     </a:stretch>
@@ -1702,7 +1972,7 @@
           <w:lang w:val="en-US"/>
         </w:rPr>
         <w:drawing>
-          <wp:inline distT="0" distB="0" distL="0" distR="0" wp14:anchorId="7F40E592" wp14:editId="4EC88D53">
+          <wp:inline distT="0" distB="0" distL="0" distR="0" wp14:anchorId="53767DCF" wp14:editId="03C557C7">
             <wp:extent cx="1900361" cy="1947608"/>
             <wp:effectExtent l="0" t="0" r="5080" b="0"/>
             <wp:docPr id="34" name="Imagem 34"/>
@@ -1717,7 +1987,7 @@
                     <pic:cNvPicPr/>
                   </pic:nvPicPr>
                   <pic:blipFill>
-                    <a:blip r:embed="rId32"/>
+                    <a:blip r:embed="rId33"/>
                     <a:stretch>
                       <a:fillRect/>
                     </a:stretch>
@@ -1777,7 +2047,7 @@
           <w:lang w:val="en-US"/>
         </w:rPr>
         <w:drawing>
-          <wp:inline distT="0" distB="0" distL="0" distR="0" wp14:anchorId="5CECEC9F" wp14:editId="12BB6FB9">
+          <wp:inline distT="0" distB="0" distL="0" distR="0" wp14:anchorId="44C51E25" wp14:editId="59225BC3">
             <wp:extent cx="5400040" cy="3100227"/>
             <wp:effectExtent l="0" t="0" r="0" b="5080"/>
             <wp:docPr id="46" name="Imagem 46"/>
@@ -1792,7 +2062,7 @@
                     <pic:cNvPicPr/>
                   </pic:nvPicPr>
                   <pic:blipFill>
-                    <a:blip r:embed="rId33"/>
+                    <a:blip r:embed="rId34"/>
                     <a:stretch>
                       <a:fillRect/>
                     </a:stretch>
@@ -1833,7 +2103,7 @@
           <w:lang w:val="en-US"/>
         </w:rPr>
         <w:drawing>
-          <wp:inline distT="0" distB="0" distL="0" distR="0" wp14:anchorId="5892DD2E" wp14:editId="39EECA2D">
+          <wp:inline distT="0" distB="0" distL="0" distR="0" wp14:anchorId="16273E61" wp14:editId="7A90D059">
             <wp:extent cx="5400040" cy="2264375"/>
             <wp:effectExtent l="0" t="0" r="0" b="3175"/>
             <wp:docPr id="47" name="Imagem 47"/>
@@ -1848,7 +2118,7 @@
                     <pic:cNvPicPr/>
                   </pic:nvPicPr>
                   <pic:blipFill>
-                    <a:blip r:embed="rId34"/>
+                    <a:blip r:embed="rId35"/>
                     <a:stretch>
                       <a:fillRect/>
                     </a:stretch>
@@ -1889,7 +2159,7 @@
         </w:rPr>
         <w:lastRenderedPageBreak/>
         <w:drawing>
-          <wp:inline distT="0" distB="0" distL="0" distR="0" wp14:anchorId="6DDB8A3A" wp14:editId="1A52BD8C">
+          <wp:inline distT="0" distB="0" distL="0" distR="0" wp14:anchorId="2095E09E" wp14:editId="30D6D1A9">
             <wp:extent cx="5400040" cy="3185156"/>
             <wp:effectExtent l="0" t="0" r="0" b="0"/>
             <wp:docPr id="48" name="Imagem 48"/>
@@ -1904,7 +2174,7 @@
                     <pic:cNvPicPr/>
                   </pic:nvPicPr>
                   <pic:blipFill>
-                    <a:blip r:embed="rId35"/>
+                    <a:blip r:embed="rId36"/>
                     <a:stretch>
                       <a:fillRect/>
                     </a:stretch>
@@ -1945,7 +2215,7 @@
           <w:lang w:val="en-US"/>
         </w:rPr>
         <w:drawing>
-          <wp:inline distT="0" distB="0" distL="0" distR="0" wp14:anchorId="0CB2E6D7" wp14:editId="1AA43F40">
+          <wp:inline distT="0" distB="0" distL="0" distR="0" wp14:anchorId="3C360614" wp14:editId="7F940441">
             <wp:extent cx="5400040" cy="2217328"/>
             <wp:effectExtent l="0" t="0" r="0" b="0"/>
             <wp:docPr id="49" name="Imagem 49"/>
@@ -1960,7 +2230,7 @@
                     <pic:cNvPicPr/>
                   </pic:nvPicPr>
                   <pic:blipFill>
-                    <a:blip r:embed="rId36"/>
+                    <a:blip r:embed="rId37"/>
                     <a:stretch>
                       <a:fillRect/>
                     </a:stretch>
@@ -2020,7 +2290,7 @@
         </w:rPr>
         <w:lastRenderedPageBreak/>
         <w:drawing>
-          <wp:inline distT="0" distB="0" distL="0" distR="0" wp14:anchorId="4EBF2DD9" wp14:editId="0648B228">
+          <wp:inline distT="0" distB="0" distL="0" distR="0" wp14:anchorId="6C742D64" wp14:editId="3FFE583A">
             <wp:extent cx="5136542" cy="2885018"/>
             <wp:effectExtent l="0" t="0" r="6985" b="0"/>
             <wp:docPr id="50" name="Imagem 50"/>
@@ -2035,7 +2305,7 @@
                     <pic:cNvPicPr/>
                   </pic:nvPicPr>
                   <pic:blipFill>
-                    <a:blip r:embed="rId37"/>
+                    <a:blip r:embed="rId38"/>
                     <a:stretch>
                       <a:fillRect/>
                     </a:stretch>
@@ -2076,7 +2346,7 @@
           <w:lang w:val="en-US"/>
         </w:rPr>
         <w:drawing>
-          <wp:inline distT="0" distB="0" distL="0" distR="0" wp14:anchorId="4B1C7E49" wp14:editId="27F7FC28">
+          <wp:inline distT="0" distB="0" distL="0" distR="0" wp14:anchorId="1B8B8F80" wp14:editId="540CE097">
             <wp:extent cx="5400040" cy="2199609"/>
             <wp:effectExtent l="0" t="0" r="0" b="0"/>
             <wp:docPr id="51" name="Imagem 51"/>
@@ -2091,7 +2361,7 @@
                     <pic:cNvPicPr/>
                   </pic:nvPicPr>
                   <pic:blipFill>
-                    <a:blip r:embed="rId38"/>
+                    <a:blip r:embed="rId39"/>
                     <a:stretch>
                       <a:fillRect/>
                     </a:stretch>
@@ -2158,7 +2428,7 @@
           <w:lang w:val="en-US"/>
         </w:rPr>
         <w:drawing>
-          <wp:inline distT="0" distB="0" distL="0" distR="0" wp14:anchorId="203A2DEE" wp14:editId="1BD02DC8">
+          <wp:inline distT="0" distB="0" distL="0" distR="0" wp14:anchorId="0D10D873" wp14:editId="5A4C7437">
             <wp:extent cx="5184250" cy="2937037"/>
             <wp:effectExtent l="0" t="0" r="0" b="0"/>
             <wp:docPr id="52" name="Imagem 52"/>
@@ -2173,7 +2443,7 @@
                     <pic:cNvPicPr/>
                   </pic:nvPicPr>
                   <pic:blipFill>
-                    <a:blip r:embed="rId39"/>
+                    <a:blip r:embed="rId40"/>
                     <a:stretch>
                       <a:fillRect/>
                     </a:stretch>
@@ -2214,7 +2484,7 @@
           <w:lang w:val="en-US"/>
         </w:rPr>
         <w:drawing>
-          <wp:inline distT="0" distB="0" distL="0" distR="0" wp14:anchorId="539B9AC0" wp14:editId="60307F05">
+          <wp:inline distT="0" distB="0" distL="0" distR="0" wp14:anchorId="421343E9" wp14:editId="78212AFE">
             <wp:extent cx="5400040" cy="2249711"/>
             <wp:effectExtent l="0" t="0" r="0" b="0"/>
             <wp:docPr id="53" name="Imagem 53"/>
@@ -2229,7 +2499,7 @@
                     <pic:cNvPicPr/>
                   </pic:nvPicPr>
                   <pic:blipFill>
-                    <a:blip r:embed="rId40"/>
+                    <a:blip r:embed="rId41"/>
                     <a:stretch>
                       <a:fillRect/>
                     </a:stretch>
@@ -2294,7 +2564,7 @@
           <w:lang w:val="en-US"/>
         </w:rPr>
         <w:drawing>
-          <wp:inline distT="0" distB="0" distL="0" distR="0" wp14:anchorId="107F10E3" wp14:editId="4861B751">
+          <wp:inline distT="0" distB="0" distL="0" distR="0" wp14:anchorId="2B7B3AF3" wp14:editId="31914CAD">
             <wp:extent cx="5400040" cy="2415904"/>
             <wp:effectExtent l="0" t="0" r="0" b="3810"/>
             <wp:docPr id="54" name="Imagem 54"/>
@@ -2309,7 +2579,7 @@
                     <pic:cNvPicPr/>
                   </pic:nvPicPr>
                   <pic:blipFill>
-                    <a:blip r:embed="rId41"/>
+                    <a:blip r:embed="rId42"/>
                     <a:stretch>
                       <a:fillRect/>
                     </a:stretch>
@@ -2350,7 +2620,7 @@
           <w:lang w:val="en-US"/>
         </w:rPr>
         <w:drawing>
-          <wp:inline distT="0" distB="0" distL="0" distR="0" wp14:anchorId="3A2EEC86" wp14:editId="0F1BF40F">
+          <wp:inline distT="0" distB="0" distL="0" distR="0" wp14:anchorId="2E375EDE" wp14:editId="1D3F3235">
             <wp:extent cx="5400040" cy="2466006"/>
             <wp:effectExtent l="0" t="0" r="0" b="0"/>
             <wp:docPr id="55" name="Imagem 55"/>
@@ -2365,7 +2635,7 @@
                     <pic:cNvPicPr/>
                   </pic:nvPicPr>
                   <pic:blipFill>
-                    <a:blip r:embed="rId42"/>
+                    <a:blip r:embed="rId43"/>
                     <a:stretch>
                       <a:fillRect/>
                     </a:stretch>
@@ -2407,7 +2677,7 @@
         </w:rPr>
         <w:lastRenderedPageBreak/>
         <w:drawing>
-          <wp:inline distT="0" distB="0" distL="0" distR="0" wp14:anchorId="72B504DC" wp14:editId="7D809B2E">
+          <wp:inline distT="0" distB="0" distL="0" distR="0" wp14:anchorId="1C75E0A4" wp14:editId="7137AEB2">
             <wp:extent cx="2146852" cy="2716547"/>
             <wp:effectExtent l="0" t="0" r="6350" b="7620"/>
             <wp:docPr id="56" name="Imagem 56"/>
@@ -2422,7 +2692,7 @@
                     <pic:cNvPicPr/>
                   </pic:nvPicPr>
                   <pic:blipFill>
-                    <a:blip r:embed="rId43"/>
+                    <a:blip r:embed="rId44"/>
                     <a:stretch>
                       <a:fillRect/>
                     </a:stretch>
@@ -2529,7 +2799,7 @@
           <w:lang w:val="en-US"/>
         </w:rPr>
         <w:drawing>
-          <wp:inline distT="0" distB="0" distL="0" distR="0" wp14:anchorId="4246F07B" wp14:editId="4B34E8D7">
+          <wp:inline distT="0" distB="0" distL="0" distR="0" wp14:anchorId="0035C892" wp14:editId="2A5C3DB7">
             <wp:extent cx="5400040" cy="2837496"/>
             <wp:effectExtent l="0" t="0" r="0" b="1270"/>
             <wp:docPr id="68" name="Imagem 68"/>
@@ -2544,7 +2814,7 @@
                     <pic:cNvPicPr/>
                   </pic:nvPicPr>
                   <pic:blipFill>
-                    <a:blip r:embed="rId44"/>
+                    <a:blip r:embed="rId45"/>
                     <a:stretch>
                       <a:fillRect/>
                     </a:stretch>
@@ -2586,7 +2856,7 @@
         </w:rPr>
         <w:lastRenderedPageBreak/>
         <w:drawing>
-          <wp:inline distT="0" distB="0" distL="0" distR="0" wp14:anchorId="03BB51C8" wp14:editId="797A1119">
+          <wp:inline distT="0" distB="0" distL="0" distR="0" wp14:anchorId="2FB8638F" wp14:editId="4FD03127">
             <wp:extent cx="5400040" cy="2828331"/>
             <wp:effectExtent l="0" t="0" r="0" b="0"/>
             <wp:docPr id="69" name="Imagem 69"/>
@@ -2601,7 +2871,7 @@
                     <pic:cNvPicPr/>
                   </pic:nvPicPr>
                   <pic:blipFill>
-                    <a:blip r:embed="rId45"/>
+                    <a:blip r:embed="rId46"/>
                     <a:stretch>
                       <a:fillRect/>
                     </a:stretch>
@@ -2641,7 +2911,7 @@
           <w:lang w:val="en-US"/>
         </w:rPr>
         <w:drawing>
-          <wp:inline distT="0" distB="0" distL="0" distR="0" wp14:anchorId="3BAED98F" wp14:editId="3DDD099B">
+          <wp:inline distT="0" distB="0" distL="0" distR="0" wp14:anchorId="00FA7499" wp14:editId="2357B360">
             <wp:extent cx="5400040" cy="3185156"/>
             <wp:effectExtent l="0" t="0" r="0" b="0"/>
             <wp:docPr id="59" name="Imagem 59"/>
@@ -2656,7 +2926,7 @@
                     <pic:cNvPicPr/>
                   </pic:nvPicPr>
                   <pic:blipFill>
-                    <a:blip r:embed="rId35"/>
+                    <a:blip r:embed="rId36"/>
                     <a:stretch>
                       <a:fillRect/>
                     </a:stretch>
@@ -2716,7 +2986,7 @@
         </w:rPr>
         <w:lastRenderedPageBreak/>
         <w:drawing>
-          <wp:inline distT="0" distB="0" distL="0" distR="0" wp14:anchorId="00E9AF2C" wp14:editId="4460B858">
+          <wp:inline distT="0" distB="0" distL="0" distR="0" wp14:anchorId="768940A4" wp14:editId="0A81C5F6">
             <wp:extent cx="5400040" cy="2750733"/>
             <wp:effectExtent l="0" t="0" r="0" b="0"/>
             <wp:docPr id="70" name="Imagem 70"/>
@@ -2731,7 +3001,7 @@
                     <pic:cNvPicPr/>
                   </pic:nvPicPr>
                   <pic:blipFill>
-                    <a:blip r:embed="rId46"/>
+                    <a:blip r:embed="rId47"/>
                     <a:stretch>
                       <a:fillRect/>
                     </a:stretch>
@@ -2790,7 +3060,7 @@
           <w:lang w:val="en-US"/>
         </w:rPr>
         <w:drawing>
-          <wp:inline distT="0" distB="0" distL="0" distR="0" wp14:anchorId="268C94BD" wp14:editId="1BED5817">
+          <wp:inline distT="0" distB="0" distL="0" distR="0" wp14:anchorId="2F94194D" wp14:editId="5F9B7BE2">
             <wp:extent cx="5400040" cy="2865602"/>
             <wp:effectExtent l="0" t="0" r="0" b="0"/>
             <wp:docPr id="71" name="Imagem 71"/>
@@ -2805,7 +3075,7 @@
                     <pic:cNvPicPr/>
                   </pic:nvPicPr>
                   <pic:blipFill>
-                    <a:blip r:embed="rId47"/>
+                    <a:blip r:embed="rId48"/>
                     <a:stretch>
                       <a:fillRect/>
                     </a:stretch>
@@ -2847,7 +3117,7 @@
         </w:rPr>
         <w:lastRenderedPageBreak/>
         <w:drawing>
-          <wp:inline distT="0" distB="0" distL="0" distR="0" wp14:anchorId="52C5D57B" wp14:editId="19C653F5">
+          <wp:inline distT="0" distB="0" distL="0" distR="0" wp14:anchorId="6AEC6FEE" wp14:editId="0B8EEDB5">
             <wp:extent cx="5400040" cy="2799002"/>
             <wp:effectExtent l="0" t="0" r="0" b="1905"/>
             <wp:docPr id="72" name="Imagem 72"/>
@@ -2862,7 +3132,7 @@
                     <pic:cNvPicPr/>
                   </pic:nvPicPr>
                   <pic:blipFill>
-                    <a:blip r:embed="rId48"/>
+                    <a:blip r:embed="rId49"/>
                     <a:stretch>
                       <a:fillRect/>
                     </a:stretch>
@@ -2921,7 +3191,7 @@
           <w:lang w:val="en-US"/>
         </w:rPr>
         <w:drawing>
-          <wp:inline distT="0" distB="0" distL="0" distR="0" wp14:anchorId="33D4D757" wp14:editId="5043228A">
+          <wp:inline distT="0" distB="0" distL="0" distR="0" wp14:anchorId="0541F021" wp14:editId="4DA5DE61">
             <wp:extent cx="5400040" cy="2834441"/>
             <wp:effectExtent l="0" t="0" r="0" b="4445"/>
             <wp:docPr id="73" name="Imagem 73"/>
@@ -2936,7 +3206,7 @@
                     <pic:cNvPicPr/>
                   </pic:nvPicPr>
                   <pic:blipFill>
-                    <a:blip r:embed="rId49"/>
+                    <a:blip r:embed="rId50"/>
                     <a:stretch>
                       <a:fillRect/>
                     </a:stretch>
@@ -2969,7 +3239,7 @@
           <w:lang w:val="en-US"/>
         </w:rPr>
         <w:drawing>
-          <wp:inline distT="0" distB="0" distL="0" distR="0" wp14:anchorId="7FE58B78" wp14:editId="15F2604C">
+          <wp:inline distT="0" distB="0" distL="0" distR="0" wp14:anchorId="6F511883" wp14:editId="15263B4D">
             <wp:extent cx="5400040" cy="2805112"/>
             <wp:effectExtent l="0" t="0" r="0" b="0"/>
             <wp:docPr id="74" name="Imagem 74"/>
@@ -2984,7 +3254,7 @@
                     <pic:cNvPicPr/>
                   </pic:nvPicPr>
                   <pic:blipFill>
-                    <a:blip r:embed="rId50"/>
+                    <a:blip r:embed="rId51"/>
                     <a:stretch>
                       <a:fillRect/>
                     </a:stretch>
@@ -3044,7 +3314,7 @@
           <w:lang w:val="en-US"/>
         </w:rPr>
         <w:drawing>
-          <wp:inline distT="0" distB="0" distL="0" distR="0" wp14:anchorId="00677BAD" wp14:editId="6A7682DD">
+          <wp:inline distT="0" distB="0" distL="0" distR="0" wp14:anchorId="76BDA70D" wp14:editId="64BE92C2">
             <wp:extent cx="5400040" cy="2832608"/>
             <wp:effectExtent l="0" t="0" r="0" b="6350"/>
             <wp:docPr id="76" name="Imagem 76"/>
@@ -3059,7 +3329,7 @@
                     <pic:cNvPicPr/>
                   </pic:nvPicPr>
                   <pic:blipFill>
-                    <a:blip r:embed="rId51"/>
+                    <a:blip r:embed="rId52"/>
                     <a:stretch>
                       <a:fillRect/>
                     </a:stretch>
@@ -3100,7 +3370,7 @@
           <w:lang w:val="en-US"/>
         </w:rPr>
         <w:drawing>
-          <wp:inline distT="0" distB="0" distL="0" distR="0" wp14:anchorId="415F4F48" wp14:editId="2A03FA11">
+          <wp:inline distT="0" distB="0" distL="0" distR="0" wp14:anchorId="7E11122F" wp14:editId="6FF3A2FC">
             <wp:extent cx="5400040" cy="2822832"/>
             <wp:effectExtent l="0" t="0" r="0" b="0"/>
             <wp:docPr id="75" name="Imagem 75"/>
@@ -3115,7 +3385,7 @@
                     <pic:cNvPicPr/>
                   </pic:nvPicPr>
                   <pic:blipFill>
-                    <a:blip r:embed="rId52"/>
+                    <a:blip r:embed="rId53"/>
                     <a:stretch>
                       <a:fillRect/>
                     </a:stretch>
@@ -3205,7 +3475,7 @@
         </w:rPr>
         <w:lastRenderedPageBreak/>
         <w:drawing>
-          <wp:inline distT="0" distB="0" distL="0" distR="0" wp14:anchorId="248C2546" wp14:editId="0931193A">
+          <wp:inline distT="0" distB="0" distL="0" distR="0" wp14:anchorId="70C09EF2" wp14:editId="289E9E6E">
             <wp:extent cx="5400040" cy="2795947"/>
             <wp:effectExtent l="0" t="0" r="0" b="4445"/>
             <wp:docPr id="77" name="Imagem 77"/>
@@ -3220,7 +3490,7 @@
                     <pic:cNvPicPr/>
                   </pic:nvPicPr>
                   <pic:blipFill>
-                    <a:blip r:embed="rId53"/>
+                    <a:blip r:embed="rId54"/>
                     <a:stretch>
                       <a:fillRect/>
                     </a:stretch>
@@ -3253,7 +3523,7 @@
           <w:lang w:val="en-US"/>
         </w:rPr>
         <w:drawing>
-          <wp:inline distT="0" distB="0" distL="0" distR="0" wp14:anchorId="62367277" wp14:editId="2000EE9F">
+          <wp:inline distT="0" distB="0" distL="0" distR="0" wp14:anchorId="6830A6D1" wp14:editId="2D7C9D5B">
             <wp:extent cx="5400040" cy="2835663"/>
             <wp:effectExtent l="0" t="0" r="0" b="3175"/>
             <wp:docPr id="78" name="Imagem 78"/>
@@ -3268,7 +3538,7 @@
                     <pic:cNvPicPr/>
                   </pic:nvPicPr>
                   <pic:blipFill>
-                    <a:blip r:embed="rId54"/>
+                    <a:blip r:embed="rId55"/>
                     <a:stretch>
                       <a:fillRect/>
                     </a:stretch>
@@ -3301,7 +3571,7 @@
           <w:lang w:val="en-US"/>
         </w:rPr>
         <w:drawing>
-          <wp:inline distT="0" distB="0" distL="0" distR="0" wp14:anchorId="6028E399" wp14:editId="7566A9E8">
+          <wp:inline distT="0" distB="0" distL="0" distR="0" wp14:anchorId="20AD8873" wp14:editId="3C5855D4">
             <wp:extent cx="5400040" cy="2846661"/>
             <wp:effectExtent l="0" t="0" r="0" b="0"/>
             <wp:docPr id="79" name="Imagem 79"/>
@@ -3316,7 +3586,7 @@
                     <pic:cNvPicPr/>
                   </pic:nvPicPr>
                   <pic:blipFill>
-                    <a:blip r:embed="rId55"/>
+                    <a:blip r:embed="rId56"/>
                     <a:stretch>
                       <a:fillRect/>
                     </a:stretch>
@@ -3358,7 +3628,7 @@
         </w:rPr>
         <w:lastRenderedPageBreak/>
         <w:drawing>
-          <wp:inline distT="0" distB="0" distL="0" distR="0" wp14:anchorId="075ED791" wp14:editId="5B3050C4">
+          <wp:inline distT="0" distB="0" distL="0" distR="0" wp14:anchorId="23E18CBF" wp14:editId="1EE12FFD">
             <wp:extent cx="5400040" cy="2886987"/>
             <wp:effectExtent l="0" t="0" r="0" b="8890"/>
             <wp:docPr id="80" name="Imagem 80"/>
@@ -3373,7 +3643,7 @@
                     <pic:cNvPicPr/>
                   </pic:nvPicPr>
                   <pic:blipFill>
-                    <a:blip r:embed="rId56"/>
+                    <a:blip r:embed="rId57"/>
                     <a:stretch>
                       <a:fillRect/>
                     </a:stretch>
@@ -3454,7 +3724,7 @@
           <w:lang w:val="en-US"/>
         </w:rPr>
         <w:drawing>
-          <wp:inline distT="0" distB="0" distL="0" distR="0" wp14:anchorId="5CCA1BE5" wp14:editId="64946485">
+          <wp:inline distT="0" distB="0" distL="0" distR="0" wp14:anchorId="3FFAC404" wp14:editId="123EB5C2">
             <wp:extent cx="5400040" cy="2808167"/>
             <wp:effectExtent l="0" t="0" r="0" b="0"/>
             <wp:docPr id="81" name="Imagem 81"/>
@@ -3469,7 +3739,7 @@
                     <pic:cNvPicPr/>
                   </pic:nvPicPr>
                   <pic:blipFill>
-                    <a:blip r:embed="rId57"/>
+                    <a:blip r:embed="rId58"/>
                     <a:stretch>
                       <a:fillRect/>
                     </a:stretch>
@@ -3511,7 +3781,7 @@
         </w:rPr>
         <w:lastRenderedPageBreak/>
         <w:drawing>
-          <wp:inline distT="0" distB="0" distL="0" distR="0" wp14:anchorId="65A8DB03" wp14:editId="54413FC2">
+          <wp:inline distT="0" distB="0" distL="0" distR="0" wp14:anchorId="0ACF80F6" wp14:editId="55931AA8">
             <wp:extent cx="5400040" cy="2807556"/>
             <wp:effectExtent l="0" t="0" r="0" b="0"/>
             <wp:docPr id="82" name="Imagem 82"/>
@@ -3526,7 +3796,7 @@
                     <pic:cNvPicPr/>
                   </pic:nvPicPr>
                   <pic:blipFill>
-                    <a:blip r:embed="rId58"/>
+                    <a:blip r:embed="rId59"/>
                     <a:stretch>
                       <a:fillRect/>
                     </a:stretch>
@@ -3567,7 +3837,7 @@
           <w:lang w:val="en-US"/>
         </w:rPr>
         <w:drawing>
-          <wp:inline distT="0" distB="0" distL="0" distR="0" wp14:anchorId="150627B0" wp14:editId="791346C2">
+          <wp:inline distT="0" distB="0" distL="0" distR="0" wp14:anchorId="07728F34" wp14:editId="50EC6E25">
             <wp:extent cx="5400040" cy="2750733"/>
             <wp:effectExtent l="0" t="0" r="0" b="0"/>
             <wp:docPr id="83" name="Imagem 83"/>
@@ -3582,7 +3852,7 @@
                     <pic:cNvPicPr/>
                   </pic:nvPicPr>
                   <pic:blipFill>
-                    <a:blip r:embed="rId59"/>
+                    <a:blip r:embed="rId60"/>
                     <a:stretch>
                       <a:fillRect/>
                     </a:stretch>
@@ -3623,7 +3893,7 @@
           <w:lang w:val="en-US"/>
         </w:rPr>
         <w:drawing>
-          <wp:inline distT="0" distB="0" distL="0" distR="0" wp14:anchorId="597F6D67" wp14:editId="222E0ADE">
+          <wp:inline distT="0" distB="0" distL="0" distR="0" wp14:anchorId="194A5A62" wp14:editId="547A2C61">
             <wp:extent cx="5400040" cy="2786782"/>
             <wp:effectExtent l="0" t="0" r="0" b="0"/>
             <wp:docPr id="84" name="Imagem 84"/>
@@ -3638,7 +3908,7 @@
                     <pic:cNvPicPr/>
                   </pic:nvPicPr>
                   <pic:blipFill>
-                    <a:blip r:embed="rId60"/>
+                    <a:blip r:embed="rId61"/>
                     <a:stretch>
                       <a:fillRect/>
                     </a:stretch>
@@ -3672,7 +3942,7 @@
         </w:rPr>
         <w:lastRenderedPageBreak/>
         <w:drawing>
-          <wp:inline distT="0" distB="0" distL="0" distR="0" wp14:anchorId="78887621" wp14:editId="58961B22">
+          <wp:inline distT="0" distB="0" distL="0" distR="0" wp14:anchorId="6E0569B7" wp14:editId="60B58192">
             <wp:extent cx="5400040" cy="2963973"/>
             <wp:effectExtent l="0" t="0" r="0" b="8255"/>
             <wp:docPr id="85" name="Imagem 85"/>
@@ -3687,7 +3957,7 @@
                     <pic:cNvPicPr/>
                   </pic:nvPicPr>
                   <pic:blipFill>
-                    <a:blip r:embed="rId61"/>
+                    <a:blip r:embed="rId62"/>
                     <a:stretch>
                       <a:fillRect/>
                     </a:stretch>
@@ -3728,7 +3998,7 @@
           <w:lang w:val="en-US"/>
         </w:rPr>
         <w:drawing>
-          <wp:inline distT="0" distB="0" distL="0" distR="0" wp14:anchorId="31FA3940" wp14:editId="459AA845">
+          <wp:inline distT="0" distB="0" distL="0" distR="0" wp14:anchorId="2E38B40D" wp14:editId="506033C8">
             <wp:extent cx="2242133" cy="3029447"/>
             <wp:effectExtent l="0" t="0" r="6350" b="0"/>
             <wp:docPr id="89" name="Imagem 89"/>
@@ -3743,7 +4013,7 @@
                     <pic:cNvPicPr/>
                   </pic:nvPicPr>
                   <pic:blipFill>
-                    <a:blip r:embed="rId62"/>
+                    <a:blip r:embed="rId63"/>
                     <a:stretch>
                       <a:fillRect/>
                     </a:stretch>
@@ -3803,7 +4073,7 @@
         </w:rPr>
         <w:lastRenderedPageBreak/>
         <w:drawing>
-          <wp:inline distT="0" distB="0" distL="0" distR="0" wp14:anchorId="4733E279" wp14:editId="4D6B60C2">
+          <wp:inline distT="0" distB="0" distL="0" distR="0" wp14:anchorId="15AF706D" wp14:editId="0678C73D">
             <wp:extent cx="5400040" cy="2961529"/>
             <wp:effectExtent l="0" t="0" r="0" b="0"/>
             <wp:docPr id="86" name="Imagem 86"/>
@@ -3818,7 +4088,7 @@
                     <pic:cNvPicPr/>
                   </pic:nvPicPr>
                   <pic:blipFill>
-                    <a:blip r:embed="rId63"/>
+                    <a:blip r:embed="rId64"/>
                     <a:stretch>
                       <a:fillRect/>
                     </a:stretch>
@@ -3877,7 +4147,7 @@
           <w:lang w:val="en-US"/>
         </w:rPr>
         <w:drawing>
-          <wp:inline distT="0" distB="0" distL="0" distR="0" wp14:anchorId="21DBC942" wp14:editId="28E18220">
+          <wp:inline distT="0" distB="0" distL="0" distR="0" wp14:anchorId="62802721" wp14:editId="696A1120">
             <wp:extent cx="5400040" cy="2919370"/>
             <wp:effectExtent l="0" t="0" r="0" b="0"/>
             <wp:docPr id="87" name="Imagem 87"/>
@@ -3892,7 +4162,7 @@
                     <pic:cNvPicPr/>
                   </pic:nvPicPr>
                   <pic:blipFill>
-                    <a:blip r:embed="rId64"/>
+                    <a:blip r:embed="rId65"/>
                     <a:stretch>
                       <a:fillRect/>
                     </a:stretch>
@@ -3926,7 +4196,7 @@
         </w:rPr>
         <w:lastRenderedPageBreak/>
         <w:drawing>
-          <wp:inline distT="0" distB="0" distL="0" distR="0" wp14:anchorId="6BF8F501" wp14:editId="48DC2864">
+          <wp:inline distT="0" distB="0" distL="0" distR="0" wp14:anchorId="251FE74C" wp14:editId="53F90CF3">
             <wp:extent cx="5400040" cy="2910205"/>
             <wp:effectExtent l="0" t="0" r="0" b="4445"/>
             <wp:docPr id="88" name="Imagem 88"/>
@@ -3941,7 +4211,7 @@
                     <pic:cNvPicPr/>
                   </pic:nvPicPr>
                   <pic:blipFill>
-                    <a:blip r:embed="rId65"/>
+                    <a:blip r:embed="rId66"/>
                     <a:stretch>
                       <a:fillRect/>
                     </a:stretch>
@@ -4008,7 +4278,7 @@
           <w:lang w:val="en-US"/>
         </w:rPr>
         <w:drawing>
-          <wp:inline distT="0" distB="0" distL="0" distR="0" wp14:anchorId="7468383C" wp14:editId="30840EAF">
+          <wp:inline distT="0" distB="0" distL="0" distR="0" wp14:anchorId="1472A4EA" wp14:editId="0D2D684C">
             <wp:extent cx="5400040" cy="2858881"/>
             <wp:effectExtent l="0" t="0" r="0" b="0"/>
             <wp:docPr id="90" name="Imagem 90"/>
@@ -4023,7 +4293,7 @@
                     <pic:cNvPicPr/>
                   </pic:nvPicPr>
                   <pic:blipFill>
-                    <a:blip r:embed="rId66"/>
+                    <a:blip r:embed="rId67"/>
                     <a:stretch>
                       <a:fillRect/>
                     </a:stretch>
@@ -4065,7 +4335,7 @@
         </w:rPr>
         <w:lastRenderedPageBreak/>
         <w:drawing>
-          <wp:inline distT="0" distB="0" distL="0" distR="0" wp14:anchorId="65CBAA54" wp14:editId="451DD917">
+          <wp:inline distT="0" distB="0" distL="0" distR="0" wp14:anchorId="2206E36F" wp14:editId="7D4FD929">
             <wp:extent cx="5400040" cy="2880877"/>
             <wp:effectExtent l="0" t="0" r="0" b="0"/>
             <wp:docPr id="91" name="Imagem 91"/>
@@ -4080,7 +4350,7 @@
                     <pic:cNvPicPr/>
                   </pic:nvPicPr>
                   <pic:blipFill>
-                    <a:blip r:embed="rId67"/>
+                    <a:blip r:embed="rId68"/>
                     <a:stretch>
                       <a:fillRect/>
                     </a:stretch>
@@ -4121,7 +4391,7 @@
           <w:lang w:val="en-US"/>
         </w:rPr>
         <w:drawing>
-          <wp:inline distT="0" distB="0" distL="0" distR="0" wp14:anchorId="7AA9ABEF" wp14:editId="3AD02DDC">
+          <wp:inline distT="0" distB="0" distL="0" distR="0" wp14:anchorId="7B4AF0CD" wp14:editId="0504F2DE">
             <wp:extent cx="5400040" cy="2907150"/>
             <wp:effectExtent l="0" t="0" r="0" b="7620"/>
             <wp:docPr id="92" name="Imagem 92"/>
@@ -4136,7 +4406,7 @@
                     <pic:cNvPicPr/>
                   </pic:nvPicPr>
                   <pic:blipFill>
-                    <a:blip r:embed="rId68"/>
+                    <a:blip r:embed="rId69"/>
                     <a:stretch>
                       <a:fillRect/>
                     </a:stretch>
@@ -4196,7 +4466,7 @@
         </w:rPr>
         <w:lastRenderedPageBreak/>
         <w:drawing>
-          <wp:inline distT="0" distB="0" distL="0" distR="0" wp14:anchorId="5A723B38" wp14:editId="43A9043F">
+          <wp:inline distT="0" distB="0" distL="0" distR="0" wp14:anchorId="29E5F502" wp14:editId="75F516B4">
             <wp:extent cx="5400040" cy="2970083"/>
             <wp:effectExtent l="0" t="0" r="0" b="1905"/>
             <wp:docPr id="93" name="Imagem 93"/>
@@ -4211,7 +4481,7 @@
                     <pic:cNvPicPr/>
                   </pic:nvPicPr>
                   <pic:blipFill>
-                    <a:blip r:embed="rId69"/>
+                    <a:blip r:embed="rId70"/>
                     <a:stretch>
                       <a:fillRect/>
                     </a:stretch>
@@ -4252,7 +4522,7 @@
           <w:lang w:val="en-US"/>
         </w:rPr>
         <w:drawing>
-          <wp:inline distT="0" distB="0" distL="0" distR="0" wp14:anchorId="3FD9F433" wp14:editId="4AA3BB6F">
+          <wp:inline distT="0" distB="0" distL="0" distR="0" wp14:anchorId="5674F472" wp14:editId="5FD29965">
             <wp:extent cx="5400040" cy="2926091"/>
             <wp:effectExtent l="0" t="0" r="0" b="7620"/>
             <wp:docPr id="94" name="Imagem 94"/>
@@ -4267,7 +4537,7 @@
                     <pic:cNvPicPr/>
                   </pic:nvPicPr>
                   <pic:blipFill>
-                    <a:blip r:embed="rId70"/>
+                    <a:blip r:embed="rId71"/>
                     <a:stretch>
                       <a:fillRect/>
                     </a:stretch>
@@ -4335,7 +4605,7 @@
         </w:rPr>
         <w:lastRenderedPageBreak/>
         <w:drawing>
-          <wp:inline distT="0" distB="0" distL="0" distR="0" wp14:anchorId="383D154C" wp14:editId="3836AC88">
+          <wp:inline distT="0" distB="0" distL="0" distR="0" wp14:anchorId="2D53ABAF" wp14:editId="7DEE12F1">
             <wp:extent cx="5400040" cy="2921814"/>
             <wp:effectExtent l="0" t="0" r="0" b="0"/>
             <wp:docPr id="95" name="Imagem 95"/>
@@ -4350,7 +4620,7 @@
                     <pic:cNvPicPr/>
                   </pic:nvPicPr>
                   <pic:blipFill>
-                    <a:blip r:embed="rId71"/>
+                    <a:blip r:embed="rId72"/>
                     <a:stretch>
                       <a:fillRect/>
                     </a:stretch>
@@ -4391,7 +4661,7 @@
           <w:lang w:val="en-US"/>
         </w:rPr>
         <w:drawing>
-          <wp:inline distT="0" distB="0" distL="0" distR="0" wp14:anchorId="3DA953F6" wp14:editId="081B620C">
+          <wp:inline distT="0" distB="0" distL="0" distR="0" wp14:anchorId="3159947F" wp14:editId="54A2AA2C">
             <wp:extent cx="5400040" cy="2930979"/>
             <wp:effectExtent l="0" t="0" r="0" b="3175"/>
             <wp:docPr id="96" name="Imagem 96"/>
@@ -4406,7 +4676,7 @@
                     <pic:cNvPicPr/>
                   </pic:nvPicPr>
                   <pic:blipFill>
-                    <a:blip r:embed="rId72"/>
+                    <a:blip r:embed="rId73"/>
                     <a:stretch>
                       <a:fillRect/>
                     </a:stretch>
@@ -4448,7 +4718,7 @@
         </w:rPr>
         <w:lastRenderedPageBreak/>
         <w:drawing>
-          <wp:inline distT="0" distB="0" distL="0" distR="0" wp14:anchorId="0F55AE63" wp14:editId="0505232E">
+          <wp:inline distT="0" distB="0" distL="0" distR="0" wp14:anchorId="7F67323F" wp14:editId="34FF9A0B">
             <wp:extent cx="5400040" cy="2883321"/>
             <wp:effectExtent l="0" t="0" r="0" b="0"/>
             <wp:docPr id="97" name="Imagem 97"/>
@@ -4463,7 +4733,7 @@
                     <pic:cNvPicPr/>
                   </pic:nvPicPr>
                   <pic:blipFill>
-                    <a:blip r:embed="rId73"/>
+                    <a:blip r:embed="rId74"/>
                     <a:stretch>
                       <a:fillRect/>
                     </a:stretch>
@@ -4504,7 +4774,7 @@
           <w:lang w:val="en-US"/>
         </w:rPr>
         <w:drawing>
-          <wp:inline distT="0" distB="0" distL="0" distR="0" wp14:anchorId="6585C3C1" wp14:editId="7F5AD8A7">
+          <wp:inline distT="0" distB="0" distL="0" distR="0" wp14:anchorId="4CC554EA" wp14:editId="49576255">
             <wp:extent cx="5400040" cy="2879655"/>
             <wp:effectExtent l="0" t="0" r="0" b="0"/>
             <wp:docPr id="98" name="Imagem 98"/>
@@ -4519,7 +4789,7 @@
                     <pic:cNvPicPr/>
                   </pic:nvPicPr>
                   <pic:blipFill>
-                    <a:blip r:embed="rId74"/>
+                    <a:blip r:embed="rId75"/>
                     <a:stretch>
                       <a:fillRect/>
                     </a:stretch>
@@ -4561,7 +4831,7 @@
         </w:rPr>
         <w:lastRenderedPageBreak/>
         <w:drawing>
-          <wp:inline distT="0" distB="0" distL="0" distR="0" wp14:anchorId="20C73A6F" wp14:editId="6A2858B1">
+          <wp:inline distT="0" distB="0" distL="0" distR="0" wp14:anchorId="3864421A" wp14:editId="7948B682">
             <wp:extent cx="2830664" cy="3917107"/>
             <wp:effectExtent l="0" t="0" r="8255" b="7620"/>
             <wp:docPr id="106" name="Imagem 106"/>
@@ -4576,7 +4846,7 @@
                     <pic:cNvPicPr/>
                   </pic:nvPicPr>
                   <pic:blipFill>
-                    <a:blip r:embed="rId75"/>
+                    <a:blip r:embed="rId76"/>
                     <a:stretch>
                       <a:fillRect/>
                     </a:stretch>
@@ -4635,7 +4905,7 @@
           <w:lang w:val="en-US"/>
         </w:rPr>
         <w:drawing>
-          <wp:inline distT="0" distB="0" distL="0" distR="0" wp14:anchorId="227A116C" wp14:editId="5C40DEF8">
+          <wp:inline distT="0" distB="0" distL="0" distR="0" wp14:anchorId="758E9BF9" wp14:editId="7B029E4F">
             <wp:extent cx="5400040" cy="2910205"/>
             <wp:effectExtent l="0" t="0" r="0" b="4445"/>
             <wp:docPr id="107" name="Imagem 107"/>
@@ -4650,7 +4920,7 @@
                     <pic:cNvPicPr/>
                   </pic:nvPicPr>
                   <pic:blipFill>
-                    <a:blip r:embed="rId76"/>
+                    <a:blip r:embed="rId77"/>
                     <a:stretch>
                       <a:fillRect/>
                     </a:stretch>
@@ -4684,7 +4954,7 @@
         </w:rPr>
         <w:lastRenderedPageBreak/>
         <w:drawing>
-          <wp:inline distT="0" distB="0" distL="0" distR="0" wp14:anchorId="10CA9579" wp14:editId="06FB90BE">
+          <wp:inline distT="0" distB="0" distL="0" distR="0" wp14:anchorId="2E802A78" wp14:editId="05EA1B7C">
             <wp:extent cx="4977517" cy="2724174"/>
             <wp:effectExtent l="0" t="0" r="0" b="0"/>
             <wp:docPr id="108" name="Imagem 108"/>
@@ -4699,7 +4969,7 @@
                     <pic:cNvPicPr/>
                   </pic:nvPicPr>
                   <pic:blipFill>
-                    <a:blip r:embed="rId77"/>
+                    <a:blip r:embed="rId78"/>
                     <a:stretch>
                       <a:fillRect/>
                     </a:stretch>
@@ -4732,7 +5002,7 @@
           <w:lang w:val="en-US"/>
         </w:rPr>
         <w:drawing>
-          <wp:inline distT="0" distB="0" distL="0" distR="0" wp14:anchorId="4E969404" wp14:editId="27B0FF9D">
+          <wp:inline distT="0" distB="0" distL="0" distR="0" wp14:anchorId="012D0804" wp14:editId="37993C1F">
             <wp:extent cx="4977517" cy="2688693"/>
             <wp:effectExtent l="0" t="0" r="0" b="0"/>
             <wp:docPr id="109" name="Imagem 109"/>
@@ -4747,7 +5017,7 @@
                     <pic:cNvPicPr/>
                   </pic:nvPicPr>
                   <pic:blipFill>
-                    <a:blip r:embed="rId78"/>
+                    <a:blip r:embed="rId79"/>
                     <a:stretch>
                       <a:fillRect/>
                     </a:stretch>
@@ -4780,7 +5050,7 @@
           <w:lang w:val="en-US"/>
         </w:rPr>
         <w:drawing>
-          <wp:inline distT="0" distB="0" distL="0" distR="0" wp14:anchorId="15C62689" wp14:editId="25667B34">
+          <wp:inline distT="0" distB="0" distL="0" distR="0" wp14:anchorId="0CA453B9" wp14:editId="172C92B6">
             <wp:extent cx="2245304" cy="3061253"/>
             <wp:effectExtent l="0" t="0" r="3175" b="6350"/>
             <wp:docPr id="110" name="Imagem 110"/>
@@ -4795,7 +5065,7 @@
                     <pic:cNvPicPr/>
                   </pic:nvPicPr>
                   <pic:blipFill>
-                    <a:blip r:embed="rId79"/>
+                    <a:blip r:embed="rId80"/>
                     <a:stretch>
                       <a:fillRect/>
                     </a:stretch>
@@ -4855,7 +5125,7 @@
           <w:lang w:val="en-US"/>
         </w:rPr>
         <w:drawing>
-          <wp:inline distT="0" distB="0" distL="0" distR="0" wp14:anchorId="1DC0EEF7" wp14:editId="275E13F5">
+          <wp:inline distT="0" distB="0" distL="0" distR="0" wp14:anchorId="240513EE" wp14:editId="71DA53B2">
             <wp:extent cx="5400040" cy="2888820"/>
             <wp:effectExtent l="0" t="0" r="0" b="6985"/>
             <wp:docPr id="111" name="Imagem 111"/>
@@ -4870,7 +5140,7 @@
                     <pic:cNvPicPr/>
                   </pic:nvPicPr>
                   <pic:blipFill>
-                    <a:blip r:embed="rId80"/>
+                    <a:blip r:embed="rId81"/>
                     <a:stretch>
                       <a:fillRect/>
                     </a:stretch>
@@ -4911,7 +5181,7 @@
           <w:lang w:val="en-US"/>
         </w:rPr>
         <w:drawing>
-          <wp:inline distT="0" distB="0" distL="0" distR="0" wp14:anchorId="313C947E" wp14:editId="5AFB7087">
+          <wp:inline distT="0" distB="0" distL="0" distR="0" wp14:anchorId="5FC9C361" wp14:editId="5A5959D8">
             <wp:extent cx="5400040" cy="2887598"/>
             <wp:effectExtent l="0" t="0" r="0" b="8255"/>
             <wp:docPr id="112" name="Imagem 112"/>
@@ -4926,7 +5196,7 @@
                     <pic:cNvPicPr/>
                   </pic:nvPicPr>
                   <pic:blipFill>
-                    <a:blip r:embed="rId81"/>
+                    <a:blip r:embed="rId82"/>
                     <a:stretch>
                       <a:fillRect/>
                     </a:stretch>
@@ -4994,7 +5264,7 @@
         </w:rPr>
         <w:lastRenderedPageBreak/>
         <w:drawing>
-          <wp:inline distT="0" distB="0" distL="0" distR="0" wp14:anchorId="040E7A24" wp14:editId="5535DDCE">
+          <wp:inline distT="0" distB="0" distL="0" distR="0" wp14:anchorId="30D8AC1B" wp14:editId="034F4C39">
             <wp:extent cx="5400040" cy="2901040"/>
             <wp:effectExtent l="0" t="0" r="0" b="0"/>
             <wp:docPr id="99" name="Imagem 99"/>
@@ -5009,7 +5279,7 @@
                     <pic:cNvPicPr/>
                   </pic:nvPicPr>
                   <pic:blipFill>
-                    <a:blip r:embed="rId82"/>
+                    <a:blip r:embed="rId83"/>
                     <a:stretch>
                       <a:fillRect/>
                     </a:stretch>
@@ -5050,7 +5320,7 @@
           <w:lang w:val="en-US"/>
         </w:rPr>
         <w:drawing>
-          <wp:inline distT="0" distB="0" distL="0" distR="0" wp14:anchorId="1403D962" wp14:editId="68AB026D">
+          <wp:inline distT="0" distB="0" distL="0" distR="0" wp14:anchorId="142BD3F7" wp14:editId="706F797B">
             <wp:extent cx="5400040" cy="2918759"/>
             <wp:effectExtent l="0" t="0" r="0" b="0"/>
             <wp:docPr id="100" name="Imagem 100"/>
@@ -5065,7 +5335,7 @@
                     <pic:cNvPicPr/>
                   </pic:nvPicPr>
                   <pic:blipFill>
-                    <a:blip r:embed="rId83"/>
+                    <a:blip r:embed="rId84"/>
                     <a:stretch>
                       <a:fillRect/>
                     </a:stretch>
@@ -5125,7 +5395,7 @@
         </w:rPr>
         <w:lastRenderedPageBreak/>
         <w:drawing>
-          <wp:inline distT="0" distB="0" distL="0" distR="0" wp14:anchorId="223FAAFC" wp14:editId="0CC55EEF">
+          <wp:inline distT="0" distB="0" distL="0" distR="0" wp14:anchorId="7F9450DA" wp14:editId="77EEAE0F">
             <wp:extent cx="5400040" cy="2906539"/>
             <wp:effectExtent l="0" t="0" r="0" b="8255"/>
             <wp:docPr id="101" name="Imagem 101"/>
@@ -5140,7 +5410,7 @@
                     <pic:cNvPicPr/>
                   </pic:nvPicPr>
                   <pic:blipFill>
-                    <a:blip r:embed="rId84"/>
+                    <a:blip r:embed="rId85"/>
                     <a:stretch>
                       <a:fillRect/>
                     </a:stretch>
@@ -5181,7 +5451,7 @@
           <w:lang w:val="en-US"/>
         </w:rPr>
         <w:drawing>
-          <wp:inline distT="0" distB="0" distL="0" distR="0" wp14:anchorId="6BA54D05" wp14:editId="33705664">
+          <wp:inline distT="0" distB="0" distL="0" distR="0" wp14:anchorId="1A9860D3" wp14:editId="62C73D5E">
             <wp:extent cx="5400040" cy="2937089"/>
             <wp:effectExtent l="0" t="0" r="0" b="0"/>
             <wp:docPr id="102" name="Imagem 102"/>
@@ -5196,7 +5466,7 @@
                     <pic:cNvPicPr/>
                   </pic:nvPicPr>
                   <pic:blipFill>
-                    <a:blip r:embed="rId85"/>
+                    <a:blip r:embed="rId86"/>
                     <a:stretch>
                       <a:fillRect/>
                     </a:stretch>
@@ -5238,7 +5508,7 @@
         </w:rPr>
         <w:lastRenderedPageBreak/>
         <w:drawing>
-          <wp:inline distT="0" distB="0" distL="0" distR="0" wp14:anchorId="68642586" wp14:editId="2C7290F9">
+          <wp:inline distT="0" distB="0" distL="0" distR="0" wp14:anchorId="108A1A44" wp14:editId="1D1E5163">
             <wp:extent cx="5001370" cy="2692523"/>
             <wp:effectExtent l="0" t="0" r="8890" b="0"/>
             <wp:docPr id="103" name="Imagem 103"/>
@@ -5253,7 +5523,7 @@
                     <pic:cNvPicPr/>
                   </pic:nvPicPr>
                   <pic:blipFill>
-                    <a:blip r:embed="rId86"/>
+                    <a:blip r:embed="rId87"/>
                     <a:stretch>
                       <a:fillRect/>
                     </a:stretch>
@@ -5294,7 +5564,7 @@
           <w:lang w:val="en-US"/>
         </w:rPr>
         <w:drawing>
-          <wp:inline distT="0" distB="0" distL="0" distR="0" wp14:anchorId="2480D1DC" wp14:editId="5F46B749">
+          <wp:inline distT="0" distB="0" distL="0" distR="0" wp14:anchorId="2F24FCA9" wp14:editId="38FDB3FD">
             <wp:extent cx="5001370" cy="2732135"/>
             <wp:effectExtent l="0" t="0" r="8890" b="0"/>
             <wp:docPr id="104" name="Imagem 104"/>
@@ -5309,7 +5579,7 @@
                     <pic:cNvPicPr/>
                   </pic:nvPicPr>
                   <pic:blipFill>
-                    <a:blip r:embed="rId87"/>
+                    <a:blip r:embed="rId88"/>
                     <a:stretch>
                       <a:fillRect/>
                     </a:stretch>
@@ -5351,7 +5621,7 @@
         </w:rPr>
         <w:lastRenderedPageBreak/>
         <w:drawing>
-          <wp:inline distT="0" distB="0" distL="0" distR="0" wp14:anchorId="0A1727E0" wp14:editId="742705B8">
+          <wp:inline distT="0" distB="0" distL="0" distR="0" wp14:anchorId="77EECD85" wp14:editId="1F4F54A4">
             <wp:extent cx="2313829" cy="3201905"/>
             <wp:effectExtent l="0" t="0" r="0" b="0"/>
             <wp:docPr id="105" name="Imagem 105"/>
@@ -5366,7 +5636,7 @@
                     <pic:cNvPicPr/>
                   </pic:nvPicPr>
                   <pic:blipFill>
-                    <a:blip r:embed="rId75"/>
+                    <a:blip r:embed="rId76"/>
                     <a:stretch>
                       <a:fillRect/>
                     </a:stretch>
@@ -5425,7 +5695,7 @@
           <w:lang w:val="en-US"/>
         </w:rPr>
         <w:drawing>
-          <wp:inline distT="0" distB="0" distL="0" distR="0" wp14:anchorId="7C064831" wp14:editId="7E57055C">
+          <wp:inline distT="0" distB="0" distL="0" distR="0" wp14:anchorId="416ECBA7" wp14:editId="5287A8B9">
             <wp:extent cx="5400040" cy="2929146"/>
             <wp:effectExtent l="0" t="0" r="0" b="5080"/>
             <wp:docPr id="113" name="Imagem 113"/>
@@ -5440,7 +5710,7 @@
                     <pic:cNvPicPr/>
                   </pic:nvPicPr>
                   <pic:blipFill>
-                    <a:blip r:embed="rId88"/>
+                    <a:blip r:embed="rId89"/>
                     <a:stretch>
                       <a:fillRect/>
                     </a:stretch>
@@ -5482,7 +5752,7 @@
         </w:rPr>
         <w:lastRenderedPageBreak/>
         <w:drawing>
-          <wp:inline distT="0" distB="0" distL="0" distR="0" wp14:anchorId="1B653975" wp14:editId="79492F2B">
+          <wp:inline distT="0" distB="0" distL="0" distR="0" wp14:anchorId="39609FFE" wp14:editId="4AE6A47F">
             <wp:extent cx="5400040" cy="2948087"/>
             <wp:effectExtent l="0" t="0" r="0" b="5080"/>
             <wp:docPr id="114" name="Imagem 114"/>
@@ -5497,7 +5767,7 @@
                     <pic:cNvPicPr/>
                   </pic:nvPicPr>
                   <pic:blipFill>
-                    <a:blip r:embed="rId89"/>
+                    <a:blip r:embed="rId90"/>
                     <a:stretch>
                       <a:fillRect/>
                     </a:stretch>
@@ -5538,7 +5808,7 @@
           <w:lang w:val="en-US"/>
         </w:rPr>
         <w:drawing>
-          <wp:inline distT="0" distB="0" distL="0" distR="0" wp14:anchorId="332230F3" wp14:editId="2CA6897E">
+          <wp:inline distT="0" distB="0" distL="0" distR="0" wp14:anchorId="0D417215" wp14:editId="22C25038">
             <wp:extent cx="5400040" cy="2915093"/>
             <wp:effectExtent l="0" t="0" r="0" b="0"/>
             <wp:docPr id="115" name="Imagem 115"/>
@@ -5553,7 +5823,7 @@
                     <pic:cNvPicPr/>
                   </pic:nvPicPr>
                   <pic:blipFill>
-                    <a:blip r:embed="rId90"/>
+                    <a:blip r:embed="rId91"/>
                     <a:stretch>
                       <a:fillRect/>
                     </a:stretch>
@@ -5595,7 +5865,7 @@
         </w:rPr>
         <w:lastRenderedPageBreak/>
         <w:drawing>
-          <wp:inline distT="0" distB="0" distL="0" distR="0" wp14:anchorId="07C01555" wp14:editId="586CD9B1">
+          <wp:inline distT="0" distB="0" distL="0" distR="0" wp14:anchorId="138C3DDA" wp14:editId="062D8EF1">
             <wp:extent cx="5400040" cy="2956641"/>
             <wp:effectExtent l="0" t="0" r="0" b="0"/>
             <wp:docPr id="117" name="Imagem 117"/>
@@ -5610,7 +5880,7 @@
                     <pic:cNvPicPr/>
                   </pic:nvPicPr>
                   <pic:blipFill>
-                    <a:blip r:embed="rId91"/>
+                    <a:blip r:embed="rId92"/>
                     <a:stretch>
                       <a:fillRect/>
                     </a:stretch>
@@ -5651,7 +5921,7 @@
           <w:lang w:val="en-US"/>
         </w:rPr>
         <w:drawing>
-          <wp:inline distT="0" distB="0" distL="0" distR="0" wp14:anchorId="72364B0D" wp14:editId="5C5C7BEF">
+          <wp:inline distT="0" distB="0" distL="0" distR="0" wp14:anchorId="1CD1769D" wp14:editId="2AC02E51">
             <wp:extent cx="3526262" cy="3729162"/>
             <wp:effectExtent l="0" t="0" r="0" b="5080"/>
             <wp:docPr id="116" name="Imagem 116"/>
@@ -5666,7 +5936,7 @@
                     <pic:cNvPicPr/>
                   </pic:nvPicPr>
                   <pic:blipFill>
-                    <a:blip r:embed="rId92"/>
+                    <a:blip r:embed="rId93"/>
                     <a:stretch>
                       <a:fillRect/>
                     </a:stretch>
@@ -5726,7 +5996,7 @@
         </w:rPr>
         <w:lastRenderedPageBreak/>
         <w:drawing>
-          <wp:inline distT="0" distB="0" distL="0" distR="0" wp14:anchorId="23422E89" wp14:editId="5E6A1D2A">
+          <wp:inline distT="0" distB="0" distL="0" distR="0" wp14:anchorId="29BDA5A1" wp14:editId="6B87E0E9">
             <wp:extent cx="5400040" cy="2932201"/>
             <wp:effectExtent l="0" t="0" r="0" b="1905"/>
             <wp:docPr id="118" name="Imagem 118"/>
@@ -5741,7 +6011,7 @@
                     <pic:cNvPicPr/>
                   </pic:nvPicPr>
                   <pic:blipFill>
-                    <a:blip r:embed="rId93"/>
+                    <a:blip r:embed="rId94"/>
                     <a:stretch>
                       <a:fillRect/>
                     </a:stretch>
@@ -5800,7 +6070,7 @@
           <w:lang w:val="en-US"/>
         </w:rPr>
         <w:drawing>
-          <wp:inline distT="0" distB="0" distL="0" distR="0" wp14:anchorId="2D8290F8" wp14:editId="731C4F4C">
+          <wp:inline distT="0" distB="0" distL="0" distR="0" wp14:anchorId="56CC392A" wp14:editId="73B9D719">
             <wp:extent cx="5400040" cy="2938311"/>
             <wp:effectExtent l="0" t="0" r="0" b="0"/>
             <wp:docPr id="119" name="Imagem 119"/>
@@ -5815,7 +6085,7 @@
                     <pic:cNvPicPr/>
                   </pic:nvPicPr>
                   <pic:blipFill>
-                    <a:blip r:embed="rId94"/>
+                    <a:blip r:embed="rId95"/>
                     <a:stretch>
                       <a:fillRect/>
                     </a:stretch>
@@ -5875,7 +6145,7 @@
         </w:rPr>
         <w:lastRenderedPageBreak/>
         <w:drawing>
-          <wp:inline distT="0" distB="0" distL="0" distR="0" wp14:anchorId="3CFB792F" wp14:editId="3ECD4835">
+          <wp:inline distT="0" distB="0" distL="0" distR="0" wp14:anchorId="3B7DC7ED" wp14:editId="636BB406">
             <wp:extent cx="5400040" cy="2886987"/>
             <wp:effectExtent l="0" t="0" r="0" b="8890"/>
             <wp:docPr id="120" name="Imagem 120"/>
@@ -5890,7 +6160,7 @@
                     <pic:cNvPicPr/>
                   </pic:nvPicPr>
                   <pic:blipFill>
-                    <a:blip r:embed="rId95"/>
+                    <a:blip r:embed="rId96"/>
                     <a:stretch>
                       <a:fillRect/>
                     </a:stretch>
@@ -5949,7 +6219,7 @@
           <w:lang w:val="en-US"/>
         </w:rPr>
         <w:drawing>
-          <wp:inline distT="0" distB="0" distL="0" distR="0" wp14:anchorId="36954C74" wp14:editId="6EF8FF23">
+          <wp:inline distT="0" distB="0" distL="0" distR="0" wp14:anchorId="35E63DB8" wp14:editId="5CDA9921">
             <wp:extent cx="5400040" cy="2943199"/>
             <wp:effectExtent l="0" t="0" r="0" b="0"/>
             <wp:docPr id="121" name="Imagem 121"/>
@@ -5964,7 +6234,7 @@
                     <pic:cNvPicPr/>
                   </pic:nvPicPr>
                   <pic:blipFill>
-                    <a:blip r:embed="rId96"/>
+                    <a:blip r:embed="rId97"/>
                     <a:stretch>
                       <a:fillRect/>
                     </a:stretch>
@@ -6006,7 +6276,7 @@
         </w:rPr>
         <w:lastRenderedPageBreak/>
         <w:drawing>
-          <wp:inline distT="0" distB="0" distL="0" distR="0" wp14:anchorId="2C3F1069" wp14:editId="6F0FD234">
+          <wp:inline distT="0" distB="0" distL="0" distR="0" wp14:anchorId="4931664C" wp14:editId="072E4D40">
             <wp:extent cx="5400040" cy="2907761"/>
             <wp:effectExtent l="0" t="0" r="0" b="6985"/>
             <wp:docPr id="122" name="Imagem 122"/>
@@ -6021,7 +6291,7 @@
                     <pic:cNvPicPr/>
                   </pic:nvPicPr>
                   <pic:blipFill>
-                    <a:blip r:embed="rId97"/>
+                    <a:blip r:embed="rId98"/>
                     <a:stretch>
                       <a:fillRect/>
                     </a:stretch>
@@ -6080,7 +6350,7 @@
           <w:lang w:val="en-US"/>
         </w:rPr>
         <w:drawing>
-          <wp:inline distT="0" distB="0" distL="0" distR="0" wp14:anchorId="7C062BA5" wp14:editId="095E8701">
+          <wp:inline distT="0" distB="0" distL="0" distR="0" wp14:anchorId="16564959" wp14:editId="07489E8C">
             <wp:extent cx="5400040" cy="2920592"/>
             <wp:effectExtent l="0" t="0" r="0" b="0"/>
             <wp:docPr id="123" name="Imagem 123"/>
@@ -6095,7 +6365,7 @@
                     <pic:cNvPicPr/>
                   </pic:nvPicPr>
                   <pic:blipFill>
-                    <a:blip r:embed="rId98"/>
+                    <a:blip r:embed="rId99"/>
                     <a:stretch>
                       <a:fillRect/>
                     </a:stretch>
@@ -6137,7 +6407,7 @@
         </w:rPr>
         <w:lastRenderedPageBreak/>
         <w:drawing>
-          <wp:inline distT="0" distB="0" distL="0" distR="0" wp14:anchorId="5705800A" wp14:editId="731D8B79">
+          <wp:inline distT="0" distB="0" distL="0" distR="0" wp14:anchorId="07F711B7" wp14:editId="2C6F5D71">
             <wp:extent cx="2988007" cy="3991555"/>
             <wp:effectExtent l="0" t="0" r="3175" b="9525"/>
             <wp:docPr id="124" name="Imagem 124"/>
@@ -6152,7 +6422,7 @@
                     <pic:cNvPicPr/>
                   </pic:nvPicPr>
                   <pic:blipFill>
-                    <a:blip r:embed="rId99"/>
+                    <a:blip r:embed="rId100"/>
                     <a:stretch>
                       <a:fillRect/>
                     </a:stretch>
@@ -6211,7 +6481,7 @@
           <w:lang w:val="en-US"/>
         </w:rPr>
         <w:drawing>
-          <wp:inline distT="0" distB="0" distL="0" distR="0" wp14:anchorId="3E3E29B3" wp14:editId="7DE20CF3">
+          <wp:inline distT="0" distB="0" distL="0" distR="0" wp14:anchorId="47608839" wp14:editId="5D56DA2E">
             <wp:extent cx="5400040" cy="2918759"/>
             <wp:effectExtent l="0" t="0" r="0" b="0"/>
             <wp:docPr id="125" name="Imagem 125"/>
@@ -6226,7 +6496,7 @@
                     <pic:cNvPicPr/>
                   </pic:nvPicPr>
                   <pic:blipFill>
-                    <a:blip r:embed="rId100"/>
+                    <a:blip r:embed="rId101"/>
                     <a:stretch>
                       <a:fillRect/>
                     </a:stretch>
@@ -6268,7 +6538,7 @@
         </w:rPr>
         <w:lastRenderedPageBreak/>
         <w:drawing>
-          <wp:inline distT="0" distB="0" distL="0" distR="0" wp14:anchorId="701A25E3" wp14:editId="32847279">
+          <wp:inline distT="0" distB="0" distL="0" distR="0" wp14:anchorId="67FD10FE" wp14:editId="7281CAE5">
             <wp:extent cx="5400040" cy="2886376"/>
             <wp:effectExtent l="0" t="0" r="0" b="9525"/>
             <wp:docPr id="126" name="Imagem 126"/>
@@ -6283,7 +6553,7 @@
                     <pic:cNvPicPr/>
                   </pic:nvPicPr>
                   <pic:blipFill>
-                    <a:blip r:embed="rId101"/>
+                    <a:blip r:embed="rId102"/>
                     <a:stretch>
                       <a:fillRect/>
                     </a:stretch>
@@ -6324,7 +6594,7 @@
           <w:lang w:val="en-US"/>
         </w:rPr>
         <w:drawing>
-          <wp:inline distT="0" distB="0" distL="0" distR="0" wp14:anchorId="0F9BFB5A" wp14:editId="30FC0A86">
+          <wp:inline distT="0" distB="0" distL="0" distR="0" wp14:anchorId="78519F3C" wp14:editId="6E56BE4D">
             <wp:extent cx="5400040" cy="2874767"/>
             <wp:effectExtent l="0" t="0" r="0" b="1905"/>
             <wp:docPr id="127" name="Imagem 127"/>
@@ -6339,7 +6609,7 @@
                     <pic:cNvPicPr/>
                   </pic:nvPicPr>
                   <pic:blipFill>
-                    <a:blip r:embed="rId102"/>
+                    <a:blip r:embed="rId103"/>
                     <a:stretch>
                       <a:fillRect/>
                     </a:stretch>
@@ -6381,7 +6651,7 @@
         </w:rPr>
         <w:lastRenderedPageBreak/>
         <w:drawing>
-          <wp:inline distT="0" distB="0" distL="0" distR="0" wp14:anchorId="1A62AFA8" wp14:editId="71E44BAF">
+          <wp:inline distT="0" distB="0" distL="0" distR="0" wp14:anchorId="10CF7368" wp14:editId="018B11C2">
             <wp:extent cx="5400040" cy="2894930"/>
             <wp:effectExtent l="0" t="0" r="0" b="1270"/>
             <wp:docPr id="128" name="Imagem 128"/>
@@ -6396,7 +6666,7 @@
                     <pic:cNvPicPr/>
                   </pic:nvPicPr>
                   <pic:blipFill>
-                    <a:blip r:embed="rId103"/>
+                    <a:blip r:embed="rId104"/>
                     <a:stretch>
                       <a:fillRect/>
                     </a:stretch>
@@ -6437,7 +6707,7 @@
           <w:lang w:val="en-US"/>
         </w:rPr>
         <w:drawing>
-          <wp:inline distT="0" distB="0" distL="0" distR="0" wp14:anchorId="2B62B3A1" wp14:editId="795F9173">
+          <wp:inline distT="0" distB="0" distL="0" distR="0" wp14:anchorId="4F350310" wp14:editId="3FC35082">
             <wp:extent cx="5400040" cy="2923036"/>
             <wp:effectExtent l="0" t="0" r="0" b="0"/>
             <wp:docPr id="129" name="Imagem 129"/>
@@ -6452,7 +6722,7 @@
                     <pic:cNvPicPr/>
                   </pic:nvPicPr>
                   <pic:blipFill>
-                    <a:blip r:embed="rId104"/>
+                    <a:blip r:embed="rId105"/>
                     <a:stretch>
                       <a:fillRect/>
                     </a:stretch>
@@ -6494,7 +6764,7 @@
         </w:rPr>
         <w:lastRenderedPageBreak/>
         <w:drawing>
-          <wp:inline distT="0" distB="0" distL="0" distR="0" wp14:anchorId="7F54F643" wp14:editId="3D694C71">
+          <wp:inline distT="0" distB="0" distL="0" distR="0" wp14:anchorId="42F46C69" wp14:editId="35EFC22D">
             <wp:extent cx="5400040" cy="2890042"/>
             <wp:effectExtent l="0" t="0" r="0" b="5715"/>
             <wp:docPr id="130" name="Imagem 130"/>
@@ -6509,7 +6779,7 @@
                     <pic:cNvPicPr/>
                   </pic:nvPicPr>
                   <pic:blipFill>
-                    <a:blip r:embed="rId105"/>
+                    <a:blip r:embed="rId106"/>
                     <a:stretch>
                       <a:fillRect/>
                     </a:stretch>
@@ -6568,7 +6838,7 @@
           <w:lang w:val="en-US"/>
         </w:rPr>
         <w:drawing>
-          <wp:inline distT="0" distB="0" distL="0" distR="0" wp14:anchorId="1F8F423B" wp14:editId="289F08A5">
+          <wp:inline distT="0" distB="0" distL="0" distR="0" wp14:anchorId="49F8FD82" wp14:editId="702230CD">
             <wp:extent cx="5400040" cy="2926091"/>
             <wp:effectExtent l="0" t="0" r="0" b="7620"/>
             <wp:docPr id="131" name="Imagem 131"/>
@@ -6583,7 +6853,7 @@
                     <pic:cNvPicPr/>
                   </pic:nvPicPr>
                   <pic:blipFill>
-                    <a:blip r:embed="rId106"/>
+                    <a:blip r:embed="rId107"/>
                     <a:stretch>
                       <a:fillRect/>
                     </a:stretch>
@@ -6625,7 +6895,7 @@
         </w:rPr>
         <w:lastRenderedPageBreak/>
         <w:drawing>
-          <wp:inline distT="0" distB="0" distL="0" distR="0" wp14:anchorId="3501E19B" wp14:editId="693C02AA">
+          <wp:inline distT="0" distB="0" distL="0" distR="0" wp14:anchorId="6AB71ABC" wp14:editId="0D899EA7">
             <wp:extent cx="5400040" cy="2917537"/>
             <wp:effectExtent l="0" t="0" r="0" b="0"/>
             <wp:docPr id="132" name="Imagem 132"/>
@@ -6640,7 +6910,7 @@
                     <pic:cNvPicPr/>
                   </pic:nvPicPr>
                   <pic:blipFill>
-                    <a:blip r:embed="rId107"/>
+                    <a:blip r:embed="rId108"/>
                     <a:stretch>
                       <a:fillRect/>
                     </a:stretch>
@@ -6681,7 +6951,7 @@
           <w:lang w:val="en-US"/>
         </w:rPr>
         <w:drawing>
-          <wp:inline distT="0" distB="0" distL="0" distR="0" wp14:anchorId="4EA6A0C0" wp14:editId="4BCCF5A8">
+          <wp:inline distT="0" distB="0" distL="0" distR="0" wp14:anchorId="739825E9" wp14:editId="2EF35328">
             <wp:extent cx="2726773" cy="3729161"/>
             <wp:effectExtent l="0" t="0" r="0" b="5080"/>
             <wp:docPr id="133" name="Imagem 133"/>
@@ -6696,7 +6966,7 @@
                     <pic:cNvPicPr/>
                   </pic:nvPicPr>
                   <pic:blipFill>
-                    <a:blip r:embed="rId108"/>
+                    <a:blip r:embed="rId109"/>
                     <a:stretch>
                       <a:fillRect/>
                     </a:stretch>
@@ -6756,7 +7026,7 @@
         </w:rPr>
         <w:lastRenderedPageBreak/>
         <w:drawing>
-          <wp:inline distT="0" distB="0" distL="0" distR="0" wp14:anchorId="209BDBC4" wp14:editId="78076420">
+          <wp:inline distT="0" distB="0" distL="0" distR="0" wp14:anchorId="47C9F495" wp14:editId="29B8C3CF">
             <wp:extent cx="5400040" cy="2953586"/>
             <wp:effectExtent l="0" t="0" r="0" b="0"/>
             <wp:docPr id="134" name="Imagem 134"/>
@@ -6771,7 +7041,7 @@
                     <pic:cNvPicPr/>
                   </pic:nvPicPr>
                   <pic:blipFill>
-                    <a:blip r:embed="rId109"/>
+                    <a:blip r:embed="rId110"/>
                     <a:stretch>
                       <a:fillRect/>
                     </a:stretch>
@@ -6830,7 +7100,7 @@
           <w:lang w:val="en-US"/>
         </w:rPr>
         <w:drawing>
-          <wp:inline distT="0" distB="0" distL="0" distR="0" wp14:anchorId="5CBB36E1" wp14:editId="66DE6510">
+          <wp:inline distT="0" distB="0" distL="0" distR="0" wp14:anchorId="303CA136" wp14:editId="21015342">
             <wp:extent cx="5400040" cy="2929146"/>
             <wp:effectExtent l="0" t="0" r="0" b="5080"/>
             <wp:docPr id="135" name="Imagem 135"/>
@@ -6845,7 +7115,7 @@
                     <pic:cNvPicPr/>
                   </pic:nvPicPr>
                   <pic:blipFill>
-                    <a:blip r:embed="rId110"/>
+                    <a:blip r:embed="rId111"/>
                     <a:stretch>
                       <a:fillRect/>
                     </a:stretch>
@@ -6887,7 +7157,7 @@
         </w:rPr>
         <w:lastRenderedPageBreak/>
         <w:drawing>
-          <wp:inline distT="0" distB="0" distL="0" distR="0" wp14:anchorId="04202B42" wp14:editId="040C3324">
+          <wp:inline distT="0" distB="0" distL="0" distR="0" wp14:anchorId="4AE3DF1F" wp14:editId="22F3816E">
             <wp:extent cx="5400040" cy="2921203"/>
             <wp:effectExtent l="0" t="0" r="0" b="0"/>
             <wp:docPr id="136" name="Imagem 136"/>
@@ -6902,7 +7172,7 @@
                     <pic:cNvPicPr/>
                   </pic:nvPicPr>
                   <pic:blipFill>
-                    <a:blip r:embed="rId111"/>
+                    <a:blip r:embed="rId112"/>
                     <a:stretch>
                       <a:fillRect/>
                     </a:stretch>
@@ -6961,7 +7231,7 @@
           <w:lang w:val="en-US"/>
         </w:rPr>
         <w:drawing>
-          <wp:inline distT="0" distB="0" distL="0" distR="0" wp14:anchorId="408178A0" wp14:editId="63EB3E49">
+          <wp:inline distT="0" distB="0" distL="0" distR="0" wp14:anchorId="72B91247" wp14:editId="40FF2C46">
             <wp:extent cx="5400040" cy="2901651"/>
             <wp:effectExtent l="0" t="0" r="0" b="0"/>
             <wp:docPr id="137" name="Imagem 137"/>
@@ -6976,7 +7246,7 @@
                     <pic:cNvPicPr/>
                   </pic:nvPicPr>
                   <pic:blipFill>
-                    <a:blip r:embed="rId112"/>
+                    <a:blip r:embed="rId113"/>
                     <a:stretch>
                       <a:fillRect/>
                     </a:stretch>
@@ -7036,7 +7306,7 @@
         </w:rPr>
         <w:lastRenderedPageBreak/>
         <w:drawing>
-          <wp:inline distT="0" distB="0" distL="0" distR="0" wp14:anchorId="00EEF065" wp14:editId="3D3A7D0E">
+          <wp:inline distT="0" distB="0" distL="0" distR="0" wp14:anchorId="18524449" wp14:editId="2712699B">
             <wp:extent cx="5400040" cy="2926702"/>
             <wp:effectExtent l="0" t="0" r="0" b="7620"/>
             <wp:docPr id="138" name="Imagem 138"/>
@@ -7051,7 +7321,7 @@
                     <pic:cNvPicPr/>
                   </pic:nvPicPr>
                   <pic:blipFill>
-                    <a:blip r:embed="rId113"/>
+                    <a:blip r:embed="rId114"/>
                     <a:stretch>
                       <a:fillRect/>
                     </a:stretch>
@@ -7110,7 +7380,7 @@
           <w:lang w:val="en-US"/>
         </w:rPr>
         <w:drawing>
-          <wp:inline distT="0" distB="0" distL="0" distR="0" wp14:anchorId="572AD7C4" wp14:editId="768D3091">
+          <wp:inline distT="0" distB="0" distL="0" distR="0" wp14:anchorId="086A24EC" wp14:editId="6B171B64">
             <wp:extent cx="5400040" cy="2911427"/>
             <wp:effectExtent l="0" t="0" r="0" b="3810"/>
             <wp:docPr id="139" name="Imagem 139"/>
@@ -7125,7 +7395,7 @@
                     <pic:cNvPicPr/>
                   </pic:nvPicPr>
                   <pic:blipFill>
-                    <a:blip r:embed="rId114"/>
+                    <a:blip r:embed="rId115"/>
                     <a:stretch>
                       <a:fillRect/>
                     </a:stretch>
@@ -7159,7 +7429,7 @@
         </w:rPr>
         <w:lastRenderedPageBreak/>
         <w:drawing>
-          <wp:inline distT="0" distB="0" distL="0" distR="0" wp14:anchorId="2A460CCF" wp14:editId="284F51EC">
+          <wp:inline distT="0" distB="0" distL="0" distR="0" wp14:anchorId="7082CB3A" wp14:editId="64BB72AB">
             <wp:extent cx="5400040" cy="2901040"/>
             <wp:effectExtent l="0" t="0" r="0" b="0"/>
             <wp:docPr id="140" name="Imagem 140"/>
@@ -7174,7 +7444,7 @@
                     <pic:cNvPicPr/>
                   </pic:nvPicPr>
                   <pic:blipFill>
-                    <a:blip r:embed="rId115"/>
+                    <a:blip r:embed="rId116"/>
                     <a:stretch>
                       <a:fillRect/>
                     </a:stretch>
@@ -7215,7 +7485,7 @@
           <w:lang w:val="en-US"/>
         </w:rPr>
         <w:drawing>
-          <wp:inline distT="0" distB="0" distL="0" distR="0" wp14:anchorId="6AD46BB0" wp14:editId="1496712E">
+          <wp:inline distT="0" distB="0" distL="0" distR="0" wp14:anchorId="062AFB0B" wp14:editId="39ED7E35">
             <wp:extent cx="5400040" cy="2893097"/>
             <wp:effectExtent l="0" t="0" r="0" b="2540"/>
             <wp:docPr id="141" name="Imagem 141"/>
@@ -7230,7 +7500,7 @@
                     <pic:cNvPicPr/>
                   </pic:nvPicPr>
                   <pic:blipFill>
-                    <a:blip r:embed="rId116"/>
+                    <a:blip r:embed="rId117"/>
                     <a:stretch>
                       <a:fillRect/>
                     </a:stretch>
@@ -7272,7 +7542,7 @@
         </w:rPr>
         <w:lastRenderedPageBreak/>
         <w:drawing>
-          <wp:inline distT="0" distB="0" distL="0" distR="0" wp14:anchorId="44260B7E" wp14:editId="78344D29">
+          <wp:inline distT="0" distB="0" distL="0" distR="0" wp14:anchorId="670F8D58" wp14:editId="5AAE5DDB">
             <wp:extent cx="2705383" cy="3697357"/>
             <wp:effectExtent l="0" t="0" r="0" b="0"/>
             <wp:docPr id="142" name="Imagem 142"/>
@@ -7287,7 +7557,7 @@
                     <pic:cNvPicPr/>
                   </pic:nvPicPr>
                   <pic:blipFill>
-                    <a:blip r:embed="rId117"/>
+                    <a:blip r:embed="rId118"/>
                     <a:stretch>
                       <a:fillRect/>
                     </a:stretch>
@@ -7346,7 +7616,7 @@
           <w:lang w:val="en-US"/>
         </w:rPr>
         <w:drawing>
-          <wp:inline distT="0" distB="0" distL="0" distR="0" wp14:anchorId="3E017374" wp14:editId="62200A30">
+          <wp:inline distT="0" distB="0" distL="0" distR="0" wp14:anchorId="6E53822F" wp14:editId="14B626EF">
             <wp:extent cx="5400040" cy="2929146"/>
             <wp:effectExtent l="0" t="0" r="0" b="5080"/>
             <wp:docPr id="143" name="Imagem 143"/>
@@ -7361,7 +7631,7 @@
                     <pic:cNvPicPr/>
                   </pic:nvPicPr>
                   <pic:blipFill>
-                    <a:blip r:embed="rId118"/>
+                    <a:blip r:embed="rId119"/>
                     <a:stretch>
                       <a:fillRect/>
                     </a:stretch>
@@ -7403,7 +7673,7 @@
         </w:rPr>
         <w:lastRenderedPageBreak/>
         <w:drawing>
-          <wp:inline distT="0" distB="0" distL="0" distR="0" wp14:anchorId="688BF7E2" wp14:editId="0BD3D05A">
+          <wp:inline distT="0" distB="0" distL="0" distR="0" wp14:anchorId="2B005AFE" wp14:editId="47AF96A4">
             <wp:extent cx="5400040" cy="2929146"/>
             <wp:effectExtent l="0" t="0" r="0" b="5080"/>
             <wp:docPr id="144" name="Imagem 144"/>
@@ -7418,7 +7688,7 @@
                     <pic:cNvPicPr/>
                   </pic:nvPicPr>
                   <pic:blipFill>
-                    <a:blip r:embed="rId119"/>
+                    <a:blip r:embed="rId120"/>
                     <a:stretch>
                       <a:fillRect/>
                     </a:stretch>
@@ -7459,7 +7729,7 @@
           <w:lang w:val="en-US"/>
         </w:rPr>
         <w:drawing>
-          <wp:inline distT="0" distB="0" distL="0" distR="0" wp14:anchorId="3E13DC47" wp14:editId="77773D8A">
+          <wp:inline distT="0" distB="0" distL="0" distR="0" wp14:anchorId="3632FFA6" wp14:editId="5D8656A0">
             <wp:extent cx="5400040" cy="2923647"/>
             <wp:effectExtent l="0" t="0" r="0" b="0"/>
             <wp:docPr id="145" name="Imagem 145"/>
@@ -7474,7 +7744,7 @@
                     <pic:cNvPicPr/>
                   </pic:nvPicPr>
                   <pic:blipFill>
-                    <a:blip r:embed="rId120"/>
+                    <a:blip r:embed="rId121"/>
                     <a:stretch>
                       <a:fillRect/>
                     </a:stretch>
@@ -7516,7 +7786,7 @@
         </w:rPr>
         <w:lastRenderedPageBreak/>
         <w:drawing>
-          <wp:inline distT="0" distB="0" distL="0" distR="0" wp14:anchorId="20147516" wp14:editId="665020B8">
+          <wp:inline distT="0" distB="0" distL="0" distR="0" wp14:anchorId="05B6115E" wp14:editId="34C50370">
             <wp:extent cx="2546812" cy="3474720"/>
             <wp:effectExtent l="0" t="0" r="6350" b="0"/>
             <wp:docPr id="146" name="Imagem 146"/>
@@ -7531,7 +7801,7 @@
                     <pic:cNvPicPr/>
                   </pic:nvPicPr>
                   <pic:blipFill>
-                    <a:blip r:embed="rId121"/>
+                    <a:blip r:embed="rId122"/>
                     <a:stretch>
                       <a:fillRect/>
                     </a:stretch>
@@ -7590,7 +7860,7 @@
           <w:lang w:val="en-US"/>
         </w:rPr>
         <w:drawing>
-          <wp:inline distT="0" distB="0" distL="0" distR="0" wp14:anchorId="039C44CB" wp14:editId="31BA9DA7">
+          <wp:inline distT="0" distB="0" distL="0" distR="0" wp14:anchorId="0521B3B0" wp14:editId="78F70BCD">
             <wp:extent cx="5400040" cy="2898596"/>
             <wp:effectExtent l="0" t="0" r="0" b="0"/>
             <wp:docPr id="147" name="Imagem 147"/>
@@ -7605,7 +7875,7 @@
                     <pic:cNvPicPr/>
                   </pic:nvPicPr>
                   <pic:blipFill>
-                    <a:blip r:embed="rId122"/>
+                    <a:blip r:embed="rId123"/>
                     <a:stretch>
                       <a:fillRect/>
                     </a:stretch>
@@ -7647,7 +7917,7 @@
         </w:rPr>
         <w:lastRenderedPageBreak/>
         <w:drawing>
-          <wp:inline distT="0" distB="0" distL="0" distR="0" wp14:anchorId="5720DB10" wp14:editId="472C8E6E">
+          <wp:inline distT="0" distB="0" distL="0" distR="0" wp14:anchorId="388C9F66" wp14:editId="05CBE380">
             <wp:extent cx="5400040" cy="2886376"/>
             <wp:effectExtent l="0" t="0" r="0" b="9525"/>
             <wp:docPr id="148" name="Imagem 148"/>
@@ -7662,7 +7932,7 @@
                     <pic:cNvPicPr/>
                   </pic:nvPicPr>
                   <pic:blipFill>
-                    <a:blip r:embed="rId123"/>
+                    <a:blip r:embed="rId124"/>
                     <a:stretch>
                       <a:fillRect/>
                     </a:stretch>
@@ -7695,7 +7965,7 @@
           <w:lang w:val="en-US"/>
         </w:rPr>
         <w:drawing>
-          <wp:inline distT="0" distB="0" distL="0" distR="0" wp14:anchorId="2682DB7E" wp14:editId="637958A7">
+          <wp:inline distT="0" distB="0" distL="0" distR="0" wp14:anchorId="79E35800" wp14:editId="21B3E22D">
             <wp:extent cx="3075887" cy="3935896"/>
             <wp:effectExtent l="0" t="0" r="0" b="7620"/>
             <wp:docPr id="149" name="Imagem 149"/>
@@ -7710,7 +7980,7 @@
                     <pic:cNvPicPr/>
                   </pic:nvPicPr>
                   <pic:blipFill>
-                    <a:blip r:embed="rId124"/>
+                    <a:blip r:embed="rId125"/>
                     <a:stretch>
                       <a:fillRect/>
                     </a:stretch>
@@ -7770,7 +8040,7 @@
         </w:rPr>
         <w:lastRenderedPageBreak/>
         <w:drawing>
-          <wp:inline distT="0" distB="0" distL="0" distR="0" wp14:anchorId="0D9A242C" wp14:editId="12FC3015">
+          <wp:inline distT="0" distB="0" distL="0" distR="0" wp14:anchorId="0CF89AAA" wp14:editId="385215B8">
             <wp:extent cx="5400040" cy="2774562"/>
             <wp:effectExtent l="0" t="0" r="0" b="6985"/>
             <wp:docPr id="150" name="Imagem 150"/>
@@ -7785,7 +8055,7 @@
                     <pic:cNvPicPr/>
                   </pic:nvPicPr>
                   <pic:blipFill>
-                    <a:blip r:embed="rId125"/>
+                    <a:blip r:embed="rId126"/>
                     <a:stretch>
                       <a:fillRect/>
                     </a:stretch>
@@ -7826,7 +8096,7 @@
           <w:lang w:val="en-US"/>
         </w:rPr>
         <w:drawing>
-          <wp:inline distT="0" distB="0" distL="0" distR="0" wp14:anchorId="743521CA" wp14:editId="35685B52">
+          <wp:inline distT="0" distB="0" distL="0" distR="0" wp14:anchorId="401802E5" wp14:editId="7433D6DE">
             <wp:extent cx="5400040" cy="2594317"/>
             <wp:effectExtent l="0" t="0" r="0" b="0"/>
             <wp:docPr id="151" name="Imagem 151"/>
@@ -7841,7 +8111,7 @@
                     <pic:cNvPicPr/>
                   </pic:nvPicPr>
                   <pic:blipFill>
-                    <a:blip r:embed="rId126"/>
+                    <a:blip r:embed="rId127"/>
                     <a:stretch>
                       <a:fillRect/>
                     </a:stretch>
@@ -7883,7 +8153,7 @@
         </w:rPr>
         <w:lastRenderedPageBreak/>
         <w:drawing>
-          <wp:inline distT="0" distB="0" distL="0" distR="0" wp14:anchorId="2AC2DD9D" wp14:editId="10BC8B75">
+          <wp:inline distT="0" distB="0" distL="0" distR="0" wp14:anchorId="03C6EE06" wp14:editId="01A61AE6">
             <wp:extent cx="2145778" cy="3593990"/>
             <wp:effectExtent l="0" t="0" r="6985" b="6985"/>
             <wp:docPr id="152" name="Imagem 152"/>
@@ -7898,7 +8168,7 @@
                     <pic:cNvPicPr/>
                   </pic:nvPicPr>
                   <pic:blipFill>
-                    <a:blip r:embed="rId127"/>
+                    <a:blip r:embed="rId128"/>
                     <a:stretch>
                       <a:fillRect/>
                     </a:stretch>
@@ -7957,7 +8227,7 @@
           <w:lang w:val="en-US"/>
         </w:rPr>
         <w:drawing>
-          <wp:inline distT="0" distB="0" distL="0" distR="0" wp14:anchorId="3113F30B" wp14:editId="0C359C21">
+          <wp:inline distT="0" distB="0" distL="0" distR="0" wp14:anchorId="5C629E4E" wp14:editId="4E5FEB61">
             <wp:extent cx="5400040" cy="1930768"/>
             <wp:effectExtent l="0" t="0" r="0" b="0"/>
             <wp:docPr id="153" name="Imagem 153"/>
@@ -7972,7 +8242,7 @@
                     <pic:cNvPicPr/>
                   </pic:nvPicPr>
                   <pic:blipFill>
-                    <a:blip r:embed="rId128"/>
+                    <a:blip r:embed="rId129"/>
                     <a:stretch>
                       <a:fillRect/>
                     </a:stretch>
@@ -8013,7 +8283,7 @@
           <w:lang w:val="en-US"/>
         </w:rPr>
         <w:drawing>
-          <wp:inline distT="0" distB="0" distL="0" distR="0" wp14:anchorId="0C204033" wp14:editId="78018461">
+          <wp:inline distT="0" distB="0" distL="0" distR="0" wp14:anchorId="50D5D3C2" wp14:editId="3629AC6B">
             <wp:extent cx="5400040" cy="1930157"/>
             <wp:effectExtent l="0" t="0" r="0" b="0"/>
             <wp:docPr id="154" name="Imagem 154"/>
@@ -8028,7 +8298,7 @@
                     <pic:cNvPicPr/>
                   </pic:nvPicPr>
                   <pic:blipFill>
-                    <a:blip r:embed="rId129"/>
+                    <a:blip r:embed="rId130"/>
                     <a:stretch>
                       <a:fillRect/>
                     </a:stretch>
@@ -8070,7 +8340,7 @@
         </w:rPr>
         <w:lastRenderedPageBreak/>
         <w:drawing>
-          <wp:inline distT="0" distB="0" distL="0" distR="0" wp14:anchorId="5D68F283" wp14:editId="1E2C7D8F">
+          <wp:inline distT="0" distB="0" distL="0" distR="0" wp14:anchorId="77C850C5" wp14:editId="5ACF95D8">
             <wp:extent cx="1931481" cy="2679590"/>
             <wp:effectExtent l="0" t="0" r="0" b="6985"/>
             <wp:docPr id="155" name="Imagem 155"/>
@@ -8085,7 +8355,7 @@
                     <pic:cNvPicPr/>
                   </pic:nvPicPr>
                   <pic:blipFill>
-                    <a:blip r:embed="rId130"/>
+                    <a:blip r:embed="rId131"/>
                     <a:stretch>
                       <a:fillRect/>
                     </a:stretch>
@@ -8144,7 +8414,7 @@
           <w:lang w:val="en-US"/>
         </w:rPr>
         <w:drawing>
-          <wp:inline distT="0" distB="0" distL="0" distR="0" wp14:anchorId="4598F2AB" wp14:editId="0B0642EF">
+          <wp:inline distT="0" distB="0" distL="0" distR="0" wp14:anchorId="68B4581B" wp14:editId="69A4FF70">
             <wp:extent cx="5400040" cy="1860503"/>
             <wp:effectExtent l="0" t="0" r="0" b="6985"/>
             <wp:docPr id="156" name="Imagem 156"/>
@@ -8159,7 +8429,7 @@
                     <pic:cNvPicPr/>
                   </pic:nvPicPr>
                   <pic:blipFill>
-                    <a:blip r:embed="rId131"/>
+                    <a:blip r:embed="rId132"/>
                     <a:stretch>
                       <a:fillRect/>
                     </a:stretch>
@@ -8192,7 +8462,7 @@
           <w:lang w:val="en-US"/>
         </w:rPr>
         <w:drawing>
-          <wp:inline distT="0" distB="0" distL="0" distR="0" wp14:anchorId="76B436B2" wp14:editId="0B640ECB">
+          <wp:inline distT="0" distB="0" distL="0" distR="0" wp14:anchorId="79E860A6" wp14:editId="62D0AEE6">
             <wp:extent cx="5400040" cy="1745634"/>
             <wp:effectExtent l="0" t="0" r="0" b="6985"/>
             <wp:docPr id="157" name="Imagem 157"/>
@@ -8207,7 +8477,7 @@
                     <pic:cNvPicPr/>
                   </pic:nvPicPr>
                   <pic:blipFill>
-                    <a:blip r:embed="rId132"/>
+                    <a:blip r:embed="rId133"/>
                     <a:stretch>
                       <a:fillRect/>
                     </a:stretch>
@@ -8241,7 +8511,7 @@
         </w:rPr>
         <w:lastRenderedPageBreak/>
         <w:drawing>
-          <wp:inline distT="0" distB="0" distL="0" distR="0" wp14:anchorId="3C114CEC" wp14:editId="7EC0C9E7">
+          <wp:inline distT="0" distB="0" distL="0" distR="0" wp14:anchorId="7AD28B49" wp14:editId="7A3678A3">
             <wp:extent cx="2806810" cy="2655091"/>
             <wp:effectExtent l="0" t="0" r="0" b="0"/>
             <wp:docPr id="158" name="Imagem 158"/>
@@ -8256,7 +8526,7 @@
                     <pic:cNvPicPr/>
                   </pic:nvPicPr>
                   <pic:blipFill>
-                    <a:blip r:embed="rId133"/>
+                    <a:blip r:embed="rId134"/>
                     <a:stretch>
                       <a:fillRect/>
                     </a:stretch>
@@ -8315,7 +8585,7 @@
           <w:lang w:val="en-US"/>
         </w:rPr>
         <w:drawing>
-          <wp:inline distT="0" distB="0" distL="0" distR="0" wp14:anchorId="6736AFFA" wp14:editId="20E08A84">
+          <wp:inline distT="0" distB="0" distL="0" distR="0" wp14:anchorId="16BEEEA4" wp14:editId="35D5D2EF">
             <wp:extent cx="5400040" cy="2478837"/>
             <wp:effectExtent l="0" t="0" r="0" b="0"/>
             <wp:docPr id="159" name="Imagem 159"/>
@@ -8330,7 +8600,7 @@
                     <pic:cNvPicPr/>
                   </pic:nvPicPr>
                   <pic:blipFill>
-                    <a:blip r:embed="rId134"/>
+                    <a:blip r:embed="rId135"/>
                     <a:stretch>
                       <a:fillRect/>
                     </a:stretch>
@@ -8363,7 +8633,7 @@
           <w:lang w:val="en-US"/>
         </w:rPr>
         <w:drawing>
-          <wp:inline distT="0" distB="0" distL="0" distR="0" wp14:anchorId="708FBB32" wp14:editId="7642B18C">
+          <wp:inline distT="0" distB="0" distL="0" distR="0" wp14:anchorId="6709EDFE" wp14:editId="02FC1AF2">
             <wp:extent cx="5400040" cy="2472116"/>
             <wp:effectExtent l="0" t="0" r="0" b="4445"/>
             <wp:docPr id="160" name="Imagem 160"/>
@@ -8378,7 +8648,7 @@
                     <pic:cNvPicPr/>
                   </pic:nvPicPr>
                   <pic:blipFill>
-                    <a:blip r:embed="rId135"/>
+                    <a:blip r:embed="rId136"/>
                     <a:stretch>
                       <a:fillRect/>
                     </a:stretch>
@@ -8420,7 +8690,7 @@
         </w:rPr>
         <w:lastRenderedPageBreak/>
         <w:drawing>
-          <wp:inline distT="0" distB="0" distL="0" distR="0" wp14:anchorId="33B40BF5" wp14:editId="1D3B89C7">
+          <wp:inline distT="0" distB="0" distL="0" distR="0" wp14:anchorId="1CA25815" wp14:editId="1B19F0E1">
             <wp:extent cx="2570804" cy="3275938"/>
             <wp:effectExtent l="0" t="0" r="1270" b="1270"/>
             <wp:docPr id="161" name="Imagem 161"/>
@@ -8435,7 +8705,7 @@
                     <pic:cNvPicPr/>
                   </pic:nvPicPr>
                   <pic:blipFill>
-                    <a:blip r:embed="rId136"/>
+                    <a:blip r:embed="rId137"/>
                     <a:stretch>
                       <a:fillRect/>
                     </a:stretch>
@@ -8494,7 +8764,7 @@
           <w:lang w:val="en-US"/>
         </w:rPr>
         <w:drawing>
-          <wp:inline distT="0" distB="0" distL="0" distR="0" wp14:anchorId="6541025B" wp14:editId="4120572F">
+          <wp:inline distT="0" distB="0" distL="0" distR="0" wp14:anchorId="4D3AAAA6" wp14:editId="5EB18402">
             <wp:extent cx="5400040" cy="2282094"/>
             <wp:effectExtent l="0" t="0" r="0" b="4445"/>
             <wp:docPr id="162" name="Imagem 162"/>
@@ -8509,7 +8779,7 @@
                     <pic:cNvPicPr/>
                   </pic:nvPicPr>
                   <pic:blipFill>
-                    <a:blip r:embed="rId137"/>
+                    <a:blip r:embed="rId138"/>
                     <a:stretch>
                       <a:fillRect/>
                     </a:stretch>
@@ -8551,7 +8821,7 @@
         </w:rPr>
         <w:lastRenderedPageBreak/>
         <w:drawing>
-          <wp:inline distT="0" distB="0" distL="0" distR="0" wp14:anchorId="11F3D33B" wp14:editId="2B15BC12">
+          <wp:inline distT="0" distB="0" distL="0" distR="0" wp14:anchorId="5B223B88" wp14:editId="4B52C572">
             <wp:extent cx="2882414" cy="3506526"/>
             <wp:effectExtent l="0" t="0" r="0" b="0"/>
             <wp:docPr id="163" name="Imagem 163"/>
@@ -8566,7 +8836,7 @@
                     <pic:cNvPicPr/>
                   </pic:nvPicPr>
                   <pic:blipFill>
-                    <a:blip r:embed="rId138"/>
+                    <a:blip r:embed="rId139"/>
                     <a:stretch>
                       <a:fillRect/>
                     </a:stretch>
@@ -8625,7 +8895,7 @@
           <w:lang w:val="en-US"/>
         </w:rPr>
         <w:drawing>
-          <wp:inline distT="0" distB="0" distL="0" distR="0" wp14:anchorId="3A256EA5" wp14:editId="05F122F3">
+          <wp:inline distT="0" distB="0" distL="0" distR="0" wp14:anchorId="416D759D" wp14:editId="1F45E1A7">
             <wp:extent cx="5400040" cy="1302046"/>
             <wp:effectExtent l="0" t="0" r="0" b="0"/>
             <wp:docPr id="164" name="Imagem 164"/>
@@ -8640,7 +8910,7 @@
                     <pic:cNvPicPr/>
                   </pic:nvPicPr>
                   <pic:blipFill>
-                    <a:blip r:embed="rId139"/>
+                    <a:blip r:embed="rId140"/>
                     <a:stretch>
                       <a:fillRect/>
                     </a:stretch>
@@ -8681,7 +8951,7 @@
           <w:lang w:val="en-US"/>
         </w:rPr>
         <w:drawing>
-          <wp:inline distT="0" distB="0" distL="0" distR="0" wp14:anchorId="7F1D234A" wp14:editId="0AEA70C3">
+          <wp:inline distT="0" distB="0" distL="0" distR="0" wp14:anchorId="56EE806F" wp14:editId="16C20814">
             <wp:extent cx="5400040" cy="1391864"/>
             <wp:effectExtent l="0" t="0" r="0" b="0"/>
             <wp:docPr id="165" name="Imagem 165"/>
@@ -8696,7 +8966,7 @@
                     <pic:cNvPicPr/>
                   </pic:nvPicPr>
                   <pic:blipFill>
-                    <a:blip r:embed="rId140"/>
+                    <a:blip r:embed="rId141"/>
                     <a:stretch>
                       <a:fillRect/>
                     </a:stretch>
@@ -8738,7 +9008,7 @@
         </w:rPr>
         <w:lastRenderedPageBreak/>
         <w:drawing>
-          <wp:inline distT="0" distB="0" distL="0" distR="0" wp14:anchorId="23B0CBA8" wp14:editId="5081ADF8">
+          <wp:inline distT="0" distB="0" distL="0" distR="0" wp14:anchorId="2CBCB45E" wp14:editId="5E605077">
             <wp:extent cx="3085106" cy="2352180"/>
             <wp:effectExtent l="0" t="0" r="1270" b="0"/>
             <wp:docPr id="166" name="Imagem 166"/>
@@ -8753,7 +9023,7 @@
                     <pic:cNvPicPr/>
                   </pic:nvPicPr>
                   <pic:blipFill>
-                    <a:blip r:embed="rId141"/>
+                    <a:blip r:embed="rId142"/>
                     <a:stretch>
                       <a:fillRect/>
                     </a:stretch>
@@ -8812,7 +9082,7 @@
           <w:lang w:val="en-US"/>
         </w:rPr>
         <w:drawing>
-          <wp:inline distT="0" distB="0" distL="0" distR="0" wp14:anchorId="21E90F6F" wp14:editId="1830F780">
+          <wp:inline distT="0" distB="0" distL="0" distR="0" wp14:anchorId="2FFBC8A9" wp14:editId="694DD6A8">
             <wp:extent cx="5400040" cy="1391864"/>
             <wp:effectExtent l="0" t="0" r="0" b="0"/>
             <wp:docPr id="167" name="Imagem 167"/>
@@ -8827,7 +9097,7 @@
                     <pic:cNvPicPr/>
                   </pic:nvPicPr>
                   <pic:blipFill>
-                    <a:blip r:embed="rId142"/>
+                    <a:blip r:embed="rId143"/>
                     <a:stretch>
                       <a:fillRect/>
                     </a:stretch>
@@ -8868,7 +9138,7 @@
           <w:lang w:val="en-US"/>
         </w:rPr>
         <w:drawing>
-          <wp:inline distT="0" distB="0" distL="0" distR="0" wp14:anchorId="7CEADAE0" wp14:editId="1371875F">
+          <wp:inline distT="0" distB="0" distL="0" distR="0" wp14:anchorId="6A30CE02" wp14:editId="6D5C20E7">
             <wp:extent cx="5400040" cy="1220172"/>
             <wp:effectExtent l="0" t="0" r="0" b="0"/>
             <wp:docPr id="168" name="Imagem 168"/>
@@ -8883,7 +9153,7 @@
                     <pic:cNvPicPr/>
                   </pic:nvPicPr>
                   <pic:blipFill>
-                    <a:blip r:embed="rId143"/>
+                    <a:blip r:embed="rId144"/>
                     <a:stretch>
                       <a:fillRect/>
                     </a:stretch>
@@ -8924,7 +9194,7 @@
           <w:lang w:val="en-US"/>
         </w:rPr>
         <w:drawing>
-          <wp:inline distT="0" distB="0" distL="0" distR="0" wp14:anchorId="211B2D0F" wp14:editId="4E243AB4">
+          <wp:inline distT="0" distB="0" distL="0" distR="0" wp14:anchorId="026739A1" wp14:editId="4D1A84C4">
             <wp:extent cx="3085106" cy="2171914"/>
             <wp:effectExtent l="0" t="0" r="1270" b="0"/>
             <wp:docPr id="169" name="Imagem 169"/>
@@ -8939,7 +9209,7 @@
                     <pic:cNvPicPr/>
                   </pic:nvPicPr>
                   <pic:blipFill>
-                    <a:blip r:embed="rId144"/>
+                    <a:blip r:embed="rId145"/>
                     <a:stretch>
                       <a:fillRect/>
                     </a:stretch>
@@ -8999,7 +9269,7 @@
         </w:rPr>
         <w:lastRenderedPageBreak/>
         <w:drawing>
-          <wp:inline distT="0" distB="0" distL="0" distR="0" wp14:anchorId="4B188C3B" wp14:editId="0C3609AD">
+          <wp:inline distT="0" distB="0" distL="0" distR="0" wp14:anchorId="0D6444A6" wp14:editId="5AAA5EEF">
             <wp:extent cx="5400040" cy="1278217"/>
             <wp:effectExtent l="0" t="0" r="0" b="0"/>
             <wp:docPr id="171" name="Imagem 171"/>
@@ -9014,7 +9284,7 @@
                     <pic:cNvPicPr/>
                   </pic:nvPicPr>
                   <pic:blipFill>
-                    <a:blip r:embed="rId145"/>
+                    <a:blip r:embed="rId146"/>
                     <a:stretch>
                       <a:fillRect/>
                     </a:stretch>
@@ -9055,7 +9325,7 @@
           <w:lang w:val="en-US"/>
         </w:rPr>
         <w:drawing>
-          <wp:inline distT="0" distB="0" distL="0" distR="0" wp14:anchorId="14A9A01B" wp14:editId="1721835A">
+          <wp:inline distT="0" distB="0" distL="0" distR="0" wp14:anchorId="5508CD5E" wp14:editId="4DBB611F">
             <wp:extent cx="5400040" cy="1267219"/>
             <wp:effectExtent l="0" t="0" r="0" b="9525"/>
             <wp:docPr id="172" name="Imagem 172"/>
@@ -9070,7 +9340,7 @@
                     <pic:cNvPicPr/>
                   </pic:nvPicPr>
                   <pic:blipFill>
-                    <a:blip r:embed="rId146"/>
+                    <a:blip r:embed="rId147"/>
                     <a:stretch>
                       <a:fillRect/>
                     </a:stretch>
@@ -9111,7 +9381,7 @@
           <w:lang w:val="en-US"/>
         </w:rPr>
         <w:drawing>
-          <wp:inline distT="0" distB="0" distL="0" distR="0" wp14:anchorId="03368A57" wp14:editId="7174B641">
+          <wp:inline distT="0" distB="0" distL="0" distR="0" wp14:anchorId="2889B12A" wp14:editId="455E5600">
             <wp:extent cx="5400040" cy="1217117"/>
             <wp:effectExtent l="0" t="0" r="0" b="2540"/>
             <wp:docPr id="173" name="Imagem 173"/>
@@ -9126,7 +9396,7 @@
                     <pic:cNvPicPr/>
                   </pic:nvPicPr>
                   <pic:blipFill>
-                    <a:blip r:embed="rId147"/>
+                    <a:blip r:embed="rId148"/>
                     <a:stretch>
                       <a:fillRect/>
                     </a:stretch>
@@ -9167,7 +9437,7 @@
           <w:lang w:val="en-US"/>
         </w:rPr>
         <w:drawing>
-          <wp:inline distT="0" distB="0" distL="0" distR="0" wp14:anchorId="38E6E7BC" wp14:editId="7C9FE5CB">
+          <wp:inline distT="0" distB="0" distL="0" distR="0" wp14:anchorId="4F160B40" wp14:editId="1BBA7A82">
             <wp:extent cx="5400040" cy="2257654"/>
             <wp:effectExtent l="0" t="0" r="0" b="9525"/>
             <wp:docPr id="174" name="Imagem 174"/>
@@ -9182,7 +9452,7 @@
                     <pic:cNvPicPr/>
                   </pic:nvPicPr>
                   <pic:blipFill>
-                    <a:blip r:embed="rId148"/>
+                    <a:blip r:embed="rId149"/>
                     <a:stretch>
                       <a:fillRect/>
                     </a:stretch>
@@ -9215,7 +9485,7 @@
           <w:lang w:val="en-US"/>
         </w:rPr>
         <w:drawing>
-          <wp:inline distT="0" distB="0" distL="0" distR="0" wp14:anchorId="692807C9" wp14:editId="416AA258">
+          <wp:inline distT="0" distB="0" distL="0" distR="0" wp14:anchorId="5BFA820D" wp14:editId="345C08BC">
             <wp:extent cx="5400040" cy="1765797"/>
             <wp:effectExtent l="0" t="0" r="0" b="6350"/>
             <wp:docPr id="175" name="Imagem 175"/>
@@ -9230,7 +9500,7 @@
                     <pic:cNvPicPr/>
                   </pic:nvPicPr>
                   <pic:blipFill>
-                    <a:blip r:embed="rId149"/>
+                    <a:blip r:embed="rId150"/>
                     <a:stretch>
                       <a:fillRect/>
                     </a:stretch>
@@ -9272,7 +9542,7 @@
         </w:rPr>
         <w:lastRenderedPageBreak/>
         <w:drawing>
-          <wp:inline distT="0" distB="0" distL="0" distR="0" wp14:anchorId="121EEEC2" wp14:editId="06DC7DA4">
+          <wp:inline distT="0" distB="0" distL="0" distR="0" wp14:anchorId="49C7F03C" wp14:editId="165802C5">
             <wp:extent cx="5400040" cy="2810611"/>
             <wp:effectExtent l="0" t="0" r="0" b="8890"/>
             <wp:docPr id="176" name="Imagem 176"/>
@@ -9287,7 +9557,7 @@
                     <pic:cNvPicPr/>
                   </pic:nvPicPr>
                   <pic:blipFill>
-                    <a:blip r:embed="rId150"/>
+                    <a:blip r:embed="rId151"/>
                     <a:stretch>
                       <a:fillRect/>
                     </a:stretch>
@@ -9307,8 +9577,6 @@
           </wp:inline>
         </w:drawing>
       </w:r>
-      <w:bookmarkStart w:id="0" w:name="_GoBack"/>
-      <w:bookmarkEnd w:id="0"/>
     </w:p>
     <w:p>
       <w:pPr>
@@ -9321,7 +9589,9 @@
     <w:sectPr>
       <w:pgSz w:w="11906" w:h="16838"/>
       <w:pgMar w:top="1418" w:right="1701" w:bottom="1418" w:left="1701" w:header="708" w:footer="708" w:gutter="0"/>
+      <w:pgNumType w:start="0"/>
       <w:cols w:space="708"/>
+      <w:titlePg/>
       <w:docGrid w:linePitch="360"/>
     </w:sectPr>
   </w:body>
@@ -9793,6 +10063,31 @@
       <w:szCs w:val="16"/>
     </w:rPr>
   </w:style>
+  <w:style w:type="paragraph" w:styleId="SemEspaamento">
+    <w:name w:val="No Spacing"/>
+    <w:link w:val="SemEspaamentoChar"/>
+    <w:uiPriority w:val="1"/>
+    <w:qFormat/>
+    <w:rsid w:val="008205DF"/>
+    <w:pPr>
+      <w:spacing w:after="0" w:line="240" w:lineRule="auto"/>
+    </w:pPr>
+    <w:rPr>
+      <w:rFonts w:eastAsiaTheme="minorEastAsia"/>
+      <w:lang w:val="en-US"/>
+    </w:rPr>
+  </w:style>
+  <w:style w:type="character" w:customStyle="1" w:styleId="SemEspaamentoChar">
+    <w:name w:val="Sem Espaçamento Char"/>
+    <w:basedOn w:val="Fontepargpadro"/>
+    <w:link w:val="SemEspaamento"/>
+    <w:uiPriority w:val="1"/>
+    <w:rsid w:val="008205DF"/>
+    <w:rPr>
+      <w:rFonts w:eastAsiaTheme="minorEastAsia"/>
+      <w:lang w:val="en-US"/>
+    </w:rPr>
+  </w:style>
 </w:styles>
 </file>
 
@@ -10024,7 +10319,650 @@
       <w:szCs w:val="16"/>
     </w:rPr>
   </w:style>
+  <w:style w:type="paragraph" w:styleId="SemEspaamento">
+    <w:name w:val="No Spacing"/>
+    <w:link w:val="SemEspaamentoChar"/>
+    <w:uiPriority w:val="1"/>
+    <w:qFormat/>
+    <w:rsid w:val="008205DF"/>
+    <w:pPr>
+      <w:spacing w:after="0" w:line="240" w:lineRule="auto"/>
+    </w:pPr>
+    <w:rPr>
+      <w:rFonts w:eastAsiaTheme="minorEastAsia"/>
+      <w:lang w:val="en-US"/>
+    </w:rPr>
+  </w:style>
+  <w:style w:type="character" w:customStyle="1" w:styleId="SemEspaamentoChar">
+    <w:name w:val="Sem Espaçamento Char"/>
+    <w:basedOn w:val="Fontepargpadro"/>
+    <w:link w:val="SemEspaamento"/>
+    <w:uiPriority w:val="1"/>
+    <w:rsid w:val="008205DF"/>
+    <w:rPr>
+      <w:rFonts w:eastAsiaTheme="minorEastAsia"/>
+      <w:lang w:val="en-US"/>
+    </w:rPr>
+  </w:style>
 </w:styles>
+</file>
+
+<file path=word/glossary/document.xml><?xml version="1.0" encoding="utf-8"?>
+<w:glossaryDocument xmlns:wpc="http://schemas.microsoft.com/office/word/2010/wordprocessingCanvas" xmlns:mc="http://schemas.openxmlformats.org/markup-compatibility/2006" xmlns:o="urn:schemas-microsoft-com:office:office" xmlns:r="http://schemas.openxmlformats.org/officeDocument/2006/relationships" xmlns:m="http://schemas.openxmlformats.org/officeDocument/2006/math" xmlns:v="urn:schemas-microsoft-com:vml" xmlns:wp14="http://schemas.microsoft.com/office/word/2010/wordprocessingDrawing" xmlns:wp="http://schemas.openxmlformats.org/drawingml/2006/wordprocessingDrawing" xmlns:w10="urn:schemas-microsoft-com:office:word" xmlns:w="http://schemas.openxmlformats.org/wordprocessingml/2006/main" xmlns:w14="http://schemas.microsoft.com/office/word/2010/wordml" xmlns:wpg="http://schemas.microsoft.com/office/word/2010/wordprocessingGroup" xmlns:wpi="http://schemas.microsoft.com/office/word/2010/wordprocessingInk" xmlns:wne="http://schemas.microsoft.com/office/word/2006/wordml" xmlns:wps="http://schemas.microsoft.com/office/word/2010/wordprocessingShape" mc:Ignorable="w14 wp14">
+  <w:docParts>
+    <w:docPart>
+      <w:docPartPr>
+        <w:name w:val="E85B35D622E340018AC1651A6F9FBD41"/>
+        <w:category>
+          <w:name w:val="Geral"/>
+          <w:gallery w:val="placeholder"/>
+        </w:category>
+        <w:types>
+          <w:type w:val="bbPlcHdr"/>
+        </w:types>
+        <w:behaviors>
+          <w:behavior w:val="content"/>
+        </w:behaviors>
+        <w:guid w:val="{4AF8CA10-7F45-47A1-9982-AEE94A2AE8E2}"/>
+      </w:docPartPr>
+      <w:docPartBody>
+        <w:p>
+          <w:pPr>
+            <w:pStyle w:val="E85B35D622E340018AC1651A6F9FBD41"/>
+          </w:pPr>
+          <w:r>
+            <w:rPr>
+              <w:rFonts w:asciiTheme="majorHAnsi" w:eastAsiaTheme="majorEastAsia" w:hAnsiTheme="majorHAnsi" w:cstheme="majorBidi"/>
+              <w:color w:val="4F81BD" w:themeColor="accent1"/>
+              <w:sz w:val="80"/>
+              <w:szCs w:val="80"/>
+              <w:lang w:val="pt-BR"/>
+            </w:rPr>
+            <w:t>[Digite o título do documento]</w:t>
+          </w:r>
+        </w:p>
+      </w:docPartBody>
+    </w:docPart>
+    <w:docPart>
+      <w:docPartPr>
+        <w:name w:val="5D2F5A49F96B4B7DA0299EE7D50A1D90"/>
+        <w:category>
+          <w:name w:val="Geral"/>
+          <w:gallery w:val="placeholder"/>
+        </w:category>
+        <w:types>
+          <w:type w:val="bbPlcHdr"/>
+        </w:types>
+        <w:behaviors>
+          <w:behavior w:val="content"/>
+        </w:behaviors>
+        <w:guid w:val="{E14C8947-CA6D-43FD-83F6-F39040042425}"/>
+      </w:docPartPr>
+      <w:docPartBody>
+        <w:p>
+          <w:pPr>
+            <w:pStyle w:val="5D2F5A49F96B4B7DA0299EE7D50A1D90"/>
+          </w:pPr>
+          <w:r>
+            <w:rPr>
+              <w:color w:val="4F81BD" w:themeColor="accent1"/>
+              <w:lang w:val="pt-BR"/>
+            </w:rPr>
+            <w:t>[Digite o nome do autor]</w:t>
+          </w:r>
+        </w:p>
+      </w:docPartBody>
+    </w:docPart>
+    <w:docPart>
+      <w:docPartPr>
+        <w:name w:val="FF04D3EC47464651AAF481AD2FF58448"/>
+        <w:category>
+          <w:name w:val="Geral"/>
+          <w:gallery w:val="placeholder"/>
+        </w:category>
+        <w:types>
+          <w:type w:val="bbPlcHdr"/>
+        </w:types>
+        <w:behaviors>
+          <w:behavior w:val="content"/>
+        </w:behaviors>
+        <w:guid w:val="{190145BE-B8C6-4C21-A9F6-CDDDD20551DC}"/>
+      </w:docPartPr>
+      <w:docPartBody>
+        <w:p>
+          <w:pPr>
+            <w:pStyle w:val="FF04D3EC47464651AAF481AD2FF58448"/>
+          </w:pPr>
+          <w:r>
+            <w:rPr>
+              <w:color w:val="4F81BD" w:themeColor="accent1"/>
+              <w:lang w:val="pt-BR"/>
+            </w:rPr>
+            <w:t>[Escolha a data]</w:t>
+          </w:r>
+        </w:p>
+      </w:docPartBody>
+    </w:docPart>
+  </w:docParts>
+</w:glossaryDocument>
+</file>
+
+<file path=word/glossary/fontTable.xml><?xml version="1.0" encoding="utf-8"?>
+<w:fonts xmlns:mc="http://schemas.openxmlformats.org/markup-compatibility/2006" xmlns:r="http://schemas.openxmlformats.org/officeDocument/2006/relationships" xmlns:w="http://schemas.openxmlformats.org/wordprocessingml/2006/main" xmlns:w14="http://schemas.microsoft.com/office/word/2010/wordml" mc:Ignorable="w14">
+  <w:font w:name="Calibri">
+    <w:panose1 w:val="020F0502020204030204"/>
+    <w:charset w:val="00"/>
+    <w:family w:val="swiss"/>
+    <w:pitch w:val="variable"/>
+    <w:sig w:usb0="E4002EFF" w:usb1="C000247B" w:usb2="00000009" w:usb3="00000000" w:csb0="000001FF" w:csb1="00000000"/>
+  </w:font>
+  <w:font w:name="Courier New">
+    <w:panose1 w:val="02070309020205020404"/>
+    <w:charset w:val="00"/>
+    <w:family w:val="modern"/>
+    <w:pitch w:val="fixed"/>
+    <w:sig w:usb0="E0002EFF" w:usb1="C0007843" w:usb2="00000009" w:usb3="00000000" w:csb0="000001FF" w:csb1="00000000"/>
+  </w:font>
+  <w:font w:name="Times New Roman">
+    <w:panose1 w:val="02020603050405020304"/>
+    <w:charset w:val="00"/>
+    <w:family w:val="roman"/>
+    <w:pitch w:val="variable"/>
+    <w:sig w:usb0="E0002EFF" w:usb1="C000785B" w:usb2="00000009" w:usb3="00000000" w:csb0="000001FF" w:csb1="00000000"/>
+  </w:font>
+  <w:font w:name="Wingdings">
+    <w:panose1 w:val="05000000000000000000"/>
+    <w:charset w:val="02"/>
+    <w:family w:val="auto"/>
+    <w:pitch w:val="variable"/>
+    <w:sig w:usb0="00000000" w:usb1="10000000" w:usb2="00000000" w:usb3="00000000" w:csb0="80000000" w:csb1="00000000"/>
+  </w:font>
+  <w:font w:name="Symbol">
+    <w:panose1 w:val="05050102010706020507"/>
+    <w:charset w:val="02"/>
+    <w:family w:val="roman"/>
+    <w:pitch w:val="variable"/>
+    <w:sig w:usb0="00000000" w:usb1="10000000" w:usb2="00000000" w:usb3="00000000" w:csb0="80000000" w:csb1="00000000"/>
+  </w:font>
+  <w:font w:name="Tahoma">
+    <w:panose1 w:val="020B0604030504040204"/>
+    <w:charset w:val="00"/>
+    <w:family w:val="swiss"/>
+    <w:pitch w:val="variable"/>
+    <w:sig w:usb0="E1002EFF" w:usb1="C000605B" w:usb2="00000029" w:usb3="00000000" w:csb0="000101FF" w:csb1="00000000"/>
+  </w:font>
+  <w:font w:name="Cambria">
+    <w:panose1 w:val="02040503050406030204"/>
+    <w:charset w:val="00"/>
+    <w:family w:val="roman"/>
+    <w:pitch w:val="variable"/>
+    <w:sig w:usb0="E00006FF" w:usb1="420024FF" w:usb2="02000000" w:usb3="00000000" w:csb0="0000019F" w:csb1="00000000"/>
+  </w:font>
+</w:fonts>
+</file>
+
+<file path=word/glossary/settings.xml><?xml version="1.0" encoding="utf-8"?>
+<w:settings xmlns:mc="http://schemas.openxmlformats.org/markup-compatibility/2006" xmlns:o="urn:schemas-microsoft-com:office:office" xmlns:r="http://schemas.openxmlformats.org/officeDocument/2006/relationships" xmlns:m="http://schemas.openxmlformats.org/officeDocument/2006/math" xmlns:v="urn:schemas-microsoft-com:vml" xmlns:w10="urn:schemas-microsoft-com:office:word" xmlns:w="http://schemas.openxmlformats.org/wordprocessingml/2006/main" xmlns:w14="http://schemas.microsoft.com/office/word/2010/wordml" xmlns:sl="http://schemas.openxmlformats.org/schemaLibrary/2006/main" mc:Ignorable="w14">
+  <w:view w:val="normal"/>
+  <w:defaultTabStop w:val="720"/>
+  <w:characterSpacingControl w:val="doNotCompress"/>
+  <w:compat>
+    <w:useFELayout/>
+    <w:compatSetting w:name="compatibilityMode" w:uri="http://schemas.microsoft.com/office/word" w:val="14"/>
+    <w:compatSetting w:name="overrideTableStyleFontSizeAndJustification" w:uri="http://schemas.microsoft.com/office/word" w:val="1"/>
+    <w:compatSetting w:name="enableOpenTypeFeatures" w:uri="http://schemas.microsoft.com/office/word" w:val="1"/>
+    <w:compatSetting w:name="doNotFlipMirrorIndents" w:uri="http://schemas.microsoft.com/office/word" w:val="1"/>
+  </w:compat>
+  <w:rsids>
+    <w:rsidRoot w:val="00372443"/>
+    <w:rsid w:val="00372443"/>
+    <w:rsid w:val="00A4642D"/>
+  </w:rsids>
+  <m:mathPr>
+    <m:mathFont m:val="Cambria Math"/>
+    <m:brkBin m:val="before"/>
+    <m:brkBinSub m:val="--"/>
+    <m:smallFrac m:val="0"/>
+    <m:dispDef/>
+    <m:lMargin m:val="0"/>
+    <m:rMargin m:val="0"/>
+    <m:defJc m:val="centerGroup"/>
+    <m:wrapIndent m:val="1440"/>
+    <m:intLim m:val="subSup"/>
+    <m:naryLim m:val="undOvr"/>
+  </m:mathPr>
+  <w:themeFontLang w:val="en-US"/>
+  <w:clrSchemeMapping w:bg1="light1" w:t1="dark1" w:bg2="light2" w:t2="dark2" w:accent1="accent1" w:accent2="accent2" w:accent3="accent3" w:accent4="accent4" w:accent5="accent5" w:accent6="accent6" w:hyperlink="hyperlink" w:followedHyperlink="followedHyperlink"/>
+  <w:decimalSymbol w:val="."/>
+  <w:listSeparator w:val=","/>
+</w:settings>
+</file>
+
+<file path=word/glossary/styles.xml><?xml version="1.0" encoding="utf-8"?>
+<w:styles xmlns:mc="http://schemas.openxmlformats.org/markup-compatibility/2006" xmlns:r="http://schemas.openxmlformats.org/officeDocument/2006/relationships" xmlns:w="http://schemas.openxmlformats.org/wordprocessingml/2006/main" xmlns:w14="http://schemas.microsoft.com/office/word/2010/wordml" mc:Ignorable="w14">
+  <w:docDefaults>
+    <w:rPrDefault>
+      <w:rPr>
+        <w:rFonts w:asciiTheme="minorHAnsi" w:eastAsiaTheme="minorEastAsia" w:hAnsiTheme="minorHAnsi" w:cstheme="minorBidi"/>
+        <w:sz w:val="22"/>
+        <w:szCs w:val="22"/>
+        <w:lang w:val="en-US" w:eastAsia="en-US" w:bidi="ar-SA"/>
+      </w:rPr>
+    </w:rPrDefault>
+    <w:pPrDefault>
+      <w:pPr>
+        <w:spacing w:after="200" w:line="276" w:lineRule="auto"/>
+      </w:pPr>
+    </w:pPrDefault>
+  </w:docDefaults>
+  <w:latentStyles w:defLockedState="0" w:defUIPriority="99" w:defSemiHidden="1" w:defUnhideWhenUsed="1" w:defQFormat="0" w:count="267">
+    <w:lsdException w:name="Normal" w:semiHidden="0" w:uiPriority="0" w:unhideWhenUsed="0" w:qFormat="1"/>
+    <w:lsdException w:name="heading 1" w:semiHidden="0" w:uiPriority="9" w:unhideWhenUsed="0" w:qFormat="1"/>
+    <w:lsdException w:name="heading 2" w:uiPriority="9" w:qFormat="1"/>
+    <w:lsdException w:name="heading 3" w:uiPriority="9" w:qFormat="1"/>
+    <w:lsdException w:name="heading 4" w:uiPriority="9" w:qFormat="1"/>
+    <w:lsdException w:name="heading 5" w:uiPriority="9" w:qFormat="1"/>
+    <w:lsdException w:name="heading 6" w:uiPriority="9" w:qFormat="1"/>
+    <w:lsdException w:name="heading 7" w:uiPriority="9" w:qFormat="1"/>
+    <w:lsdException w:name="heading 8" w:uiPriority="9" w:qFormat="1"/>
+    <w:lsdException w:name="heading 9" w:uiPriority="9" w:qFormat="1"/>
+    <w:lsdException w:name="toc 1" w:uiPriority="39"/>
+    <w:lsdException w:name="toc 2" w:uiPriority="39"/>
+    <w:lsdException w:name="toc 3" w:uiPriority="39"/>
+    <w:lsdException w:name="toc 4" w:uiPriority="39"/>
+    <w:lsdException w:name="toc 5" w:uiPriority="39"/>
+    <w:lsdException w:name="toc 6" w:uiPriority="39"/>
+    <w:lsdException w:name="toc 7" w:uiPriority="39"/>
+    <w:lsdException w:name="toc 8" w:uiPriority="39"/>
+    <w:lsdException w:name="toc 9" w:uiPriority="39"/>
+    <w:lsdException w:name="caption" w:uiPriority="35" w:qFormat="1"/>
+    <w:lsdException w:name="Title" w:semiHidden="0" w:uiPriority="10" w:unhideWhenUsed="0" w:qFormat="1"/>
+    <w:lsdException w:name="Default Paragraph Font" w:uiPriority="1"/>
+    <w:lsdException w:name="Subtitle" w:semiHidden="0" w:uiPriority="11" w:unhideWhenUsed="0" w:qFormat="1"/>
+    <w:lsdException w:name="Strong" w:semiHidden="0" w:uiPriority="22" w:unhideWhenUsed="0" w:qFormat="1"/>
+    <w:lsdException w:name="Emphasis" w:semiHidden="0" w:uiPriority="20" w:unhideWhenUsed="0" w:qFormat="1"/>
+    <w:lsdException w:name="Table Grid" w:semiHidden="0" w:uiPriority="59" w:unhideWhenUsed="0"/>
+    <w:lsdException w:name="Placeholder Text" w:unhideWhenUsed="0"/>
+    <w:lsdException w:name="No Spacing" w:semiHidden="0" w:uiPriority="1" w:unhideWhenUsed="0" w:qFormat="1"/>
+    <w:lsdException w:name="Light Shading" w:semiHidden="0" w:uiPriority="60" w:unhideWhenUsed="0"/>
+    <w:lsdException w:name="Light List" w:semiHidden="0" w:uiPriority="61" w:unhideWhenUsed="0"/>
+    <w:lsdException w:name="Light Grid" w:semiHidden="0" w:uiPriority="62" w:unhideWhenUsed="0"/>
+    <w:lsdException w:name="Medium Shading 1" w:semiHidden="0" w:uiPriority="63" w:unhideWhenUsed="0"/>
+    <w:lsdException w:name="Medium Shading 2" w:semiHidden="0" w:uiPriority="64" w:unhideWhenUsed="0"/>
+    <w:lsdException w:name="Medium List 1" w:semiHidden="0" w:uiPriority="65" w:unhideWhenUsed="0"/>
+    <w:lsdException w:name="Medium List 2" w:semiHidden="0" w:uiPriority="66" w:unhideWhenUsed="0"/>
+    <w:lsdException w:name="Medium Grid 1" w:semiHidden="0" w:uiPriority="67" w:unhideWhenUsed="0"/>
+    <w:lsdException w:name="Medium Grid 2" w:semiHidden="0" w:uiPriority="68" w:unhideWhenUsed="0"/>
+    <w:lsdException w:name="Medium Grid 3" w:semiHidden="0" w:uiPriority="69" w:unhideWhenUsed="0"/>
+    <w:lsdException w:name="Dark List" w:semiHidden="0" w:uiPriority="70" w:unhideWhenUsed="0"/>
+    <w:lsdException w:name="Colorful Shading" w:semiHidden="0" w:uiPriority="71" w:unhideWhenUsed="0"/>
+    <w:lsdException w:name="Colorful List" w:semiHidden="0" w:uiPriority="72" w:unhideWhenUsed="0"/>
+    <w:lsdException w:name="Colorful Grid" w:semiHidden="0" w:uiPriority="73" w:unhideWhenUsed="0"/>
+    <w:lsdException w:name="Light Shading Accent 1" w:semiHidden="0" w:uiPriority="60" w:unhideWhenUsed="0"/>
+    <w:lsdException w:name="Light List Accent 1" w:semiHidden="0" w:uiPriority="61" w:unhideWhenUsed="0"/>
+    <w:lsdException w:name="Light Grid Accent 1" w:semiHidden="0" w:uiPriority="62" w:unhideWhenUsed="0"/>
+    <w:lsdException w:name="Medium Shading 1 Accent 1" w:semiHidden="0" w:uiPriority="63" w:unhideWhenUsed="0"/>
+    <w:lsdException w:name="Medium Shading 2 Accent 1" w:semiHidden="0" w:uiPriority="64" w:unhideWhenUsed="0"/>
+    <w:lsdException w:name="Medium List 1 Accent 1" w:semiHidden="0" w:uiPriority="65" w:unhideWhenUsed="0"/>
+    <w:lsdException w:name="Revision" w:unhideWhenUsed="0"/>
+    <w:lsdException w:name="List Paragraph" w:semiHidden="0" w:uiPriority="34" w:unhideWhenUsed="0" w:qFormat="1"/>
+    <w:lsdException w:name="Quote" w:semiHidden="0" w:uiPriority="29" w:unhideWhenUsed="0" w:qFormat="1"/>
+    <w:lsdException w:name="Intense Quote" w:semiHidden="0" w:uiPriority="30" w:unhideWhenUsed="0" w:qFormat="1"/>
+    <w:lsdException w:name="Medium List 2 Accent 1" w:semiHidden="0" w:uiPriority="66" w:unhideWhenUsed="0"/>
+    <w:lsdException w:name="Medium Grid 1 Accent 1" w:semiHidden="0" w:uiPriority="67" w:unhideWhenUsed="0"/>
+    <w:lsdException w:name="Medium Grid 2 Accent 1" w:semiHidden="0" w:uiPriority="68" w:unhideWhenUsed="0"/>
+    <w:lsdException w:name="Medium Grid 3 Accent 1" w:semiHidden="0" w:uiPriority="69" w:unhideWhenUsed="0"/>
+    <w:lsdException w:name="Dark List Accent 1" w:semiHidden="0" w:uiPriority="70" w:unhideWhenUsed="0"/>
+    <w:lsdException w:name="Colorful Shading Accent 1" w:semiHidden="0" w:uiPriority="71" w:unhideWhenUsed="0"/>
+    <w:lsdException w:name="Colorful List Accent 1" w:semiHidden="0" w:uiPriority="72" w:unhideWhenUsed="0"/>
+    <w:lsdException w:name="Colorful Grid Accent 1" w:semiHidden="0" w:uiPriority="73" w:unhideWhenUsed="0"/>
+    <w:lsdException w:name="Light Shading Accent 2" w:semiHidden="0" w:uiPriority="60" w:unhideWhenUsed="0"/>
+    <w:lsdException w:name="Light List Accent 2" w:semiHidden="0" w:uiPriority="61" w:unhideWhenUsed="0"/>
+    <w:lsdException w:name="Light Grid Accent 2" w:semiHidden="0" w:uiPriority="62" w:unhideWhenUsed="0"/>
+    <w:lsdException w:name="Medium Shading 1 Accent 2" w:semiHidden="0" w:uiPriority="63" w:unhideWhenUsed="0"/>
+    <w:lsdException w:name="Medium Shading 2 Accent 2" w:semiHidden="0" w:uiPriority="64" w:unhideWhenUsed="0"/>
+    <w:lsdException w:name="Medium List 1 Accent 2" w:semiHidden="0" w:uiPriority="65" w:unhideWhenUsed="0"/>
+    <w:lsdException w:name="Medium List 2 Accent 2" w:semiHidden="0" w:uiPriority="66" w:unhideWhenUsed="0"/>
+    <w:lsdException w:name="Medium Grid 1 Accent 2" w:semiHidden="0" w:uiPriority="67" w:unhideWhenUsed="0"/>
+    <w:lsdException w:name="Medium Grid 2 Accent 2" w:semiHidden="0" w:uiPriority="68" w:unhideWhenUsed="0"/>
+    <w:lsdException w:name="Medium Grid 3 Accent 2" w:semiHidden="0" w:uiPriority="69" w:unhideWhenUsed="0"/>
+    <w:lsdException w:name="Dark List Accent 2" w:semiHidden="0" w:uiPriority="70" w:unhideWhenUsed="0"/>
+    <w:lsdException w:name="Colorful Shading Accent 2" w:semiHidden="0" w:uiPriority="71" w:unhideWhenUsed="0"/>
+    <w:lsdException w:name="Colorful List Accent 2" w:semiHidden="0" w:uiPriority="72" w:unhideWhenUsed="0"/>
+    <w:lsdException w:name="Colorful Grid Accent 2" w:semiHidden="0" w:uiPriority="73" w:unhideWhenUsed="0"/>
+    <w:lsdException w:name="Light Shading Accent 3" w:semiHidden="0" w:uiPriority="60" w:unhideWhenUsed="0"/>
+    <w:lsdException w:name="Light List Accent 3" w:semiHidden="0" w:uiPriority="61" w:unhideWhenUsed="0"/>
+    <w:lsdException w:name="Light Grid Accent 3" w:semiHidden="0" w:uiPriority="62" w:unhideWhenUsed="0"/>
+    <w:lsdException w:name="Medium Shading 1 Accent 3" w:semiHidden="0" w:uiPriority="63" w:unhideWhenUsed="0"/>
+    <w:lsdException w:name="Medium Shading 2 Accent 3" w:semiHidden="0" w:uiPriority="64" w:unhideWhenUsed="0"/>
+    <w:lsdException w:name="Medium List 1 Accent 3" w:semiHidden="0" w:uiPriority="65" w:unhideWhenUsed="0"/>
+    <w:lsdException w:name="Medium List 2 Accent 3" w:semiHidden="0" w:uiPriority="66" w:unhideWhenUsed="0"/>
+    <w:lsdException w:name="Medium Grid 1 Accent 3" w:semiHidden="0" w:uiPriority="67" w:unhideWhenUsed="0"/>
+    <w:lsdException w:name="Medium Grid 2 Accent 3" w:semiHidden="0" w:uiPriority="68" w:unhideWhenUsed="0"/>
+    <w:lsdException w:name="Medium Grid 3 Accent 3" w:semiHidden="0" w:uiPriority="69" w:unhideWhenUsed="0"/>
+    <w:lsdException w:name="Dark List Accent 3" w:semiHidden="0" w:uiPriority="70" w:unhideWhenUsed="0"/>
+    <w:lsdException w:name="Colorful Shading Accent 3" w:semiHidden="0" w:uiPriority="71" w:unhideWhenUsed="0"/>
+    <w:lsdException w:name="Colorful List Accent 3" w:semiHidden="0" w:uiPriority="72" w:unhideWhenUsed="0"/>
+    <w:lsdException w:name="Colorful Grid Accent 3" w:semiHidden="0" w:uiPriority="73" w:unhideWhenUsed="0"/>
+    <w:lsdException w:name="Light Shading Accent 4" w:semiHidden="0" w:uiPriority="60" w:unhideWhenUsed="0"/>
+    <w:lsdException w:name="Light List Accent 4" w:semiHidden="0" w:uiPriority="61" w:unhideWhenUsed="0"/>
+    <w:lsdException w:name="Light Grid Accent 4" w:semiHidden="0" w:uiPriority="62" w:unhideWhenUsed="0"/>
+    <w:lsdException w:name="Medium Shading 1 Accent 4" w:semiHidden="0" w:uiPriority="63" w:unhideWhenUsed="0"/>
+    <w:lsdException w:name="Medium Shading 2 Accent 4" w:semiHidden="0" w:uiPriority="64" w:unhideWhenUsed="0"/>
+    <w:lsdException w:name="Medium List 1 Accent 4" w:semiHidden="0" w:uiPriority="65" w:unhideWhenUsed="0"/>
+    <w:lsdException w:name="Medium List 2 Accent 4" w:semiHidden="0" w:uiPriority="66" w:unhideWhenUsed="0"/>
+    <w:lsdException w:name="Medium Grid 1 Accent 4" w:semiHidden="0" w:uiPriority="67" w:unhideWhenUsed="0"/>
+    <w:lsdException w:name="Medium Grid 2 Accent 4" w:semiHidden="0" w:uiPriority="68" w:unhideWhenUsed="0"/>
+    <w:lsdException w:name="Medium Grid 3 Accent 4" w:semiHidden="0" w:uiPriority="69" w:unhideWhenUsed="0"/>
+    <w:lsdException w:name="Dark List Accent 4" w:semiHidden="0" w:uiPriority="70" w:unhideWhenUsed="0"/>
+    <w:lsdException w:name="Colorful Shading Accent 4" w:semiHidden="0" w:uiPriority="71" w:unhideWhenUsed="0"/>
+    <w:lsdException w:name="Colorful List Accent 4" w:semiHidden="0" w:uiPriority="72" w:unhideWhenUsed="0"/>
+    <w:lsdException w:name="Colorful Grid Accent 4" w:semiHidden="0" w:uiPriority="73" w:unhideWhenUsed="0"/>
+    <w:lsdException w:name="Light Shading Accent 5" w:semiHidden="0" w:uiPriority="60" w:unhideWhenUsed="0"/>
+    <w:lsdException w:name="Light List Accent 5" w:semiHidden="0" w:uiPriority="61" w:unhideWhenUsed="0"/>
+    <w:lsdException w:name="Light Grid Accent 5" w:semiHidden="0" w:uiPriority="62" w:unhideWhenUsed="0"/>
+    <w:lsdException w:name="Medium Shading 1 Accent 5" w:semiHidden="0" w:uiPriority="63" w:unhideWhenUsed="0"/>
+    <w:lsdException w:name="Medium Shading 2 Accent 5" w:semiHidden="0" w:uiPriority="64" w:unhideWhenUsed="0"/>
+    <w:lsdException w:name="Medium List 1 Accent 5" w:semiHidden="0" w:uiPriority="65" w:unhideWhenUsed="0"/>
+    <w:lsdException w:name="Medium List 2 Accent 5" w:semiHidden="0" w:uiPriority="66" w:unhideWhenUsed="0"/>
+    <w:lsdException w:name="Medium Grid 1 Accent 5" w:semiHidden="0" w:uiPriority="67" w:unhideWhenUsed="0"/>
+    <w:lsdException w:name="Medium Grid 2 Accent 5" w:semiHidden="0" w:uiPriority="68" w:unhideWhenUsed="0"/>
+    <w:lsdException w:name="Medium Grid 3 Accent 5" w:semiHidden="0" w:uiPriority="69" w:unhideWhenUsed="0"/>
+    <w:lsdException w:name="Dark List Accent 5" w:semiHidden="0" w:uiPriority="70" w:unhideWhenUsed="0"/>
+    <w:lsdException w:name="Colorful Shading Accent 5" w:semiHidden="0" w:uiPriority="71" w:unhideWhenUsed="0"/>
+    <w:lsdException w:name="Colorful List Accent 5" w:semiHidden="0" w:uiPriority="72" w:unhideWhenUsed="0"/>
+    <w:lsdException w:name="Colorful Grid Accent 5" w:semiHidden="0" w:uiPriority="73" w:unhideWhenUsed="0"/>
+    <w:lsdException w:name="Light Shading Accent 6" w:semiHidden="0" w:uiPriority="60" w:unhideWhenUsed="0"/>
+    <w:lsdException w:name="Light List Accent 6" w:semiHidden="0" w:uiPriority="61" w:unhideWhenUsed="0"/>
+    <w:lsdException w:name="Light Grid Accent 6" w:semiHidden="0" w:uiPriority="62" w:unhideWhenUsed="0"/>
+    <w:lsdException w:name="Medium Shading 1 Accent 6" w:semiHidden="0" w:uiPriority="63" w:unhideWhenUsed="0"/>
+    <w:lsdException w:name="Medium Shading 2 Accent 6" w:semiHidden="0" w:uiPriority="64" w:unhideWhenUsed="0"/>
+    <w:lsdException w:name="Medium List 1 Accent 6" w:semiHidden="0" w:uiPriority="65" w:unhideWhenUsed="0"/>
+    <w:lsdException w:name="Medium List 2 Accent 6" w:semiHidden="0" w:uiPriority="66" w:unhideWhenUsed="0"/>
+    <w:lsdException w:name="Medium Grid 1 Accent 6" w:semiHidden="0" w:uiPriority="67" w:unhideWhenUsed="0"/>
+    <w:lsdException w:name="Medium Grid 2 Accent 6" w:semiHidden="0" w:uiPriority="68" w:unhideWhenUsed="0"/>
+    <w:lsdException w:name="Medium Grid 3 Accent 6" w:semiHidden="0" w:uiPriority="69" w:unhideWhenUsed="0"/>
+    <w:lsdException w:name="Dark List Accent 6" w:semiHidden="0" w:uiPriority="70" w:unhideWhenUsed="0"/>
+    <w:lsdException w:name="Colorful Shading Accent 6" w:semiHidden="0" w:uiPriority="71" w:unhideWhenUsed="0"/>
+    <w:lsdException w:name="Colorful List Accent 6" w:semiHidden="0" w:uiPriority="72" w:unhideWhenUsed="0"/>
+    <w:lsdException w:name="Colorful Grid Accent 6" w:semiHidden="0" w:uiPriority="73" w:unhideWhenUsed="0"/>
+    <w:lsdException w:name="Subtle Emphasis" w:semiHidden="0" w:uiPriority="19" w:unhideWhenUsed="0" w:qFormat="1"/>
+    <w:lsdException w:name="Intense Emphasis" w:semiHidden="0" w:uiPriority="21" w:unhideWhenUsed="0" w:qFormat="1"/>
+    <w:lsdException w:name="Subtle Reference" w:semiHidden="0" w:uiPriority="31" w:unhideWhenUsed="0" w:qFormat="1"/>
+    <w:lsdException w:name="Intense Reference" w:semiHidden="0" w:uiPriority="32" w:unhideWhenUsed="0" w:qFormat="1"/>
+    <w:lsdException w:name="Book Title" w:semiHidden="0" w:uiPriority="33" w:unhideWhenUsed="0" w:qFormat="1"/>
+    <w:lsdException w:name="Bibliography" w:uiPriority="37"/>
+    <w:lsdException w:name="TOC Heading" w:uiPriority="39" w:qFormat="1"/>
+  </w:latentStyles>
+  <w:style w:type="paragraph" w:default="1" w:styleId="Normal">
+    <w:name w:val="Normal"/>
+    <w:qFormat/>
+  </w:style>
+  <w:style w:type="character" w:default="1" w:styleId="Fontepargpadro">
+    <w:name w:val="Default Paragraph Font"/>
+    <w:uiPriority w:val="1"/>
+    <w:semiHidden/>
+    <w:unhideWhenUsed/>
+  </w:style>
+  <w:style w:type="table" w:default="1" w:styleId="Tabelanormal">
+    <w:name w:val="Normal Table"/>
+    <w:uiPriority w:val="99"/>
+    <w:semiHidden/>
+    <w:unhideWhenUsed/>
+    <w:tblPr>
+      <w:tblInd w:w="0" w:type="dxa"/>
+      <w:tblCellMar>
+        <w:top w:w="0" w:type="dxa"/>
+        <w:left w:w="108" w:type="dxa"/>
+        <w:bottom w:w="0" w:type="dxa"/>
+        <w:right w:w="108" w:type="dxa"/>
+      </w:tblCellMar>
+    </w:tblPr>
+  </w:style>
+  <w:style w:type="numbering" w:default="1" w:styleId="Semlista">
+    <w:name w:val="No List"/>
+    <w:uiPriority w:val="99"/>
+    <w:semiHidden/>
+    <w:unhideWhenUsed/>
+  </w:style>
+  <w:style w:type="paragraph" w:customStyle="1" w:styleId="342F0E17D9B9421EA0DFC1D5B8A9E8CF">
+    <w:name w:val="342F0E17D9B9421EA0DFC1D5B8A9E8CF"/>
+    <w:rsid w:val="00372443"/>
+  </w:style>
+  <w:style w:type="paragraph" w:customStyle="1" w:styleId="E85B35D622E340018AC1651A6F9FBD41">
+    <w:name w:val="E85B35D622E340018AC1651A6F9FBD41"/>
+    <w:rsid w:val="00372443"/>
+  </w:style>
+  <w:style w:type="paragraph" w:customStyle="1" w:styleId="932EAEF193114BD5B79C5C0AD7E25507">
+    <w:name w:val="932EAEF193114BD5B79C5C0AD7E25507"/>
+    <w:rsid w:val="00372443"/>
+  </w:style>
+  <w:style w:type="paragraph" w:customStyle="1" w:styleId="5D2F5A49F96B4B7DA0299EE7D50A1D90">
+    <w:name w:val="5D2F5A49F96B4B7DA0299EE7D50A1D90"/>
+    <w:rsid w:val="00372443"/>
+  </w:style>
+  <w:style w:type="paragraph" w:customStyle="1" w:styleId="FF04D3EC47464651AAF481AD2FF58448">
+    <w:name w:val="FF04D3EC47464651AAF481AD2FF58448"/>
+    <w:rsid w:val="00372443"/>
+  </w:style>
+</w:styles>
+</file>
+
+<file path=word/glossary/stylesWithEffects.xml><?xml version="1.0" encoding="utf-8"?>
+<w:styles xmlns:wpc="http://schemas.microsoft.com/office/word/2010/wordprocessingCanvas" xmlns:mc="http://schemas.openxmlformats.org/markup-compatibility/2006" xmlns:o="urn:schemas-microsoft-com:office:office" xmlns:r="http://schemas.openxmlformats.org/officeDocument/2006/relationships" xmlns:m="http://schemas.openxmlformats.org/officeDocument/2006/math" xmlns:v="urn:schemas-microsoft-com:vml" xmlns:wp14="http://schemas.microsoft.com/office/word/2010/wordprocessingDrawing" xmlns:wp="http://schemas.openxmlformats.org/drawingml/2006/wordprocessingDrawing" xmlns:w10="urn:schemas-microsoft-com:office:word" xmlns:w="http://schemas.openxmlformats.org/wordprocessingml/2006/main" xmlns:w14="http://schemas.microsoft.com/office/word/2010/wordml" xmlns:wpg="http://schemas.microsoft.com/office/word/2010/wordprocessingGroup" xmlns:wpi="http://schemas.microsoft.com/office/word/2010/wordprocessingInk" xmlns:wne="http://schemas.microsoft.com/office/word/2006/wordml" xmlns:wps="http://schemas.microsoft.com/office/word/2010/wordprocessingShape" mc:Ignorable="w14 wp14">
+  <w:docDefaults>
+    <w:rPrDefault>
+      <w:rPr>
+        <w:rFonts w:asciiTheme="minorHAnsi" w:eastAsiaTheme="minorEastAsia" w:hAnsiTheme="minorHAnsi" w:cstheme="minorBidi"/>
+        <w:sz w:val="22"/>
+        <w:szCs w:val="22"/>
+        <w:lang w:val="en-US" w:eastAsia="en-US" w:bidi="ar-SA"/>
+      </w:rPr>
+    </w:rPrDefault>
+    <w:pPrDefault>
+      <w:pPr>
+        <w:spacing w:after="200" w:line="276" w:lineRule="auto"/>
+      </w:pPr>
+    </w:pPrDefault>
+  </w:docDefaults>
+  <w:latentStyles w:defLockedState="0" w:defUIPriority="99" w:defSemiHidden="1" w:defUnhideWhenUsed="1" w:defQFormat="0" w:count="267">
+    <w:lsdException w:name="Normal" w:semiHidden="0" w:uiPriority="0" w:unhideWhenUsed="0" w:qFormat="1"/>
+    <w:lsdException w:name="heading 1" w:semiHidden="0" w:uiPriority="9" w:unhideWhenUsed="0" w:qFormat="1"/>
+    <w:lsdException w:name="heading 2" w:uiPriority="9" w:qFormat="1"/>
+    <w:lsdException w:name="heading 3" w:uiPriority="9" w:qFormat="1"/>
+    <w:lsdException w:name="heading 4" w:uiPriority="9" w:qFormat="1"/>
+    <w:lsdException w:name="heading 5" w:uiPriority="9" w:qFormat="1"/>
+    <w:lsdException w:name="heading 6" w:uiPriority="9" w:qFormat="1"/>
+    <w:lsdException w:name="heading 7" w:uiPriority="9" w:qFormat="1"/>
+    <w:lsdException w:name="heading 8" w:uiPriority="9" w:qFormat="1"/>
+    <w:lsdException w:name="heading 9" w:uiPriority="9" w:qFormat="1"/>
+    <w:lsdException w:name="toc 1" w:uiPriority="39"/>
+    <w:lsdException w:name="toc 2" w:uiPriority="39"/>
+    <w:lsdException w:name="toc 3" w:uiPriority="39"/>
+    <w:lsdException w:name="toc 4" w:uiPriority="39"/>
+    <w:lsdException w:name="toc 5" w:uiPriority="39"/>
+    <w:lsdException w:name="toc 6" w:uiPriority="39"/>
+    <w:lsdException w:name="toc 7" w:uiPriority="39"/>
+    <w:lsdException w:name="toc 8" w:uiPriority="39"/>
+    <w:lsdException w:name="toc 9" w:uiPriority="39"/>
+    <w:lsdException w:name="caption" w:uiPriority="35" w:qFormat="1"/>
+    <w:lsdException w:name="Title" w:semiHidden="0" w:uiPriority="10" w:unhideWhenUsed="0" w:qFormat="1"/>
+    <w:lsdException w:name="Default Paragraph Font" w:uiPriority="1"/>
+    <w:lsdException w:name="Subtitle" w:semiHidden="0" w:uiPriority="11" w:unhideWhenUsed="0" w:qFormat="1"/>
+    <w:lsdException w:name="Strong" w:semiHidden="0" w:uiPriority="22" w:unhideWhenUsed="0" w:qFormat="1"/>
+    <w:lsdException w:name="Emphasis" w:semiHidden="0" w:uiPriority="20" w:unhideWhenUsed="0" w:qFormat="1"/>
+    <w:lsdException w:name="Table Grid" w:semiHidden="0" w:uiPriority="59" w:unhideWhenUsed="0"/>
+    <w:lsdException w:name="Placeholder Text" w:unhideWhenUsed="0"/>
+    <w:lsdException w:name="No Spacing" w:semiHidden="0" w:uiPriority="1" w:unhideWhenUsed="0" w:qFormat="1"/>
+    <w:lsdException w:name="Light Shading" w:semiHidden="0" w:uiPriority="60" w:unhideWhenUsed="0"/>
+    <w:lsdException w:name="Light List" w:semiHidden="0" w:uiPriority="61" w:unhideWhenUsed="0"/>
+    <w:lsdException w:name="Light Grid" w:semiHidden="0" w:uiPriority="62" w:unhideWhenUsed="0"/>
+    <w:lsdException w:name="Medium Shading 1" w:semiHidden="0" w:uiPriority="63" w:unhideWhenUsed="0"/>
+    <w:lsdException w:name="Medium Shading 2" w:semiHidden="0" w:uiPriority="64" w:unhideWhenUsed="0"/>
+    <w:lsdException w:name="Medium List 1" w:semiHidden="0" w:uiPriority="65" w:unhideWhenUsed="0"/>
+    <w:lsdException w:name="Medium List 2" w:semiHidden="0" w:uiPriority="66" w:unhideWhenUsed="0"/>
+    <w:lsdException w:name="Medium Grid 1" w:semiHidden="0" w:uiPriority="67" w:unhideWhenUsed="0"/>
+    <w:lsdException w:name="Medium Grid 2" w:semiHidden="0" w:uiPriority="68" w:unhideWhenUsed="0"/>
+    <w:lsdException w:name="Medium Grid 3" w:semiHidden="0" w:uiPriority="69" w:unhideWhenUsed="0"/>
+    <w:lsdException w:name="Dark List" w:semiHidden="0" w:uiPriority="70" w:unhideWhenUsed="0"/>
+    <w:lsdException w:name="Colorful Shading" w:semiHidden="0" w:uiPriority="71" w:unhideWhenUsed="0"/>
+    <w:lsdException w:name="Colorful List" w:semiHidden="0" w:uiPriority="72" w:unhideWhenUsed="0"/>
+    <w:lsdException w:name="Colorful Grid" w:semiHidden="0" w:uiPriority="73" w:unhideWhenUsed="0"/>
+    <w:lsdException w:name="Light Shading Accent 1" w:semiHidden="0" w:uiPriority="60" w:unhideWhenUsed="0"/>
+    <w:lsdException w:name="Light List Accent 1" w:semiHidden="0" w:uiPriority="61" w:unhideWhenUsed="0"/>
+    <w:lsdException w:name="Light Grid Accent 1" w:semiHidden="0" w:uiPriority="62" w:unhideWhenUsed="0"/>
+    <w:lsdException w:name="Medium Shading 1 Accent 1" w:semiHidden="0" w:uiPriority="63" w:unhideWhenUsed="0"/>
+    <w:lsdException w:name="Medium Shading 2 Accent 1" w:semiHidden="0" w:uiPriority="64" w:unhideWhenUsed="0"/>
+    <w:lsdException w:name="Medium List 1 Accent 1" w:semiHidden="0" w:uiPriority="65" w:unhideWhenUsed="0"/>
+    <w:lsdException w:name="Revision" w:unhideWhenUsed="0"/>
+    <w:lsdException w:name="List Paragraph" w:semiHidden="0" w:uiPriority="34" w:unhideWhenUsed="0" w:qFormat="1"/>
+    <w:lsdException w:name="Quote" w:semiHidden="0" w:uiPriority="29" w:unhideWhenUsed="0" w:qFormat="1"/>
+    <w:lsdException w:name="Intense Quote" w:semiHidden="0" w:uiPriority="30" w:unhideWhenUsed="0" w:qFormat="1"/>
+    <w:lsdException w:name="Medium List 2 Accent 1" w:semiHidden="0" w:uiPriority="66" w:unhideWhenUsed="0"/>
+    <w:lsdException w:name="Medium Grid 1 Accent 1" w:semiHidden="0" w:uiPriority="67" w:unhideWhenUsed="0"/>
+    <w:lsdException w:name="Medium Grid 2 Accent 1" w:semiHidden="0" w:uiPriority="68" w:unhideWhenUsed="0"/>
+    <w:lsdException w:name="Medium Grid 3 Accent 1" w:semiHidden="0" w:uiPriority="69" w:unhideWhenUsed="0"/>
+    <w:lsdException w:name="Dark List Accent 1" w:semiHidden="0" w:uiPriority="70" w:unhideWhenUsed="0"/>
+    <w:lsdException w:name="Colorful Shading Accent 1" w:semiHidden="0" w:uiPriority="71" w:unhideWhenUsed="0"/>
+    <w:lsdException w:name="Colorful List Accent 1" w:semiHidden="0" w:uiPriority="72" w:unhideWhenUsed="0"/>
+    <w:lsdException w:name="Colorful Grid Accent 1" w:semiHidden="0" w:uiPriority="73" w:unhideWhenUsed="0"/>
+    <w:lsdException w:name="Light Shading Accent 2" w:semiHidden="0" w:uiPriority="60" w:unhideWhenUsed="0"/>
+    <w:lsdException w:name="Light List Accent 2" w:semiHidden="0" w:uiPriority="61" w:unhideWhenUsed="0"/>
+    <w:lsdException w:name="Light Grid Accent 2" w:semiHidden="0" w:uiPriority="62" w:unhideWhenUsed="0"/>
+    <w:lsdException w:name="Medium Shading 1 Accent 2" w:semiHidden="0" w:uiPriority="63" w:unhideWhenUsed="0"/>
+    <w:lsdException w:name="Medium Shading 2 Accent 2" w:semiHidden="0" w:uiPriority="64" w:unhideWhenUsed="0"/>
+    <w:lsdException w:name="Medium List 1 Accent 2" w:semiHidden="0" w:uiPriority="65" w:unhideWhenUsed="0"/>
+    <w:lsdException w:name="Medium List 2 Accent 2" w:semiHidden="0" w:uiPriority="66" w:unhideWhenUsed="0"/>
+    <w:lsdException w:name="Medium Grid 1 Accent 2" w:semiHidden="0" w:uiPriority="67" w:unhideWhenUsed="0"/>
+    <w:lsdException w:name="Medium Grid 2 Accent 2" w:semiHidden="0" w:uiPriority="68" w:unhideWhenUsed="0"/>
+    <w:lsdException w:name="Medium Grid 3 Accent 2" w:semiHidden="0" w:uiPriority="69" w:unhideWhenUsed="0"/>
+    <w:lsdException w:name="Dark List Accent 2" w:semiHidden="0" w:uiPriority="70" w:unhideWhenUsed="0"/>
+    <w:lsdException w:name="Colorful Shading Accent 2" w:semiHidden="0" w:uiPriority="71" w:unhideWhenUsed="0"/>
+    <w:lsdException w:name="Colorful List Accent 2" w:semiHidden="0" w:uiPriority="72" w:unhideWhenUsed="0"/>
+    <w:lsdException w:name="Colorful Grid Accent 2" w:semiHidden="0" w:uiPriority="73" w:unhideWhenUsed="0"/>
+    <w:lsdException w:name="Light Shading Accent 3" w:semiHidden="0" w:uiPriority="60" w:unhideWhenUsed="0"/>
+    <w:lsdException w:name="Light List Accent 3" w:semiHidden="0" w:uiPriority="61" w:unhideWhenUsed="0"/>
+    <w:lsdException w:name="Light Grid Accent 3" w:semiHidden="0" w:uiPriority="62" w:unhideWhenUsed="0"/>
+    <w:lsdException w:name="Medium Shading 1 Accent 3" w:semiHidden="0" w:uiPriority="63" w:unhideWhenUsed="0"/>
+    <w:lsdException w:name="Medium Shading 2 Accent 3" w:semiHidden="0" w:uiPriority="64" w:unhideWhenUsed="0"/>
+    <w:lsdException w:name="Medium List 1 Accent 3" w:semiHidden="0" w:uiPriority="65" w:unhideWhenUsed="0"/>
+    <w:lsdException w:name="Medium List 2 Accent 3" w:semiHidden="0" w:uiPriority="66" w:unhideWhenUsed="0"/>
+    <w:lsdException w:name="Medium Grid 1 Accent 3" w:semiHidden="0" w:uiPriority="67" w:unhideWhenUsed="0"/>
+    <w:lsdException w:name="Medium Grid 2 Accent 3" w:semiHidden="0" w:uiPriority="68" w:unhideWhenUsed="0"/>
+    <w:lsdException w:name="Medium Grid 3 Accent 3" w:semiHidden="0" w:uiPriority="69" w:unhideWhenUsed="0"/>
+    <w:lsdException w:name="Dark List Accent 3" w:semiHidden="0" w:uiPriority="70" w:unhideWhenUsed="0"/>
+    <w:lsdException w:name="Colorful Shading Accent 3" w:semiHidden="0" w:uiPriority="71" w:unhideWhenUsed="0"/>
+    <w:lsdException w:name="Colorful List Accent 3" w:semiHidden="0" w:uiPriority="72" w:unhideWhenUsed="0"/>
+    <w:lsdException w:name="Colorful Grid Accent 3" w:semiHidden="0" w:uiPriority="73" w:unhideWhenUsed="0"/>
+    <w:lsdException w:name="Light Shading Accent 4" w:semiHidden="0" w:uiPriority="60" w:unhideWhenUsed="0"/>
+    <w:lsdException w:name="Light List Accent 4" w:semiHidden="0" w:uiPriority="61" w:unhideWhenUsed="0"/>
+    <w:lsdException w:name="Light Grid Accent 4" w:semiHidden="0" w:uiPriority="62" w:unhideWhenUsed="0"/>
+    <w:lsdException w:name="Medium Shading 1 Accent 4" w:semiHidden="0" w:uiPriority="63" w:unhideWhenUsed="0"/>
+    <w:lsdException w:name="Medium Shading 2 Accent 4" w:semiHidden="0" w:uiPriority="64" w:unhideWhenUsed="0"/>
+    <w:lsdException w:name="Medium List 1 Accent 4" w:semiHidden="0" w:uiPriority="65" w:unhideWhenUsed="0"/>
+    <w:lsdException w:name="Medium List 2 Accent 4" w:semiHidden="0" w:uiPriority="66" w:unhideWhenUsed="0"/>
+    <w:lsdException w:name="Medium Grid 1 Accent 4" w:semiHidden="0" w:uiPriority="67" w:unhideWhenUsed="0"/>
+    <w:lsdException w:name="Medium Grid 2 Accent 4" w:semiHidden="0" w:uiPriority="68" w:unhideWhenUsed="0"/>
+    <w:lsdException w:name="Medium Grid 3 Accent 4" w:semiHidden="0" w:uiPriority="69" w:unhideWhenUsed="0"/>
+    <w:lsdException w:name="Dark List Accent 4" w:semiHidden="0" w:uiPriority="70" w:unhideWhenUsed="0"/>
+    <w:lsdException w:name="Colorful Shading Accent 4" w:semiHidden="0" w:uiPriority="71" w:unhideWhenUsed="0"/>
+    <w:lsdException w:name="Colorful List Accent 4" w:semiHidden="0" w:uiPriority="72" w:unhideWhenUsed="0"/>
+    <w:lsdException w:name="Colorful Grid Accent 4" w:semiHidden="0" w:uiPriority="73" w:unhideWhenUsed="0"/>
+    <w:lsdException w:name="Light Shading Accent 5" w:semiHidden="0" w:uiPriority="60" w:unhideWhenUsed="0"/>
+    <w:lsdException w:name="Light List Accent 5" w:semiHidden="0" w:uiPriority="61" w:unhideWhenUsed="0"/>
+    <w:lsdException w:name="Light Grid Accent 5" w:semiHidden="0" w:uiPriority="62" w:unhideWhenUsed="0"/>
+    <w:lsdException w:name="Medium Shading 1 Accent 5" w:semiHidden="0" w:uiPriority="63" w:unhideWhenUsed="0"/>
+    <w:lsdException w:name="Medium Shading 2 Accent 5" w:semiHidden="0" w:uiPriority="64" w:unhideWhenUsed="0"/>
+    <w:lsdException w:name="Medium List 1 Accent 5" w:semiHidden="0" w:uiPriority="65" w:unhideWhenUsed="0"/>
+    <w:lsdException w:name="Medium List 2 Accent 5" w:semiHidden="0" w:uiPriority="66" w:unhideWhenUsed="0"/>
+    <w:lsdException w:name="Medium Grid 1 Accent 5" w:semiHidden="0" w:uiPriority="67" w:unhideWhenUsed="0"/>
+    <w:lsdException w:name="Medium Grid 2 Accent 5" w:semiHidden="0" w:uiPriority="68" w:unhideWhenUsed="0"/>
+    <w:lsdException w:name="Medium Grid 3 Accent 5" w:semiHidden="0" w:uiPriority="69" w:unhideWhenUsed="0"/>
+    <w:lsdException w:name="Dark List Accent 5" w:semiHidden="0" w:uiPriority="70" w:unhideWhenUsed="0"/>
+    <w:lsdException w:name="Colorful Shading Accent 5" w:semiHidden="0" w:uiPriority="71" w:unhideWhenUsed="0"/>
+    <w:lsdException w:name="Colorful List Accent 5" w:semiHidden="0" w:uiPriority="72" w:unhideWhenUsed="0"/>
+    <w:lsdException w:name="Colorful Grid Accent 5" w:semiHidden="0" w:uiPriority="73" w:unhideWhenUsed="0"/>
+    <w:lsdException w:name="Light Shading Accent 6" w:semiHidden="0" w:uiPriority="60" w:unhideWhenUsed="0"/>
+    <w:lsdException w:name="Light List Accent 6" w:semiHidden="0" w:uiPriority="61" w:unhideWhenUsed="0"/>
+    <w:lsdException w:name="Light Grid Accent 6" w:semiHidden="0" w:uiPriority="62" w:unhideWhenUsed="0"/>
+    <w:lsdException w:name="Medium Shading 1 Accent 6" w:semiHidden="0" w:uiPriority="63" w:unhideWhenUsed="0"/>
+    <w:lsdException w:name="Medium Shading 2 Accent 6" w:semiHidden="0" w:uiPriority="64" w:unhideWhenUsed="0"/>
+    <w:lsdException w:name="Medium List 1 Accent 6" w:semiHidden="0" w:uiPriority="65" w:unhideWhenUsed="0"/>
+    <w:lsdException w:name="Medium List 2 Accent 6" w:semiHidden="0" w:uiPriority="66" w:unhideWhenUsed="0"/>
+    <w:lsdException w:name="Medium Grid 1 Accent 6" w:semiHidden="0" w:uiPriority="67" w:unhideWhenUsed="0"/>
+    <w:lsdException w:name="Medium Grid 2 Accent 6" w:semiHidden="0" w:uiPriority="68" w:unhideWhenUsed="0"/>
+    <w:lsdException w:name="Medium Grid 3 Accent 6" w:semiHidden="0" w:uiPriority="69" w:unhideWhenUsed="0"/>
+    <w:lsdException w:name="Dark List Accent 6" w:semiHidden="0" w:uiPriority="70" w:unhideWhenUsed="0"/>
+    <w:lsdException w:name="Colorful Shading Accent 6" w:semiHidden="0" w:uiPriority="71" w:unhideWhenUsed="0"/>
+    <w:lsdException w:name="Colorful List Accent 6" w:semiHidden="0" w:uiPriority="72" w:unhideWhenUsed="0"/>
+    <w:lsdException w:name="Colorful Grid Accent 6" w:semiHidden="0" w:uiPriority="73" w:unhideWhenUsed="0"/>
+    <w:lsdException w:name="Subtle Emphasis" w:semiHidden="0" w:uiPriority="19" w:unhideWhenUsed="0" w:qFormat="1"/>
+    <w:lsdException w:name="Intense Emphasis" w:semiHidden="0" w:uiPriority="21" w:unhideWhenUsed="0" w:qFormat="1"/>
+    <w:lsdException w:name="Subtle Reference" w:semiHidden="0" w:uiPriority="31" w:unhideWhenUsed="0" w:qFormat="1"/>
+    <w:lsdException w:name="Intense Reference" w:semiHidden="0" w:uiPriority="32" w:unhideWhenUsed="0" w:qFormat="1"/>
+    <w:lsdException w:name="Book Title" w:semiHidden="0" w:uiPriority="33" w:unhideWhenUsed="0" w:qFormat="1"/>
+    <w:lsdException w:name="Bibliography" w:uiPriority="37"/>
+    <w:lsdException w:name="TOC Heading" w:uiPriority="39" w:qFormat="1"/>
+  </w:latentStyles>
+  <w:style w:type="paragraph" w:default="1" w:styleId="Normal">
+    <w:name w:val="Normal"/>
+    <w:qFormat/>
+  </w:style>
+  <w:style w:type="character" w:default="1" w:styleId="Fontepargpadro">
+    <w:name w:val="Default Paragraph Font"/>
+    <w:uiPriority w:val="1"/>
+    <w:semiHidden/>
+    <w:unhideWhenUsed/>
+  </w:style>
+  <w:style w:type="table" w:default="1" w:styleId="Tabelanormal">
+    <w:name w:val="Normal Table"/>
+    <w:uiPriority w:val="99"/>
+    <w:semiHidden/>
+    <w:unhideWhenUsed/>
+    <w:tblPr>
+      <w:tblInd w:w="0" w:type="dxa"/>
+      <w:tblCellMar>
+        <w:top w:w="0" w:type="dxa"/>
+        <w:left w:w="108" w:type="dxa"/>
+        <w:bottom w:w="0" w:type="dxa"/>
+        <w:right w:w="108" w:type="dxa"/>
+      </w:tblCellMar>
+    </w:tblPr>
+  </w:style>
+  <w:style w:type="numbering" w:default="1" w:styleId="Semlista">
+    <w:name w:val="No List"/>
+    <w:uiPriority w:val="99"/>
+    <w:semiHidden/>
+    <w:unhideWhenUsed/>
+  </w:style>
+  <w:style w:type="paragraph" w:customStyle="1" w:styleId="342F0E17D9B9421EA0DFC1D5B8A9E8CF">
+    <w:name w:val="342F0E17D9B9421EA0DFC1D5B8A9E8CF"/>
+    <w:rsid w:val="00372443"/>
+  </w:style>
+  <w:style w:type="paragraph" w:customStyle="1" w:styleId="E85B35D622E340018AC1651A6F9FBD41">
+    <w:name w:val="E85B35D622E340018AC1651A6F9FBD41"/>
+    <w:rsid w:val="00372443"/>
+  </w:style>
+  <w:style w:type="paragraph" w:customStyle="1" w:styleId="932EAEF193114BD5B79C5C0AD7E25507">
+    <w:name w:val="932EAEF193114BD5B79C5C0AD7E25507"/>
+    <w:rsid w:val="00372443"/>
+  </w:style>
+  <w:style w:type="paragraph" w:customStyle="1" w:styleId="5D2F5A49F96B4B7DA0299EE7D50A1D90">
+    <w:name w:val="5D2F5A49F96B4B7DA0299EE7D50A1D90"/>
+    <w:rsid w:val="00372443"/>
+  </w:style>
+  <w:style w:type="paragraph" w:customStyle="1" w:styleId="FF04D3EC47464651AAF481AD2FF58448">
+    <w:name w:val="FF04D3EC47464651AAF481AD2FF58448"/>
+    <w:rsid w:val="00372443"/>
+  </w:style>
+</w:styles>
+</file>
+
+<file path=word/glossary/webSettings.xml><?xml version="1.0" encoding="utf-8"?>
+<w:webSettings xmlns:mc="http://schemas.openxmlformats.org/markup-compatibility/2006" xmlns:r="http://schemas.openxmlformats.org/officeDocument/2006/relationships" xmlns:w="http://schemas.openxmlformats.org/wordprocessingml/2006/main" xmlns:w14="http://schemas.microsoft.com/office/word/2010/wordml" mc:Ignorable="w14">
+  <w:optimizeForBrowser/>
+  <w:allowPNG/>
+</w:webSettings>
 </file>
 
 <file path=word/theme/theme1.xml><?xml version="1.0" encoding="utf-8"?>
@@ -10310,4 +11248,23 @@
   <a:objectDefaults/>
   <a:extraClrSchemeLst/>
 </a:theme>
+</file>
+
+<file path=customXml/item1.xml><?xml version="1.0" encoding="utf-8"?>
+<CoverPageProperties xmlns="http://schemas.microsoft.com/office/2006/coverPageProps">
+  <PublishDate>2023-04-14T00:00:00</PublishDate>
+  <Abstract/>
+  <CompanyAddress/>
+  <CompanyPhone/>
+  <CompanyFax/>
+  <CompanyEmail/>
+</CoverPageProperties>
+</file>
+
+<file path=customXml/itemProps1.xml><?xml version="1.0" encoding="utf-8"?>
+<ds:datastoreItem xmlns:ds="http://schemas.openxmlformats.org/officeDocument/2006/customXml" ds:itemID="{55AF091B-3C7A-41E3-B477-F2FDAA23CFDA}">
+  <ds:schemaRefs>
+    <ds:schemaRef ds:uri="http://schemas.microsoft.com/office/2006/coverPageProps"/>
+  </ds:schemaRefs>
+</ds:datastoreItem>
 </file>
</xml_diff>